<commit_message>
Finish Hypothesis testing lectures in Duke Stats with R - Inference
</commit_message>
<xml_diff>
--- a/Stats/Coursera/DukeStatsWithR/Course2_Inference/week2/Week2_Inference_Significant.docx
+++ b/Stats/Coursera/DukeStatsWithR/Course2_Inference/week2/Week2_Inference_Significant.docx
@@ -476,22 +476,13 @@
         <w:sym w:font="Wingdings" w:char="F0E0"/>
       </w:r>
       <w:r>
-        <w:t xml:space="preserve"> promotion + gender = </w:t>
-      </w:r>
-      <w:r>
-        <w:t xml:space="preserve">dependent </w:t>
+        <w:t xml:space="preserve"> promotion + gender = dependent </w:t>
       </w:r>
       <w:r>
         <w:sym w:font="Wingdings" w:char="F0E8"/>
       </w:r>
       <w:r>
-        <w:t xml:space="preserve"> observed difference in proportions due to </w:t>
-      </w:r>
-      <w:r>
-        <w:t xml:space="preserve">gender discrimination (not due to chance) </w:t>
-      </w:r>
-      <w:r>
-        <w:t xml:space="preserve">= </w:t>
+        <w:t xml:space="preserve"> observed difference in proportions due to gender discrimination (not due to chance) = </w:t>
       </w:r>
       <w:r>
         <w:rPr>
@@ -663,10 +654,7 @@
         <w:t xml:space="preserve"> </w:t>
       </w:r>
       <w:r>
-        <w:t>alternative</w:t>
-      </w:r>
-      <w:r>
-        <w:t>.</w:t>
+        <w:t>alternative.</w:t>
       </w:r>
     </w:p>
     <w:p>
@@ -833,16 +821,7 @@
         <w:ind w:left="720"/>
       </w:pPr>
       <w:r>
-        <w:t>H1: μ &gt; 3</w:t>
-      </w:r>
-      <w:r>
-        <w:t xml:space="preserve"> (students have been in </w:t>
-      </w:r>
-      <w:r>
-        <w:t xml:space="preserve">&gt; </w:t>
-      </w:r>
-      <w:r>
-        <w:t>3 exclusive relationships on average)</w:t>
+        <w:t>H1: μ &gt; 3 (students have been in &gt; 3 exclusive relationships on average)</w:t>
       </w:r>
       <w:r>
         <w:tab/>
@@ -941,10 +920,7 @@
         <w:pStyle w:val="ListBullet"/>
       </w:pPr>
       <w:r>
-        <w:t xml:space="preserve">Here, this is x.bar &gt; 3.2 | H0: </w:t>
-      </w:r>
-      <w:r>
-        <w:t>μ = 3</w:t>
+        <w:t>Here, this is x.bar &gt; 3.2 | H0: μ = 3</w:t>
       </w:r>
     </w:p>
     <w:p>
@@ -1318,13 +1294,7 @@
         <w:pStyle w:val="ListBullet"/>
       </w:pPr>
       <w:r>
-        <w:t xml:space="preserve">If p is </w:t>
-      </w:r>
-      <w:r>
-        <w:t>high (&gt;</w:t>
-      </w:r>
-      <w:r>
-        <w:t xml:space="preserve"> significance level </w:t>
+        <w:t xml:space="preserve">If p is high (&gt; significance level </w:t>
       </w:r>
       <w:r>
         <w:rPr>
@@ -1334,158 +1304,116 @@
         <w:t>α</w:t>
       </w:r>
       <w:r>
-        <w:t xml:space="preserve"> usually set at 5% or .05), we say it’s</w:t>
+        <w:t xml:space="preserve"> usually set at 5% or .05), we say it’s  likely to get the observed data i</w:t>
+      </w:r>
+      <w:r>
+        <w:t>f</w:t>
+      </w:r>
+      <w:r>
+        <w:t xml:space="preserve"> the null were true </w:t>
+      </w:r>
+      <w:r>
+        <w:sym w:font="Wingdings" w:char="F0E0"/>
+      </w:r>
+      <w:r>
+        <w:t xml:space="preserve"> fail to reject it</w:t>
+      </w:r>
+    </w:p>
+    <w:p>
+      <w:pPr>
+        <w:pStyle w:val="ListBullet"/>
+      </w:pPr>
+      <w:r>
+        <w:t xml:space="preserve">Our p-value is high (&gt; .05) </w:t>
+      </w:r>
+      <w:r>
+        <w:sym w:font="Wingdings" w:char="F0E8"/>
+      </w:r>
+      <w:r>
+        <w:t xml:space="preserve"> even though we have a sample mean x.bar &gt; 3, there is not enough evidence to reject the null that the population average # of exclusive relationships for college students = 3</w:t>
       </w:r>
       <w:r>
         <w:t xml:space="preserve"> </w:t>
       </w:r>
       <w:r>
-        <w:t xml:space="preserve"> likely to get the observed data i</w:t>
-      </w:r>
-      <w:r>
-        <w:t>f</w:t>
-      </w:r>
-      <w:r>
-        <w:t xml:space="preserve"> the null were true </w:t>
-      </w:r>
-      <w:r>
         <w:sym w:font="Wingdings" w:char="F0E0"/>
       </w:r>
       <w:r>
-        <w:t xml:space="preserve"> fail to</w:t>
-      </w:r>
-      <w:r>
-        <w:t xml:space="preserve"> reject it</w:t>
-      </w:r>
-    </w:p>
-    <w:p>
-      <w:pPr>
-        <w:pStyle w:val="ListBullet"/>
-      </w:pPr>
-      <w:r>
-        <w:t xml:space="preserve">Our p-value is high (&gt; .05) </w:t>
-      </w:r>
-      <w:r>
-        <w:sym w:font="Wingdings" w:char="F0E8"/>
-      </w:r>
-      <w:r>
-        <w:t xml:space="preserve"> even though we have a sample mean x.bar &gt; 3, there is not enough evidence to reject the null that the population average # of exclusive relationships for college students = 3</w:t>
-      </w:r>
-      <w:r>
         <w:t xml:space="preserve"> </w:t>
       </w:r>
+    </w:p>
+    <w:p>
+      <w:pPr>
+        <w:pStyle w:val="ListBullet"/>
+        <w:rPr>
+          <w:highlight w:val="yellow"/>
+        </w:rPr>
+      </w:pPr>
+      <w:r>
+        <w:rPr>
+          <w:highlight w:val="yellow"/>
+        </w:rPr>
+        <w:t>If in fact college students have been in = 3 exclusive relationships on average, the p-value tells us there is a 21% chance a random sample of 50 students would yield a sample mean &gt;= 3.2</w:t>
+      </w:r>
+    </w:p>
+    <w:p>
+      <w:pPr>
+        <w:pStyle w:val="ListBullet"/>
+      </w:pPr>
+      <w:r>
+        <w:t>Since this is a pretty high probability, we’d think a sample mean &gt;= 3.2 is likely to happen simply by chance</w:t>
+      </w:r>
+    </w:p>
+    <w:p>
+      <w:pPr>
+        <w:pStyle w:val="ListBullet"/>
+      </w:pPr>
+      <w:r>
+        <w:t xml:space="preserve">We fail to reject the null + these data do not provide convincing evidence college students have been in &gt; 3 relationships on average + the difference between the null of 3 relationships + the observed sample mean of 3.2 relationships is simply due to chance or </w:t>
+      </w:r>
+      <w:r>
+        <w:rPr>
+          <w:b/>
+        </w:rPr>
+        <w:t>sampling variability</w:t>
+      </w:r>
+      <w:r>
+        <w:t xml:space="preserve">. </w:t>
+      </w:r>
+    </w:p>
+    <w:p>
+      <w:pPr>
+        <w:pStyle w:val="ListBullet"/>
+      </w:pPr>
+      <w:r>
+        <w:t xml:space="preserve">Often, instead of looking for a divergence from the null in a </w:t>
+      </w:r>
+      <w:r>
+        <w:rPr>
+          <w:i/>
+        </w:rPr>
+        <w:t>specific direction</w:t>
+      </w:r>
+      <w:r>
+        <w:t xml:space="preserve"> (&lt; or &gt;), we are</w:t>
+      </w:r>
+      <w:r>
+        <w:t xml:space="preserve"> interested in divergence in any</w:t>
+      </w:r>
+      <w:r>
+        <w:t xml:space="preserve"> direction </w:t>
+      </w:r>
       <w:r>
         <w:sym w:font="Wingdings" w:char="F0E0"/>
       </w:r>
       <w:r>
         <w:t xml:space="preserve"> </w:t>
       </w:r>
-    </w:p>
-    <w:p>
-      <w:pPr>
-        <w:pStyle w:val="ListBullet"/>
-        <w:rPr>
-          <w:highlight w:val="yellow"/>
-        </w:rPr>
-      </w:pPr>
-      <w:r>
-        <w:rPr>
-          <w:highlight w:val="yellow"/>
-        </w:rPr>
-        <w:t>If in fact college students have been in = 3 exclusive relationships on average, the p-value tells us there is a 21% chance a random sample of 50 students would yield a sample mean &gt;= 3.2</w:t>
-      </w:r>
-    </w:p>
-    <w:p>
-      <w:pPr>
-        <w:pStyle w:val="ListBullet"/>
-      </w:pPr>
-      <w:r>
-        <w:t>Since this is a pretty high probability, we’d think a sample mean &gt;= 3.2 is likely to happen simply by chance</w:t>
-      </w:r>
-    </w:p>
-    <w:p>
-      <w:pPr>
-        <w:pStyle w:val="ListBullet"/>
-      </w:pPr>
-      <w:r>
-        <w:t>We</w:t>
-      </w:r>
-      <w:r>
-        <w:t xml:space="preserve"> fail to reject the null</w:t>
-      </w:r>
-      <w:r>
-        <w:t xml:space="preserve"> + t</w:t>
-      </w:r>
-      <w:r>
-        <w:t xml:space="preserve">hese data do not provide convincing evidence college students have been in </w:t>
-      </w:r>
-      <w:r>
-        <w:t xml:space="preserve">&gt; 3 relationships on average + </w:t>
-      </w:r>
-      <w:r>
-        <w:t xml:space="preserve">the difference between the null of </w:t>
-      </w:r>
-      <w:r>
-        <w:t xml:space="preserve">3 </w:t>
-      </w:r>
-      <w:r>
-        <w:t xml:space="preserve">relationships </w:t>
-      </w:r>
-      <w:r>
-        <w:t xml:space="preserve">+ the </w:t>
-      </w:r>
-      <w:r>
-        <w:t xml:space="preserve">observed sample mean of 3.2 relationships is simply due to chance or </w:t>
-      </w:r>
       <w:r>
         <w:rPr>
           <w:b/>
         </w:rPr>
-        <w:t>sampling variability</w:t>
-      </w:r>
-      <w:r>
-        <w:t xml:space="preserve">. </w:t>
-      </w:r>
-    </w:p>
-    <w:p>
-      <w:pPr>
-        <w:pStyle w:val="ListBullet"/>
-      </w:pPr>
-      <w:r>
-        <w:t xml:space="preserve">Often, instead of looking for a divergence from the null in a </w:t>
-      </w:r>
-      <w:r>
-        <w:rPr>
-          <w:i/>
-        </w:rPr>
-        <w:t>specific direction</w:t>
-      </w:r>
-      <w:r>
-        <w:t xml:space="preserve"> (&lt; or &gt;), we are</w:t>
-      </w:r>
-      <w:r>
-        <w:t xml:space="preserve"> interested in divergence in any</w:t>
-      </w:r>
-      <w:r>
-        <w:t xml:space="preserve"> direction </w:t>
-      </w:r>
-      <w:r>
-        <w:sym w:font="Wingdings" w:char="F0E0"/>
-      </w:r>
-      <w:r>
-        <w:t xml:space="preserve"> </w:t>
-      </w:r>
-      <w:r>
-        <w:rPr>
-          <w:b/>
-        </w:rPr>
-        <w:t>two-sided</w:t>
-      </w:r>
-      <w:r>
-        <w:rPr>
-          <w:b/>
-        </w:rPr>
-        <w:t xml:space="preserve">/tailed </w:t>
+        <w:t xml:space="preserve">two-sided/tailed </w:t>
       </w:r>
       <w:r>
         <w:rPr>
@@ -1717,8 +1645,6 @@
         </w:numPr>
         <w:ind w:left="360"/>
       </w:pPr>
-      <w:bookmarkStart w:id="0" w:name="_GoBack"/>
-      <w:bookmarkEnd w:id="0"/>
       <w:r>
         <w:rPr>
           <w:noProof/>
@@ -1768,6 +1694,2390 @@
           <w:ilvl w:val="0"/>
           <w:numId w:val="0"/>
         </w:numPr>
+        <w:ind w:left="360" w:hanging="360"/>
+        <w:jc w:val="center"/>
+        <w:rPr>
+          <w:b/>
+          <w:u w:val="single"/>
+        </w:rPr>
+      </w:pPr>
+    </w:p>
+    <w:p>
+      <w:pPr>
+        <w:pStyle w:val="ListBullet"/>
+        <w:numPr>
+          <w:ilvl w:val="0"/>
+          <w:numId w:val="0"/>
+        </w:numPr>
+        <w:ind w:left="360" w:hanging="360"/>
+        <w:jc w:val="center"/>
+        <w:rPr>
+          <w:b/>
+          <w:u w:val="single"/>
+        </w:rPr>
+      </w:pPr>
+      <w:r>
+        <w:rPr>
+          <w:b/>
+          <w:u w:val="single"/>
+        </w:rPr>
+        <w:t>Hypothesis Testing (for a Mean)</w:t>
+      </w:r>
+      <w:r>
+        <w:rPr>
+          <w:b/>
+          <w:u w:val="single"/>
+        </w:rPr>
+        <w:t xml:space="preserve"> Examples</w:t>
+      </w:r>
+    </w:p>
+    <w:p>
+      <w:pPr>
+        <w:pStyle w:val="ListBullet"/>
+        <w:numPr>
+          <w:ilvl w:val="0"/>
+          <w:numId w:val="0"/>
+        </w:numPr>
+        <w:ind w:left="360" w:hanging="360"/>
+        <w:jc w:val="center"/>
+        <w:rPr>
+          <w:b/>
+          <w:u w:val="single"/>
+        </w:rPr>
+      </w:pPr>
+    </w:p>
+    <w:p>
+      <w:pPr>
+        <w:pStyle w:val="ListBullet"/>
+      </w:pPr>
+      <w:r>
+        <w:t xml:space="preserve">Researchers investigating characteristics of gifted children collected data from schools in a large city on a random sample of 36 children </w:t>
+      </w:r>
+      <w:proofErr w:type="spellStart"/>
+      <w:r>
+        <w:t>IDed</w:t>
+      </w:r>
+      <w:proofErr w:type="spellEnd"/>
+      <w:r>
+        <w:t xml:space="preserve"> as gifted children soon after they reached the age of </w:t>
+      </w:r>
+      <w:r>
+        <w:t>4</w:t>
+      </w:r>
+      <w:r>
+        <w:t xml:space="preserve">. </w:t>
+      </w:r>
+    </w:p>
+    <w:p>
+      <w:pPr>
+        <w:pStyle w:val="ListBullet"/>
+      </w:pPr>
+      <w:r>
+        <w:t xml:space="preserve">In this study, along </w:t>
+      </w:r>
+      <w:r>
+        <w:t xml:space="preserve">w/ </w:t>
+      </w:r>
+      <w:r>
+        <w:t xml:space="preserve">variables on the children, researchers also collected data on </w:t>
+      </w:r>
+      <w:r>
+        <w:t>mothers' IQ scores</w:t>
+      </w:r>
+    </w:p>
+    <w:p>
+      <w:pPr>
+        <w:pStyle w:val="ListBullet"/>
+      </w:pPr>
+      <w:r>
+        <w:t xml:space="preserve">The histogram shows the distribution of these data, and also provided our some sample statistics. </w:t>
+      </w:r>
+    </w:p>
+    <w:p>
+      <w:pPr>
+        <w:pStyle w:val="ListBullet"/>
+        <w:numPr>
+          <w:ilvl w:val="0"/>
+          <w:numId w:val="0"/>
+        </w:numPr>
+        <w:ind w:left="720" w:firstLine="720"/>
+      </w:pPr>
+      <w:r>
+        <w:rPr>
+          <w:noProof/>
+        </w:rPr>
+        <w:drawing>
+          <wp:inline distT="0" distB="0" distL="0" distR="0" wp14:anchorId="79BA6CB6" wp14:editId="4BAAC242">
+            <wp:extent cx="3942593" cy="1290537"/>
+            <wp:effectExtent l="0" t="0" r="1270" b="5080"/>
+            <wp:docPr id="2" name="Picture 2"/>
+            <wp:cNvGraphicFramePr>
+              <a:graphicFrameLocks xmlns:a="http://schemas.openxmlformats.org/drawingml/2006/main" noChangeAspect="1"/>
+            </wp:cNvGraphicFramePr>
+            <a:graphic xmlns:a="http://schemas.openxmlformats.org/drawingml/2006/main">
+              <a:graphicData uri="http://schemas.openxmlformats.org/drawingml/2006/picture">
+                <pic:pic xmlns:pic="http://schemas.openxmlformats.org/drawingml/2006/picture">
+                  <pic:nvPicPr>
+                    <pic:cNvPr id="1" name=""/>
+                    <pic:cNvPicPr/>
+                  </pic:nvPicPr>
+                  <pic:blipFill>
+                    <a:blip r:embed="rId15"/>
+                    <a:stretch>
+                      <a:fillRect/>
+                    </a:stretch>
+                  </pic:blipFill>
+                  <pic:spPr>
+                    <a:xfrm>
+                      <a:off x="0" y="0"/>
+                      <a:ext cx="3960801" cy="1296497"/>
+                    </a:xfrm>
+                    <a:prstGeom prst="rect">
+                      <a:avLst/>
+                    </a:prstGeom>
+                  </pic:spPr>
+                </pic:pic>
+              </a:graphicData>
+            </a:graphic>
+          </wp:inline>
+        </w:drawing>
+      </w:r>
+    </w:p>
+    <w:p>
+      <w:pPr>
+        <w:pStyle w:val="ListBullet"/>
+      </w:pPr>
+      <w:r>
+        <w:t xml:space="preserve">We're asked to perform a hypothesis test to evaluate if these data provide convincing evidence of a difference between average IQ score of mothers of gifted children </w:t>
+      </w:r>
+      <w:r>
+        <w:t xml:space="preserve">vs. </w:t>
+      </w:r>
+      <w:r>
+        <w:t>average IQ score for the population at large, which happe</w:t>
+      </w:r>
+      <w:r>
+        <w:t>ns to be 100. Use a significance level of .01</w:t>
+      </w:r>
+    </w:p>
+    <w:p>
+      <w:pPr>
+        <w:pStyle w:val="ListBullet"/>
+        <w:tabs>
+          <w:tab w:val="clear" w:pos="360"/>
+          <w:tab w:val="num" w:pos="720"/>
+        </w:tabs>
+        <w:ind w:left="720"/>
+      </w:pPr>
+      <w:r>
+        <w:rPr>
+          <w:u w:val="single"/>
+        </w:rPr>
+        <w:t>1</w:t>
+      </w:r>
+      <w:r>
+        <w:rPr>
+          <w:u w:val="single"/>
+          <w:vertAlign w:val="superscript"/>
+        </w:rPr>
+        <w:t>st</w:t>
+      </w:r>
+      <w:r>
+        <w:rPr>
+          <w:u w:val="single"/>
+        </w:rPr>
+        <w:t>, define parameter of interest</w:t>
+      </w:r>
+      <w:r>
+        <w:t xml:space="preserve"> (mean of IQ scores of mothers of gifted children) and define the hypothesis: </w:t>
+      </w:r>
+      <w:r>
+        <w:rPr>
+          <w:noProof/>
+        </w:rPr>
+        <w:drawing>
+          <wp:inline distT="0" distB="0" distL="0" distR="0" wp14:anchorId="5E3A3B53" wp14:editId="356B1852">
+            <wp:extent cx="3486150" cy="381000"/>
+            <wp:effectExtent l="0" t="0" r="0" b="0"/>
+            <wp:docPr id="3" name="Picture 3"/>
+            <wp:cNvGraphicFramePr>
+              <a:graphicFrameLocks xmlns:a="http://schemas.openxmlformats.org/drawingml/2006/main" noChangeAspect="1"/>
+            </wp:cNvGraphicFramePr>
+            <a:graphic xmlns:a="http://schemas.openxmlformats.org/drawingml/2006/main">
+              <a:graphicData uri="http://schemas.openxmlformats.org/drawingml/2006/picture">
+                <pic:pic xmlns:pic="http://schemas.openxmlformats.org/drawingml/2006/picture">
+                  <pic:nvPicPr>
+                    <pic:cNvPr id="1" name=""/>
+                    <pic:cNvPicPr/>
+                  </pic:nvPicPr>
+                  <pic:blipFill>
+                    <a:blip r:embed="rId16"/>
+                    <a:stretch>
+                      <a:fillRect/>
+                    </a:stretch>
+                  </pic:blipFill>
+                  <pic:spPr>
+                    <a:xfrm>
+                      <a:off x="0" y="0"/>
+                      <a:ext cx="3486150" cy="381000"/>
+                    </a:xfrm>
+                    <a:prstGeom prst="rect">
+                      <a:avLst/>
+                    </a:prstGeom>
+                  </pic:spPr>
+                </pic:pic>
+              </a:graphicData>
+            </a:graphic>
+          </wp:inline>
+        </w:drawing>
+      </w:r>
+    </w:p>
+    <w:p>
+      <w:pPr>
+        <w:pStyle w:val="ListBullet"/>
+        <w:tabs>
+          <w:tab w:val="clear" w:pos="360"/>
+          <w:tab w:val="num" w:pos="720"/>
+        </w:tabs>
+        <w:ind w:left="720"/>
+      </w:pPr>
+      <w:r>
+        <w:rPr>
+          <w:u w:val="single"/>
+        </w:rPr>
+        <w:t>2</w:t>
+      </w:r>
+      <w:r>
+        <w:rPr>
+          <w:u w:val="single"/>
+          <w:vertAlign w:val="superscript"/>
+        </w:rPr>
+        <w:t>nd</w:t>
+      </w:r>
+      <w:r>
+        <w:rPr>
+          <w:u w:val="single"/>
+        </w:rPr>
+        <w:t>, define point</w:t>
+      </w:r>
+      <w:r>
+        <w:t xml:space="preserve"> </w:t>
+      </w:r>
+      <w:r>
+        <w:rPr>
+          <w:u w:val="single"/>
+        </w:rPr>
+        <w:t>estimate</w:t>
+      </w:r>
+      <w:r>
+        <w:t xml:space="preserve"> </w:t>
+      </w:r>
+      <w:r>
+        <w:sym w:font="Wingdings" w:char="F0E0"/>
+      </w:r>
+      <w:r>
+        <w:t xml:space="preserve"> given to us as the sample mean 118.2 (average IQ scores of the 36 mothers)</w:t>
+      </w:r>
+    </w:p>
+    <w:p>
+      <w:pPr>
+        <w:pStyle w:val="ListBullet"/>
+        <w:tabs>
+          <w:tab w:val="clear" w:pos="360"/>
+          <w:tab w:val="num" w:pos="720"/>
+        </w:tabs>
+        <w:ind w:left="720"/>
+        <w:rPr>
+          <w:u w:val="single"/>
+        </w:rPr>
+      </w:pPr>
+      <w:r>
+        <w:rPr>
+          <w:u w:val="single"/>
+        </w:rPr>
+        <w:t>3</w:t>
+      </w:r>
+      <w:r>
+        <w:rPr>
+          <w:u w:val="single"/>
+          <w:vertAlign w:val="superscript"/>
+        </w:rPr>
+        <w:t>rd</w:t>
+      </w:r>
+      <w:r>
+        <w:rPr>
+          <w:u w:val="single"/>
+        </w:rPr>
+        <w:t xml:space="preserve">, check conditions </w:t>
+      </w:r>
+    </w:p>
+    <w:p>
+      <w:pPr>
+        <w:pStyle w:val="ListBullet"/>
+        <w:tabs>
+          <w:tab w:val="clear" w:pos="360"/>
+          <w:tab w:val="num" w:pos="1080"/>
+        </w:tabs>
+        <w:ind w:left="1080"/>
+        <w:rPr>
+          <w:b/>
+        </w:rPr>
+      </w:pPr>
+      <w:r>
+        <w:t xml:space="preserve">we have a random sample + 36 children total is &lt; 10% of all gifted children, therefore </w:t>
+      </w:r>
+      <w:r>
+        <w:rPr>
+          <w:b/>
+        </w:rPr>
+        <w:t>we have independence</w:t>
+      </w:r>
+    </w:p>
+    <w:p>
+      <w:pPr>
+        <w:pStyle w:val="ListBullet"/>
+        <w:tabs>
+          <w:tab w:val="clear" w:pos="360"/>
+          <w:tab w:val="num" w:pos="1440"/>
+        </w:tabs>
+        <w:ind w:left="1440"/>
+      </w:pPr>
+      <w:r>
+        <w:t xml:space="preserve">can assume IQ score of 1 mother in the sample is independent of another’s </w:t>
+      </w:r>
+    </w:p>
+    <w:p>
+      <w:pPr>
+        <w:pStyle w:val="ListBullet"/>
+        <w:tabs>
+          <w:tab w:val="clear" w:pos="360"/>
+          <w:tab w:val="num" w:pos="1080"/>
+        </w:tabs>
+        <w:ind w:left="1080"/>
+        <w:rPr>
+          <w:b/>
+        </w:rPr>
+      </w:pPr>
+      <w:r>
+        <w:t xml:space="preserve">n &gt; 30 and the histogram shows that distribution is not skewed, so we have </w:t>
+      </w:r>
+      <w:r>
+        <w:rPr>
+          <w:b/>
+        </w:rPr>
+        <w:t>nearly normal sampling distribution</w:t>
+      </w:r>
+    </w:p>
+    <w:p>
+      <w:pPr>
+        <w:pStyle w:val="ListBullet"/>
+        <w:numPr>
+          <w:ilvl w:val="0"/>
+          <w:numId w:val="0"/>
+        </w:numPr>
+        <w:ind w:left="1440" w:firstLine="720"/>
+      </w:pPr>
+      <w:r>
+        <w:rPr>
+          <w:noProof/>
+        </w:rPr>
+        <w:lastRenderedPageBreak/>
+        <w:drawing>
+          <wp:inline distT="0" distB="0" distL="0" distR="0" wp14:anchorId="50CB74A0" wp14:editId="1A467138">
+            <wp:extent cx="2419350" cy="440538"/>
+            <wp:effectExtent l="0" t="0" r="0" b="0"/>
+            <wp:docPr id="4" name="Picture 4"/>
+            <wp:cNvGraphicFramePr>
+              <a:graphicFrameLocks xmlns:a="http://schemas.openxmlformats.org/drawingml/2006/main" noChangeAspect="1"/>
+            </wp:cNvGraphicFramePr>
+            <a:graphic xmlns:a="http://schemas.openxmlformats.org/drawingml/2006/main">
+              <a:graphicData uri="http://schemas.openxmlformats.org/drawingml/2006/picture">
+                <pic:pic xmlns:pic="http://schemas.openxmlformats.org/drawingml/2006/picture">
+                  <pic:nvPicPr>
+                    <pic:cNvPr id="1" name=""/>
+                    <pic:cNvPicPr/>
+                  </pic:nvPicPr>
+                  <pic:blipFill>
+                    <a:blip r:embed="rId17"/>
+                    <a:stretch>
+                      <a:fillRect/>
+                    </a:stretch>
+                  </pic:blipFill>
+                  <pic:spPr>
+                    <a:xfrm>
+                      <a:off x="0" y="0"/>
+                      <a:ext cx="2447285" cy="445625"/>
+                    </a:xfrm>
+                    <a:prstGeom prst="rect">
+                      <a:avLst/>
+                    </a:prstGeom>
+                  </pic:spPr>
+                </pic:pic>
+              </a:graphicData>
+            </a:graphic>
+          </wp:inline>
+        </w:drawing>
+      </w:r>
+    </w:p>
+    <w:p>
+      <w:pPr>
+        <w:pStyle w:val="ListBullet"/>
+        <w:tabs>
+          <w:tab w:val="clear" w:pos="360"/>
+          <w:tab w:val="num" w:pos="720"/>
+        </w:tabs>
+        <w:ind w:left="720"/>
+        <w:rPr>
+          <w:u w:val="single"/>
+        </w:rPr>
+      </w:pPr>
+      <w:r>
+        <w:rPr>
+          <w:u w:val="single"/>
+        </w:rPr>
+        <w:t>4</w:t>
+      </w:r>
+      <w:r>
+        <w:rPr>
+          <w:u w:val="single"/>
+          <w:vertAlign w:val="superscript"/>
+        </w:rPr>
+        <w:t>th</w:t>
+      </w:r>
+      <w:r>
+        <w:rPr>
+          <w:u w:val="single"/>
+        </w:rPr>
+        <w:t xml:space="preserve">, </w:t>
+      </w:r>
+      <w:r>
+        <w:rPr>
+          <w:u w:val="single"/>
+        </w:rPr>
+        <w:t>draw curve, shade p-value, calculate test statistic (z)</w:t>
+      </w:r>
+    </w:p>
+    <w:p>
+      <w:pPr>
+        <w:pStyle w:val="ListBullet"/>
+        <w:numPr>
+          <w:ilvl w:val="0"/>
+          <w:numId w:val="0"/>
+        </w:numPr>
+        <w:ind w:left="1800" w:firstLine="360"/>
+        <w:rPr>
+          <w:u w:val="single"/>
+        </w:rPr>
+      </w:pPr>
+      <w:r>
+        <w:rPr>
+          <w:noProof/>
+        </w:rPr>
+        <w:drawing>
+          <wp:inline distT="0" distB="0" distL="0" distR="0" wp14:anchorId="0E9C0EAE" wp14:editId="5BF0ECED">
+            <wp:extent cx="2568312" cy="1323975"/>
+            <wp:effectExtent l="0" t="0" r="3810" b="0"/>
+            <wp:docPr id="5" name="Picture 5"/>
+            <wp:cNvGraphicFramePr>
+              <a:graphicFrameLocks xmlns:a="http://schemas.openxmlformats.org/drawingml/2006/main" noChangeAspect="1"/>
+            </wp:cNvGraphicFramePr>
+            <a:graphic xmlns:a="http://schemas.openxmlformats.org/drawingml/2006/main">
+              <a:graphicData uri="http://schemas.openxmlformats.org/drawingml/2006/picture">
+                <pic:pic xmlns:pic="http://schemas.openxmlformats.org/drawingml/2006/picture">
+                  <pic:nvPicPr>
+                    <pic:cNvPr id="1" name=""/>
+                    <pic:cNvPicPr/>
+                  </pic:nvPicPr>
+                  <pic:blipFill>
+                    <a:blip r:embed="rId18"/>
+                    <a:stretch>
+                      <a:fillRect/>
+                    </a:stretch>
+                  </pic:blipFill>
+                  <pic:spPr>
+                    <a:xfrm>
+                      <a:off x="0" y="0"/>
+                      <a:ext cx="2573194" cy="1326492"/>
+                    </a:xfrm>
+                    <a:prstGeom prst="rect">
+                      <a:avLst/>
+                    </a:prstGeom>
+                  </pic:spPr>
+                </pic:pic>
+              </a:graphicData>
+            </a:graphic>
+          </wp:inline>
+        </w:drawing>
+      </w:r>
+    </w:p>
+    <w:p>
+      <w:pPr>
+        <w:pStyle w:val="ListBullet"/>
+        <w:tabs>
+          <w:tab w:val="clear" w:pos="360"/>
+          <w:tab w:val="num" w:pos="1080"/>
+        </w:tabs>
+        <w:ind w:left="1080"/>
+      </w:pPr>
+      <w:r>
+        <w:t>Lower tail is equidistant from the population mean as the given sample statistic</w:t>
+      </w:r>
+    </w:p>
+    <w:p>
+      <w:pPr>
+        <w:pStyle w:val="ListBullet"/>
+        <w:tabs>
+          <w:tab w:val="clear" w:pos="360"/>
+          <w:tab w:val="num" w:pos="1080"/>
+        </w:tabs>
+        <w:ind w:left="1080"/>
+      </w:pPr>
+      <w:r>
+        <w:t>See p-value regions are very small</w:t>
+      </w:r>
+    </w:p>
+    <w:p>
+      <w:pPr>
+        <w:shd w:val="clear" w:color="auto" w:fill="FFFFFF"/>
+        <w:tabs>
+          <w:tab w:val="left" w:pos="916"/>
+          <w:tab w:val="left" w:pos="1832"/>
+          <w:tab w:val="left" w:pos="2748"/>
+          <w:tab w:val="left" w:pos="3664"/>
+          <w:tab w:val="left" w:pos="4580"/>
+          <w:tab w:val="left" w:pos="5496"/>
+          <w:tab w:val="left" w:pos="6412"/>
+          <w:tab w:val="left" w:pos="7328"/>
+          <w:tab w:val="left" w:pos="8244"/>
+          <w:tab w:val="left" w:pos="9160"/>
+          <w:tab w:val="left" w:pos="10076"/>
+          <w:tab w:val="left" w:pos="10992"/>
+          <w:tab w:val="left" w:pos="11908"/>
+          <w:tab w:val="left" w:pos="12824"/>
+          <w:tab w:val="left" w:pos="13740"/>
+          <w:tab w:val="left" w:pos="14656"/>
+        </w:tabs>
+        <w:wordWrap w:val="0"/>
+        <w:spacing w:after="0" w:line="225" w:lineRule="atLeast"/>
+        <w:ind w:left="1832"/>
+        <w:rPr>
+          <w:rFonts w:ascii="Lucida Console" w:eastAsia="Times New Roman" w:hAnsi="Lucida Console" w:cs="Courier New"/>
+          <w:color w:val="0000FF"/>
+          <w:sz w:val="20"/>
+          <w:szCs w:val="20"/>
+        </w:rPr>
+      </w:pPr>
+      <w:r>
+        <w:rPr>
+          <w:rFonts w:ascii="Lucida Console" w:eastAsia="Times New Roman" w:hAnsi="Lucida Console" w:cs="Courier New"/>
+          <w:color w:val="0000FF"/>
+          <w:sz w:val="20"/>
+          <w:szCs w:val="20"/>
+        </w:rPr>
+        <w:t>&gt; n &lt;- 36</w:t>
+      </w:r>
+    </w:p>
+    <w:p>
+      <w:pPr>
+        <w:shd w:val="clear" w:color="auto" w:fill="FFFFFF"/>
+        <w:tabs>
+          <w:tab w:val="left" w:pos="916"/>
+          <w:tab w:val="left" w:pos="1832"/>
+          <w:tab w:val="left" w:pos="2748"/>
+          <w:tab w:val="left" w:pos="3664"/>
+          <w:tab w:val="left" w:pos="4580"/>
+          <w:tab w:val="left" w:pos="5496"/>
+          <w:tab w:val="left" w:pos="6412"/>
+          <w:tab w:val="left" w:pos="7328"/>
+          <w:tab w:val="left" w:pos="8244"/>
+          <w:tab w:val="left" w:pos="9160"/>
+          <w:tab w:val="left" w:pos="10076"/>
+          <w:tab w:val="left" w:pos="10992"/>
+          <w:tab w:val="left" w:pos="11908"/>
+          <w:tab w:val="left" w:pos="12824"/>
+          <w:tab w:val="left" w:pos="13740"/>
+          <w:tab w:val="left" w:pos="14656"/>
+        </w:tabs>
+        <w:wordWrap w:val="0"/>
+        <w:spacing w:after="0" w:line="225" w:lineRule="atLeast"/>
+        <w:ind w:left="1832"/>
+        <w:rPr>
+          <w:rFonts w:ascii="Lucida Console" w:eastAsia="Times New Roman" w:hAnsi="Lucida Console" w:cs="Courier New"/>
+          <w:color w:val="0000FF"/>
+          <w:sz w:val="20"/>
+          <w:szCs w:val="20"/>
+        </w:rPr>
+      </w:pPr>
+      <w:r>
+        <w:rPr>
+          <w:rFonts w:ascii="Lucida Console" w:eastAsia="Times New Roman" w:hAnsi="Lucida Console" w:cs="Courier New"/>
+          <w:color w:val="0000FF"/>
+          <w:sz w:val="20"/>
+          <w:szCs w:val="20"/>
+        </w:rPr>
+        <w:t xml:space="preserve">&gt; </w:t>
+      </w:r>
+      <w:proofErr w:type="gramStart"/>
+      <w:r>
+        <w:rPr>
+          <w:rFonts w:ascii="Lucida Console" w:eastAsia="Times New Roman" w:hAnsi="Lucida Console" w:cs="Courier New"/>
+          <w:color w:val="0000FF"/>
+          <w:sz w:val="20"/>
+          <w:szCs w:val="20"/>
+        </w:rPr>
+        <w:t>min</w:t>
+      </w:r>
+      <w:proofErr w:type="gramEnd"/>
+      <w:r>
+        <w:rPr>
+          <w:rFonts w:ascii="Lucida Console" w:eastAsia="Times New Roman" w:hAnsi="Lucida Console" w:cs="Courier New"/>
+          <w:color w:val="0000FF"/>
+          <w:sz w:val="20"/>
+          <w:szCs w:val="20"/>
+        </w:rPr>
+        <w:t xml:space="preserve"> &lt;- 101</w:t>
+      </w:r>
+    </w:p>
+    <w:p>
+      <w:pPr>
+        <w:shd w:val="clear" w:color="auto" w:fill="FFFFFF"/>
+        <w:tabs>
+          <w:tab w:val="left" w:pos="916"/>
+          <w:tab w:val="left" w:pos="1832"/>
+          <w:tab w:val="left" w:pos="2748"/>
+          <w:tab w:val="left" w:pos="3664"/>
+          <w:tab w:val="left" w:pos="4580"/>
+          <w:tab w:val="left" w:pos="5496"/>
+          <w:tab w:val="left" w:pos="6412"/>
+          <w:tab w:val="left" w:pos="7328"/>
+          <w:tab w:val="left" w:pos="8244"/>
+          <w:tab w:val="left" w:pos="9160"/>
+          <w:tab w:val="left" w:pos="10076"/>
+          <w:tab w:val="left" w:pos="10992"/>
+          <w:tab w:val="left" w:pos="11908"/>
+          <w:tab w:val="left" w:pos="12824"/>
+          <w:tab w:val="left" w:pos="13740"/>
+          <w:tab w:val="left" w:pos="14656"/>
+        </w:tabs>
+        <w:wordWrap w:val="0"/>
+        <w:spacing w:after="0" w:line="225" w:lineRule="atLeast"/>
+        <w:ind w:left="1832"/>
+        <w:rPr>
+          <w:rFonts w:ascii="Lucida Console" w:eastAsia="Times New Roman" w:hAnsi="Lucida Console" w:cs="Courier New"/>
+          <w:color w:val="0000FF"/>
+          <w:sz w:val="20"/>
+          <w:szCs w:val="20"/>
+        </w:rPr>
+      </w:pPr>
+      <w:r>
+        <w:rPr>
+          <w:rFonts w:ascii="Lucida Console" w:eastAsia="Times New Roman" w:hAnsi="Lucida Console" w:cs="Courier New"/>
+          <w:color w:val="0000FF"/>
+          <w:sz w:val="20"/>
+          <w:szCs w:val="20"/>
+        </w:rPr>
+        <w:t xml:space="preserve">&gt; </w:t>
+      </w:r>
+      <w:proofErr w:type="spellStart"/>
+      <w:r>
+        <w:rPr>
+          <w:rFonts w:ascii="Lucida Console" w:eastAsia="Times New Roman" w:hAnsi="Lucida Console" w:cs="Courier New"/>
+          <w:color w:val="0000FF"/>
+          <w:sz w:val="20"/>
+          <w:szCs w:val="20"/>
+        </w:rPr>
+        <w:t>x.bar</w:t>
+      </w:r>
+      <w:proofErr w:type="spellEnd"/>
+      <w:r>
+        <w:rPr>
+          <w:rFonts w:ascii="Lucida Console" w:eastAsia="Times New Roman" w:hAnsi="Lucida Console" w:cs="Courier New"/>
+          <w:color w:val="0000FF"/>
+          <w:sz w:val="20"/>
+          <w:szCs w:val="20"/>
+        </w:rPr>
+        <w:t xml:space="preserve"> &lt;- 118.2</w:t>
+      </w:r>
+    </w:p>
+    <w:p>
+      <w:pPr>
+        <w:shd w:val="clear" w:color="auto" w:fill="FFFFFF"/>
+        <w:tabs>
+          <w:tab w:val="left" w:pos="916"/>
+          <w:tab w:val="left" w:pos="1832"/>
+          <w:tab w:val="left" w:pos="2748"/>
+          <w:tab w:val="left" w:pos="3664"/>
+          <w:tab w:val="left" w:pos="4580"/>
+          <w:tab w:val="left" w:pos="5496"/>
+          <w:tab w:val="left" w:pos="6412"/>
+          <w:tab w:val="left" w:pos="7328"/>
+          <w:tab w:val="left" w:pos="8244"/>
+          <w:tab w:val="left" w:pos="9160"/>
+          <w:tab w:val="left" w:pos="10076"/>
+          <w:tab w:val="left" w:pos="10992"/>
+          <w:tab w:val="left" w:pos="11908"/>
+          <w:tab w:val="left" w:pos="12824"/>
+          <w:tab w:val="left" w:pos="13740"/>
+          <w:tab w:val="left" w:pos="14656"/>
+        </w:tabs>
+        <w:wordWrap w:val="0"/>
+        <w:spacing w:after="0" w:line="225" w:lineRule="atLeast"/>
+        <w:ind w:left="1832"/>
+        <w:rPr>
+          <w:rFonts w:ascii="Lucida Console" w:eastAsia="Times New Roman" w:hAnsi="Lucida Console" w:cs="Courier New"/>
+          <w:color w:val="0000FF"/>
+          <w:sz w:val="20"/>
+          <w:szCs w:val="20"/>
+        </w:rPr>
+      </w:pPr>
+      <w:r>
+        <w:rPr>
+          <w:rFonts w:ascii="Lucida Console" w:eastAsia="Times New Roman" w:hAnsi="Lucida Console" w:cs="Courier New"/>
+          <w:color w:val="0000FF"/>
+          <w:sz w:val="20"/>
+          <w:szCs w:val="20"/>
+        </w:rPr>
+        <w:t>&gt; trueNull.mu &lt;- 100</w:t>
+      </w:r>
+    </w:p>
+    <w:p>
+      <w:pPr>
+        <w:shd w:val="clear" w:color="auto" w:fill="FFFFFF"/>
+        <w:tabs>
+          <w:tab w:val="left" w:pos="916"/>
+          <w:tab w:val="left" w:pos="1832"/>
+          <w:tab w:val="left" w:pos="2748"/>
+          <w:tab w:val="left" w:pos="3664"/>
+          <w:tab w:val="left" w:pos="4580"/>
+          <w:tab w:val="left" w:pos="5496"/>
+          <w:tab w:val="left" w:pos="6412"/>
+          <w:tab w:val="left" w:pos="7328"/>
+          <w:tab w:val="left" w:pos="8244"/>
+          <w:tab w:val="left" w:pos="9160"/>
+          <w:tab w:val="left" w:pos="10076"/>
+          <w:tab w:val="left" w:pos="10992"/>
+          <w:tab w:val="left" w:pos="11908"/>
+          <w:tab w:val="left" w:pos="12824"/>
+          <w:tab w:val="left" w:pos="13740"/>
+          <w:tab w:val="left" w:pos="14656"/>
+        </w:tabs>
+        <w:wordWrap w:val="0"/>
+        <w:spacing w:after="0" w:line="225" w:lineRule="atLeast"/>
+        <w:ind w:left="1832"/>
+        <w:rPr>
+          <w:rFonts w:ascii="Lucida Console" w:eastAsia="Times New Roman" w:hAnsi="Lucida Console" w:cs="Courier New"/>
+          <w:color w:val="0000FF"/>
+          <w:sz w:val="20"/>
+          <w:szCs w:val="20"/>
+        </w:rPr>
+      </w:pPr>
+      <w:r>
+        <w:rPr>
+          <w:rFonts w:ascii="Lucida Console" w:eastAsia="Times New Roman" w:hAnsi="Lucida Console" w:cs="Courier New"/>
+          <w:color w:val="0000FF"/>
+          <w:sz w:val="20"/>
+          <w:szCs w:val="20"/>
+        </w:rPr>
+        <w:t xml:space="preserve">&gt; </w:t>
+      </w:r>
+      <w:proofErr w:type="gramStart"/>
+      <w:r>
+        <w:rPr>
+          <w:rFonts w:ascii="Lucida Console" w:eastAsia="Times New Roman" w:hAnsi="Lucida Console" w:cs="Courier New"/>
+          <w:color w:val="0000FF"/>
+          <w:sz w:val="20"/>
+          <w:szCs w:val="20"/>
+        </w:rPr>
+        <w:t>sigma</w:t>
+      </w:r>
+      <w:proofErr w:type="gramEnd"/>
+      <w:r>
+        <w:rPr>
+          <w:rFonts w:ascii="Lucida Console" w:eastAsia="Times New Roman" w:hAnsi="Lucida Console" w:cs="Courier New"/>
+          <w:color w:val="0000FF"/>
+          <w:sz w:val="20"/>
+          <w:szCs w:val="20"/>
+        </w:rPr>
+        <w:t xml:space="preserve"> &lt;- 6.5</w:t>
+      </w:r>
+    </w:p>
+    <w:p>
+      <w:pPr>
+        <w:shd w:val="clear" w:color="auto" w:fill="FFFFFF"/>
+        <w:tabs>
+          <w:tab w:val="left" w:pos="916"/>
+          <w:tab w:val="left" w:pos="1832"/>
+          <w:tab w:val="left" w:pos="2748"/>
+          <w:tab w:val="left" w:pos="3664"/>
+          <w:tab w:val="left" w:pos="4580"/>
+          <w:tab w:val="left" w:pos="5496"/>
+          <w:tab w:val="left" w:pos="6412"/>
+          <w:tab w:val="left" w:pos="7328"/>
+          <w:tab w:val="left" w:pos="8244"/>
+          <w:tab w:val="left" w:pos="9160"/>
+          <w:tab w:val="left" w:pos="10076"/>
+          <w:tab w:val="left" w:pos="10992"/>
+          <w:tab w:val="left" w:pos="11908"/>
+          <w:tab w:val="left" w:pos="12824"/>
+          <w:tab w:val="left" w:pos="13740"/>
+          <w:tab w:val="left" w:pos="14656"/>
+        </w:tabs>
+        <w:wordWrap w:val="0"/>
+        <w:spacing w:after="0" w:line="225" w:lineRule="atLeast"/>
+        <w:ind w:left="1832"/>
+        <w:rPr>
+          <w:rFonts w:ascii="Lucida Console" w:eastAsia="Times New Roman" w:hAnsi="Lucida Console" w:cs="Courier New"/>
+          <w:color w:val="0000FF"/>
+          <w:sz w:val="20"/>
+          <w:szCs w:val="20"/>
+        </w:rPr>
+      </w:pPr>
+      <w:r>
+        <w:rPr>
+          <w:rFonts w:ascii="Lucida Console" w:eastAsia="Times New Roman" w:hAnsi="Lucida Console" w:cs="Courier New"/>
+          <w:color w:val="0000FF"/>
+          <w:sz w:val="20"/>
+          <w:szCs w:val="20"/>
+        </w:rPr>
+        <w:t>&gt; max &lt;- 135</w:t>
+      </w:r>
+    </w:p>
+    <w:p>
+      <w:pPr>
+        <w:shd w:val="clear" w:color="auto" w:fill="FFFFFF"/>
+        <w:tabs>
+          <w:tab w:val="left" w:pos="916"/>
+          <w:tab w:val="left" w:pos="1832"/>
+          <w:tab w:val="left" w:pos="2748"/>
+          <w:tab w:val="left" w:pos="3664"/>
+          <w:tab w:val="left" w:pos="4580"/>
+          <w:tab w:val="left" w:pos="5496"/>
+          <w:tab w:val="left" w:pos="6412"/>
+          <w:tab w:val="left" w:pos="7328"/>
+          <w:tab w:val="left" w:pos="8244"/>
+          <w:tab w:val="left" w:pos="9160"/>
+          <w:tab w:val="left" w:pos="10076"/>
+          <w:tab w:val="left" w:pos="10992"/>
+          <w:tab w:val="left" w:pos="11908"/>
+          <w:tab w:val="left" w:pos="12824"/>
+          <w:tab w:val="left" w:pos="13740"/>
+          <w:tab w:val="left" w:pos="14656"/>
+        </w:tabs>
+        <w:wordWrap w:val="0"/>
+        <w:spacing w:after="0" w:line="225" w:lineRule="atLeast"/>
+        <w:ind w:left="1832"/>
+        <w:rPr>
+          <w:rFonts w:ascii="Lucida Console" w:eastAsia="Times New Roman" w:hAnsi="Lucida Console" w:cs="Courier New"/>
+          <w:color w:val="0000FF"/>
+          <w:sz w:val="20"/>
+          <w:szCs w:val="20"/>
+        </w:rPr>
+      </w:pPr>
+      <w:r>
+        <w:rPr>
+          <w:rFonts w:ascii="Lucida Console" w:eastAsia="Times New Roman" w:hAnsi="Lucida Console" w:cs="Courier New"/>
+          <w:color w:val="0000FF"/>
+          <w:sz w:val="20"/>
+          <w:szCs w:val="20"/>
+        </w:rPr>
+        <w:t>&gt; N &lt;- 100</w:t>
+      </w:r>
+    </w:p>
+    <w:p>
+      <w:pPr>
+        <w:shd w:val="clear" w:color="auto" w:fill="FFFFFF"/>
+        <w:tabs>
+          <w:tab w:val="left" w:pos="916"/>
+          <w:tab w:val="left" w:pos="1832"/>
+          <w:tab w:val="left" w:pos="2748"/>
+          <w:tab w:val="left" w:pos="3664"/>
+          <w:tab w:val="left" w:pos="4580"/>
+          <w:tab w:val="left" w:pos="5496"/>
+          <w:tab w:val="left" w:pos="6412"/>
+          <w:tab w:val="left" w:pos="7328"/>
+          <w:tab w:val="left" w:pos="8244"/>
+          <w:tab w:val="left" w:pos="9160"/>
+          <w:tab w:val="left" w:pos="10076"/>
+          <w:tab w:val="left" w:pos="10992"/>
+          <w:tab w:val="left" w:pos="11908"/>
+          <w:tab w:val="left" w:pos="12824"/>
+          <w:tab w:val="left" w:pos="13740"/>
+          <w:tab w:val="left" w:pos="14656"/>
+        </w:tabs>
+        <w:wordWrap w:val="0"/>
+        <w:spacing w:after="0" w:line="225" w:lineRule="atLeast"/>
+        <w:ind w:left="1832"/>
+        <w:rPr>
+          <w:rFonts w:ascii="Lucida Console" w:eastAsia="Times New Roman" w:hAnsi="Lucida Console" w:cs="Courier New"/>
+          <w:color w:val="0000FF"/>
+          <w:sz w:val="20"/>
+          <w:szCs w:val="20"/>
+        </w:rPr>
+      </w:pPr>
+      <w:r>
+        <w:rPr>
+          <w:rFonts w:ascii="Lucida Console" w:eastAsia="Times New Roman" w:hAnsi="Lucida Console" w:cs="Courier New"/>
+          <w:color w:val="0000FF"/>
+          <w:sz w:val="20"/>
+          <w:szCs w:val="20"/>
+        </w:rPr>
+        <w:t xml:space="preserve">&gt; </w:t>
+      </w:r>
+      <w:proofErr w:type="gramStart"/>
+      <w:r>
+        <w:rPr>
+          <w:rFonts w:ascii="Lucida Console" w:eastAsia="Times New Roman" w:hAnsi="Lucida Console" w:cs="Courier New"/>
+          <w:color w:val="0000FF"/>
+          <w:sz w:val="20"/>
+          <w:szCs w:val="20"/>
+        </w:rPr>
+        <w:t>alpha</w:t>
+      </w:r>
+      <w:proofErr w:type="gramEnd"/>
+      <w:r>
+        <w:rPr>
+          <w:rFonts w:ascii="Lucida Console" w:eastAsia="Times New Roman" w:hAnsi="Lucida Console" w:cs="Courier New"/>
+          <w:color w:val="0000FF"/>
+          <w:sz w:val="20"/>
+          <w:szCs w:val="20"/>
+        </w:rPr>
+        <w:t xml:space="preserve"> &lt;- .01</w:t>
+      </w:r>
+    </w:p>
+    <w:p>
+      <w:pPr>
+        <w:shd w:val="clear" w:color="auto" w:fill="FFFFFF"/>
+        <w:tabs>
+          <w:tab w:val="left" w:pos="916"/>
+          <w:tab w:val="left" w:pos="1832"/>
+          <w:tab w:val="left" w:pos="2748"/>
+          <w:tab w:val="left" w:pos="3664"/>
+          <w:tab w:val="left" w:pos="4580"/>
+          <w:tab w:val="left" w:pos="5496"/>
+          <w:tab w:val="left" w:pos="6412"/>
+          <w:tab w:val="left" w:pos="7328"/>
+          <w:tab w:val="left" w:pos="8244"/>
+          <w:tab w:val="left" w:pos="9160"/>
+          <w:tab w:val="left" w:pos="10076"/>
+          <w:tab w:val="left" w:pos="10992"/>
+          <w:tab w:val="left" w:pos="11908"/>
+          <w:tab w:val="left" w:pos="12824"/>
+          <w:tab w:val="left" w:pos="13740"/>
+          <w:tab w:val="left" w:pos="14656"/>
+        </w:tabs>
+        <w:wordWrap w:val="0"/>
+        <w:spacing w:after="0" w:line="225" w:lineRule="atLeast"/>
+        <w:ind w:left="1832"/>
+        <w:rPr>
+          <w:rFonts w:ascii="Lucida Console" w:eastAsia="Times New Roman" w:hAnsi="Lucida Console" w:cs="Courier New"/>
+          <w:color w:val="0000FF"/>
+          <w:sz w:val="20"/>
+          <w:szCs w:val="20"/>
+        </w:rPr>
+      </w:pPr>
+      <w:r>
+        <w:rPr>
+          <w:rFonts w:ascii="Lucida Console" w:eastAsia="Times New Roman" w:hAnsi="Lucida Console" w:cs="Courier New"/>
+          <w:color w:val="0000FF"/>
+          <w:sz w:val="20"/>
+          <w:szCs w:val="20"/>
+        </w:rPr>
+        <w:t xml:space="preserve">&gt; </w:t>
+      </w:r>
+    </w:p>
+    <w:p>
+      <w:pPr>
+        <w:shd w:val="clear" w:color="auto" w:fill="FFFFFF"/>
+        <w:tabs>
+          <w:tab w:val="left" w:pos="916"/>
+          <w:tab w:val="left" w:pos="1832"/>
+          <w:tab w:val="left" w:pos="2748"/>
+          <w:tab w:val="left" w:pos="3664"/>
+          <w:tab w:val="left" w:pos="4580"/>
+          <w:tab w:val="left" w:pos="5496"/>
+          <w:tab w:val="left" w:pos="6412"/>
+          <w:tab w:val="left" w:pos="7328"/>
+          <w:tab w:val="left" w:pos="8244"/>
+          <w:tab w:val="left" w:pos="9160"/>
+          <w:tab w:val="left" w:pos="10076"/>
+          <w:tab w:val="left" w:pos="10992"/>
+          <w:tab w:val="left" w:pos="11908"/>
+          <w:tab w:val="left" w:pos="12824"/>
+          <w:tab w:val="left" w:pos="13740"/>
+          <w:tab w:val="left" w:pos="14656"/>
+        </w:tabs>
+        <w:wordWrap w:val="0"/>
+        <w:spacing w:after="0" w:line="225" w:lineRule="atLeast"/>
+        <w:ind w:left="1832"/>
+        <w:rPr>
+          <w:rFonts w:ascii="Lucida Console" w:eastAsia="Times New Roman" w:hAnsi="Lucida Console" w:cs="Courier New"/>
+          <w:color w:val="0000FF"/>
+          <w:sz w:val="20"/>
+          <w:szCs w:val="20"/>
+        </w:rPr>
+      </w:pPr>
+      <w:r>
+        <w:rPr>
+          <w:rFonts w:ascii="Lucida Console" w:eastAsia="Times New Roman" w:hAnsi="Lucida Console" w:cs="Courier New"/>
+          <w:color w:val="0000FF"/>
+          <w:sz w:val="20"/>
+          <w:szCs w:val="20"/>
+        </w:rPr>
+        <w:t xml:space="preserve">&gt; </w:t>
+      </w:r>
+      <w:proofErr w:type="gramStart"/>
+      <w:r>
+        <w:rPr>
+          <w:rFonts w:ascii="Lucida Console" w:eastAsia="Times New Roman" w:hAnsi="Lucida Console" w:cs="Courier New"/>
+          <w:color w:val="0000FF"/>
+          <w:sz w:val="20"/>
+          <w:szCs w:val="20"/>
+        </w:rPr>
+        <w:t>se</w:t>
+      </w:r>
+      <w:proofErr w:type="gramEnd"/>
+      <w:r>
+        <w:rPr>
+          <w:rFonts w:ascii="Lucida Console" w:eastAsia="Times New Roman" w:hAnsi="Lucida Console" w:cs="Courier New"/>
+          <w:color w:val="0000FF"/>
+          <w:sz w:val="20"/>
+          <w:szCs w:val="20"/>
+        </w:rPr>
+        <w:t xml:space="preserve"> &lt;- sigma/</w:t>
+      </w:r>
+      <w:proofErr w:type="spellStart"/>
+      <w:r>
+        <w:rPr>
+          <w:rFonts w:ascii="Lucida Console" w:eastAsia="Times New Roman" w:hAnsi="Lucida Console" w:cs="Courier New"/>
+          <w:color w:val="0000FF"/>
+          <w:sz w:val="20"/>
+          <w:szCs w:val="20"/>
+        </w:rPr>
+        <w:t>sqrt</w:t>
+      </w:r>
+      <w:proofErr w:type="spellEnd"/>
+      <w:r>
+        <w:rPr>
+          <w:rFonts w:ascii="Lucida Console" w:eastAsia="Times New Roman" w:hAnsi="Lucida Console" w:cs="Courier New"/>
+          <w:color w:val="0000FF"/>
+          <w:sz w:val="20"/>
+          <w:szCs w:val="20"/>
+        </w:rPr>
+        <w:t>(n)</w:t>
+      </w:r>
+    </w:p>
+    <w:p>
+      <w:pPr>
+        <w:shd w:val="clear" w:color="auto" w:fill="FFFFFF"/>
+        <w:tabs>
+          <w:tab w:val="left" w:pos="916"/>
+          <w:tab w:val="left" w:pos="1832"/>
+          <w:tab w:val="left" w:pos="2748"/>
+          <w:tab w:val="left" w:pos="3664"/>
+          <w:tab w:val="left" w:pos="4580"/>
+          <w:tab w:val="left" w:pos="5496"/>
+          <w:tab w:val="left" w:pos="6412"/>
+          <w:tab w:val="left" w:pos="7328"/>
+          <w:tab w:val="left" w:pos="8244"/>
+          <w:tab w:val="left" w:pos="9160"/>
+          <w:tab w:val="left" w:pos="10076"/>
+          <w:tab w:val="left" w:pos="10992"/>
+          <w:tab w:val="left" w:pos="11908"/>
+          <w:tab w:val="left" w:pos="12824"/>
+          <w:tab w:val="left" w:pos="13740"/>
+          <w:tab w:val="left" w:pos="14656"/>
+        </w:tabs>
+        <w:wordWrap w:val="0"/>
+        <w:spacing w:after="0" w:line="225" w:lineRule="atLeast"/>
+        <w:ind w:left="1832"/>
+        <w:rPr>
+          <w:rFonts w:ascii="Lucida Console" w:eastAsia="Times New Roman" w:hAnsi="Lucida Console" w:cs="Courier New"/>
+          <w:color w:val="0000FF"/>
+          <w:sz w:val="20"/>
+          <w:szCs w:val="20"/>
+        </w:rPr>
+      </w:pPr>
+      <w:r>
+        <w:rPr>
+          <w:rFonts w:ascii="Lucida Console" w:eastAsia="Times New Roman" w:hAnsi="Lucida Console" w:cs="Courier New"/>
+          <w:color w:val="0000FF"/>
+          <w:sz w:val="20"/>
+          <w:szCs w:val="20"/>
+        </w:rPr>
+        <w:t>&gt; (z &lt;- (</w:t>
+      </w:r>
+      <w:proofErr w:type="spellStart"/>
+      <w:r>
+        <w:rPr>
+          <w:rFonts w:ascii="Lucida Console" w:eastAsia="Times New Roman" w:hAnsi="Lucida Console" w:cs="Courier New"/>
+          <w:color w:val="0000FF"/>
+          <w:sz w:val="20"/>
+          <w:szCs w:val="20"/>
+        </w:rPr>
+        <w:t>x.bar</w:t>
+      </w:r>
+      <w:proofErr w:type="spellEnd"/>
+      <w:r>
+        <w:rPr>
+          <w:rFonts w:ascii="Lucida Console" w:eastAsia="Times New Roman" w:hAnsi="Lucida Console" w:cs="Courier New"/>
+          <w:color w:val="0000FF"/>
+          <w:sz w:val="20"/>
+          <w:szCs w:val="20"/>
+        </w:rPr>
+        <w:t xml:space="preserve"> - trueNull.mu)/se) # test statistic of .81</w:t>
+      </w:r>
+    </w:p>
+    <w:p>
+      <w:pPr>
+        <w:shd w:val="clear" w:color="auto" w:fill="FFFFFF"/>
+        <w:tabs>
+          <w:tab w:val="left" w:pos="916"/>
+          <w:tab w:val="left" w:pos="1832"/>
+          <w:tab w:val="left" w:pos="2748"/>
+          <w:tab w:val="left" w:pos="3664"/>
+          <w:tab w:val="left" w:pos="4580"/>
+          <w:tab w:val="left" w:pos="5496"/>
+          <w:tab w:val="left" w:pos="6412"/>
+          <w:tab w:val="left" w:pos="7328"/>
+          <w:tab w:val="left" w:pos="8244"/>
+          <w:tab w:val="left" w:pos="9160"/>
+          <w:tab w:val="left" w:pos="10076"/>
+          <w:tab w:val="left" w:pos="10992"/>
+          <w:tab w:val="left" w:pos="11908"/>
+          <w:tab w:val="left" w:pos="12824"/>
+          <w:tab w:val="left" w:pos="13740"/>
+          <w:tab w:val="left" w:pos="14656"/>
+        </w:tabs>
+        <w:wordWrap w:val="0"/>
+        <w:spacing w:after="0" w:line="225" w:lineRule="atLeast"/>
+        <w:ind w:left="1832"/>
+        <w:rPr>
+          <w:rFonts w:ascii="Lucida Console" w:eastAsia="Times New Roman" w:hAnsi="Lucida Console" w:cs="Courier New"/>
+          <w:color w:val="000000"/>
+          <w:sz w:val="20"/>
+          <w:szCs w:val="20"/>
+        </w:rPr>
+      </w:pPr>
+      <w:r>
+        <w:rPr>
+          <w:rFonts w:ascii="Lucida Console" w:eastAsia="Times New Roman" w:hAnsi="Lucida Console" w:cs="Courier New"/>
+          <w:color w:val="000000"/>
+          <w:sz w:val="20"/>
+          <w:szCs w:val="20"/>
+        </w:rPr>
+        <w:t>[1] 16.8</w:t>
+      </w:r>
+    </w:p>
+    <w:p>
+      <w:pPr>
+        <w:shd w:val="clear" w:color="auto" w:fill="FFFFFF"/>
+        <w:tabs>
+          <w:tab w:val="left" w:pos="916"/>
+          <w:tab w:val="left" w:pos="1832"/>
+          <w:tab w:val="left" w:pos="2748"/>
+          <w:tab w:val="left" w:pos="3664"/>
+          <w:tab w:val="left" w:pos="4580"/>
+          <w:tab w:val="left" w:pos="5496"/>
+          <w:tab w:val="left" w:pos="6412"/>
+          <w:tab w:val="left" w:pos="7328"/>
+          <w:tab w:val="left" w:pos="8244"/>
+          <w:tab w:val="left" w:pos="9160"/>
+          <w:tab w:val="left" w:pos="10076"/>
+          <w:tab w:val="left" w:pos="10992"/>
+          <w:tab w:val="left" w:pos="11908"/>
+          <w:tab w:val="left" w:pos="12824"/>
+          <w:tab w:val="left" w:pos="13740"/>
+          <w:tab w:val="left" w:pos="14656"/>
+        </w:tabs>
+        <w:wordWrap w:val="0"/>
+        <w:spacing w:after="0" w:line="225" w:lineRule="atLeast"/>
+        <w:ind w:left="1832"/>
+        <w:rPr>
+          <w:rFonts w:ascii="Lucida Console" w:eastAsia="Times New Roman" w:hAnsi="Lucida Console" w:cs="Courier New"/>
+          <w:color w:val="0000FF"/>
+          <w:sz w:val="20"/>
+          <w:szCs w:val="20"/>
+        </w:rPr>
+      </w:pPr>
+      <w:r>
+        <w:rPr>
+          <w:rFonts w:ascii="Lucida Console" w:eastAsia="Times New Roman" w:hAnsi="Lucida Console" w:cs="Courier New"/>
+          <w:color w:val="0000FF"/>
+          <w:sz w:val="20"/>
+          <w:szCs w:val="20"/>
+        </w:rPr>
+        <w:t xml:space="preserve">&gt; 1 - </w:t>
+      </w:r>
+      <w:proofErr w:type="spellStart"/>
+      <w:proofErr w:type="gramStart"/>
+      <w:r>
+        <w:rPr>
+          <w:rFonts w:ascii="Lucida Console" w:eastAsia="Times New Roman" w:hAnsi="Lucida Console" w:cs="Courier New"/>
+          <w:color w:val="0000FF"/>
+          <w:sz w:val="20"/>
+          <w:szCs w:val="20"/>
+        </w:rPr>
+        <w:t>pnorm</w:t>
+      </w:r>
+      <w:proofErr w:type="spellEnd"/>
+      <w:r>
+        <w:rPr>
+          <w:rFonts w:ascii="Lucida Console" w:eastAsia="Times New Roman" w:hAnsi="Lucida Console" w:cs="Courier New"/>
+          <w:color w:val="0000FF"/>
+          <w:sz w:val="20"/>
+          <w:szCs w:val="20"/>
+        </w:rPr>
+        <w:t>(</w:t>
+      </w:r>
+      <w:proofErr w:type="spellStart"/>
+      <w:proofErr w:type="gramEnd"/>
+      <w:r>
+        <w:rPr>
+          <w:rFonts w:ascii="Lucida Console" w:eastAsia="Times New Roman" w:hAnsi="Lucida Console" w:cs="Courier New"/>
+          <w:color w:val="0000FF"/>
+          <w:sz w:val="20"/>
+          <w:szCs w:val="20"/>
+        </w:rPr>
+        <w:t>x.bar,trueNull.mu,se</w:t>
+      </w:r>
+      <w:proofErr w:type="spellEnd"/>
+      <w:r>
+        <w:rPr>
+          <w:rFonts w:ascii="Lucida Console" w:eastAsia="Times New Roman" w:hAnsi="Lucida Console" w:cs="Courier New"/>
+          <w:color w:val="0000FF"/>
+          <w:sz w:val="20"/>
+          <w:szCs w:val="20"/>
+        </w:rPr>
+        <w:t>)</w:t>
+      </w:r>
+    </w:p>
+    <w:p>
+      <w:pPr>
+        <w:shd w:val="clear" w:color="auto" w:fill="FFFFFF"/>
+        <w:tabs>
+          <w:tab w:val="left" w:pos="916"/>
+          <w:tab w:val="left" w:pos="1832"/>
+          <w:tab w:val="left" w:pos="2748"/>
+          <w:tab w:val="left" w:pos="3664"/>
+          <w:tab w:val="left" w:pos="4580"/>
+          <w:tab w:val="left" w:pos="5496"/>
+          <w:tab w:val="left" w:pos="6412"/>
+          <w:tab w:val="left" w:pos="7328"/>
+          <w:tab w:val="left" w:pos="8244"/>
+          <w:tab w:val="left" w:pos="9160"/>
+          <w:tab w:val="left" w:pos="10076"/>
+          <w:tab w:val="left" w:pos="10992"/>
+          <w:tab w:val="left" w:pos="11908"/>
+          <w:tab w:val="left" w:pos="12824"/>
+          <w:tab w:val="left" w:pos="13740"/>
+          <w:tab w:val="left" w:pos="14656"/>
+        </w:tabs>
+        <w:wordWrap w:val="0"/>
+        <w:spacing w:after="0" w:line="225" w:lineRule="atLeast"/>
+        <w:ind w:left="1832"/>
+        <w:rPr>
+          <w:rFonts w:ascii="Lucida Console" w:eastAsia="Times New Roman" w:hAnsi="Lucida Console" w:cs="Courier New"/>
+          <w:color w:val="000000"/>
+          <w:sz w:val="20"/>
+          <w:szCs w:val="20"/>
+        </w:rPr>
+      </w:pPr>
+      <w:r>
+        <w:rPr>
+          <w:rFonts w:ascii="Lucida Console" w:eastAsia="Times New Roman" w:hAnsi="Lucida Console" w:cs="Courier New"/>
+          <w:color w:val="000000"/>
+          <w:sz w:val="20"/>
+          <w:szCs w:val="20"/>
+        </w:rPr>
+        <w:t>[1] 0</w:t>
+      </w:r>
+    </w:p>
+    <w:p>
+      <w:pPr>
+        <w:pStyle w:val="ListBullet"/>
+        <w:tabs>
+          <w:tab w:val="clear" w:pos="360"/>
+          <w:tab w:val="num" w:pos="720"/>
+        </w:tabs>
+        <w:ind w:left="720"/>
+      </w:pPr>
+      <w:r>
+        <w:t xml:space="preserve">Such a high z-score </w:t>
+      </w:r>
+      <w:r>
+        <w:t>=</w:t>
+      </w:r>
+      <w:r>
+        <w:t xml:space="preserve"> our observation is usually far from the center </w:t>
+      </w:r>
+      <w:r>
+        <w:t>=</w:t>
+      </w:r>
+      <w:r>
+        <w:t xml:space="preserve"> </w:t>
+      </w:r>
+      <w:r>
+        <w:rPr>
+          <w:b/>
+        </w:rPr>
+        <w:t>the p-value is ~0</w:t>
+      </w:r>
+      <w:r>
+        <w:rPr>
+          <w:b/>
+        </w:rPr>
+        <w:t xml:space="preserve"> = strong evidence against the null</w:t>
+      </w:r>
+      <w:r>
+        <w:rPr>
+          <w:b/>
+        </w:rPr>
+        <w:t xml:space="preserve"> = reject null</w:t>
+      </w:r>
+    </w:p>
+    <w:p>
+      <w:pPr>
+        <w:pStyle w:val="ListBullet"/>
+        <w:tabs>
+          <w:tab w:val="clear" w:pos="360"/>
+          <w:tab w:val="num" w:pos="720"/>
+        </w:tabs>
+        <w:ind w:left="720"/>
+      </w:pPr>
+      <w:r>
+        <w:t xml:space="preserve">We conclude </w:t>
+      </w:r>
+      <w:r>
+        <w:t>the data provide convincing evidence</w:t>
+      </w:r>
+      <w:r>
+        <w:t xml:space="preserve"> o</w:t>
+      </w:r>
+      <w:r>
+        <w:t>f a difference between the average IQ score of mothers of gifted children and the average IQ score for the population at large. </w:t>
+      </w:r>
+    </w:p>
+    <w:p>
+      <w:pPr>
+        <w:pStyle w:val="ListBullet"/>
+        <w:tabs>
+          <w:tab w:val="clear" w:pos="360"/>
+          <w:tab w:val="num" w:pos="720"/>
+        </w:tabs>
+        <w:ind w:left="720"/>
+      </w:pPr>
+      <w:r>
+        <w:rPr>
+          <w:noProof/>
+        </w:rPr>
+        <w:drawing>
+          <wp:inline distT="0" distB="0" distL="0" distR="0" wp14:anchorId="066E71E0" wp14:editId="3CC7FA6C">
+            <wp:extent cx="4055070" cy="1276350"/>
+            <wp:effectExtent l="0" t="0" r="3175" b="0"/>
+            <wp:docPr id="6" name="Picture 6"/>
+            <wp:cNvGraphicFramePr>
+              <a:graphicFrameLocks xmlns:a="http://schemas.openxmlformats.org/drawingml/2006/main" noChangeAspect="1"/>
+            </wp:cNvGraphicFramePr>
+            <a:graphic xmlns:a="http://schemas.openxmlformats.org/drawingml/2006/main">
+              <a:graphicData uri="http://schemas.openxmlformats.org/drawingml/2006/picture">
+                <pic:pic xmlns:pic="http://schemas.openxmlformats.org/drawingml/2006/picture">
+                  <pic:nvPicPr>
+                    <pic:cNvPr id="1" name=""/>
+                    <pic:cNvPicPr/>
+                  </pic:nvPicPr>
+                  <pic:blipFill>
+                    <a:blip r:embed="rId19"/>
+                    <a:stretch>
+                      <a:fillRect/>
+                    </a:stretch>
+                  </pic:blipFill>
+                  <pic:spPr>
+                    <a:xfrm>
+                      <a:off x="0" y="0"/>
+                      <a:ext cx="4058559" cy="1277448"/>
+                    </a:xfrm>
+                    <a:prstGeom prst="rect">
+                      <a:avLst/>
+                    </a:prstGeom>
+                  </pic:spPr>
+                </pic:pic>
+              </a:graphicData>
+            </a:graphic>
+          </wp:inline>
+        </w:drawing>
+      </w:r>
+    </w:p>
+    <w:p>
+      <w:pPr>
+        <w:pStyle w:val="ListBullet"/>
+        <w:numPr>
+          <w:ilvl w:val="0"/>
+          <w:numId w:val="0"/>
+        </w:numPr>
+        <w:ind w:left="360"/>
+      </w:pPr>
+    </w:p>
+    <w:p>
+      <w:pPr>
+        <w:pStyle w:val="ListBullet"/>
+      </w:pPr>
+      <w:r>
+        <w:t xml:space="preserve">A </w:t>
+      </w:r>
+      <w:r>
+        <w:t xml:space="preserve">stats </w:t>
+      </w:r>
+      <w:r>
+        <w:t xml:space="preserve">student interested in sleep habits of domestic cats took a random sample of 144 cats </w:t>
+      </w:r>
+      <w:r>
+        <w:t>+</w:t>
+      </w:r>
+      <w:r>
+        <w:t xml:space="preserve"> monitored their sleep. </w:t>
+      </w:r>
+    </w:p>
+    <w:p>
+      <w:pPr>
+        <w:pStyle w:val="ListBullet"/>
+      </w:pPr>
+      <w:r>
+        <w:t>The ca</w:t>
+      </w:r>
+      <w:r>
+        <w:t>ts slept an average of 16 hours/day +, a</w:t>
+      </w:r>
+      <w:r>
+        <w:t xml:space="preserve">ccording to online resources, domestic dogs </w:t>
+      </w:r>
+      <w:r>
+        <w:t>sleep on average 14 hours/</w:t>
+      </w:r>
+      <w:r>
+        <w:t xml:space="preserve">day. </w:t>
+      </w:r>
+    </w:p>
+    <w:p>
+      <w:pPr>
+        <w:pStyle w:val="ListBullet"/>
+      </w:pPr>
+      <w:r>
+        <w:t xml:space="preserve">We want to find out if these data provide convincing evidence of different sleeping habits for domestic cats </w:t>
+      </w:r>
+      <w:r>
+        <w:t xml:space="preserve">+ </w:t>
+      </w:r>
+      <w:r>
+        <w:t xml:space="preserve">dogs </w:t>
+      </w:r>
+      <w:r>
+        <w:t xml:space="preserve">w/ </w:t>
+      </w:r>
+      <w:r>
+        <w:t xml:space="preserve">respect to how much they sleep. </w:t>
+      </w:r>
+    </w:p>
+    <w:p>
+      <w:pPr>
+        <w:pStyle w:val="ListBullet"/>
+      </w:pPr>
+      <w:r>
+        <w:t xml:space="preserve">The </w:t>
+      </w:r>
+      <w:r>
+        <w:t xml:space="preserve">test statistic calculated was 1.73. </w:t>
+      </w:r>
+    </w:p>
+    <w:p>
+      <w:pPr>
+        <w:pStyle w:val="ListBullet"/>
+        <w:numPr>
+          <w:ilvl w:val="0"/>
+          <w:numId w:val="0"/>
+        </w:numPr>
+        <w:ind w:left="360" w:firstLine="360"/>
+      </w:pPr>
+      <w:r>
+        <w:rPr>
+          <w:noProof/>
+        </w:rPr>
+        <w:lastRenderedPageBreak/>
+        <w:drawing>
+          <wp:inline distT="0" distB="0" distL="0" distR="0" wp14:anchorId="3582D54F" wp14:editId="2195BF6E">
+            <wp:extent cx="841744" cy="476250"/>
+            <wp:effectExtent l="0" t="0" r="0" b="0"/>
+            <wp:docPr id="7" name="Picture 7"/>
+            <wp:cNvGraphicFramePr>
+              <a:graphicFrameLocks xmlns:a="http://schemas.openxmlformats.org/drawingml/2006/main" noChangeAspect="1"/>
+            </wp:cNvGraphicFramePr>
+            <a:graphic xmlns:a="http://schemas.openxmlformats.org/drawingml/2006/main">
+              <a:graphicData uri="http://schemas.openxmlformats.org/drawingml/2006/picture">
+                <pic:pic xmlns:pic="http://schemas.openxmlformats.org/drawingml/2006/picture">
+                  <pic:nvPicPr>
+                    <pic:cNvPr id="1" name=""/>
+                    <pic:cNvPicPr/>
+                  </pic:nvPicPr>
+                  <pic:blipFill>
+                    <a:blip r:embed="rId20"/>
+                    <a:stretch>
+                      <a:fillRect/>
+                    </a:stretch>
+                  </pic:blipFill>
+                  <pic:spPr>
+                    <a:xfrm>
+                      <a:off x="0" y="0"/>
+                      <a:ext cx="844091" cy="477578"/>
+                    </a:xfrm>
+                    <a:prstGeom prst="rect">
+                      <a:avLst/>
+                    </a:prstGeom>
+                  </pic:spPr>
+                </pic:pic>
+              </a:graphicData>
+            </a:graphic>
+          </wp:inline>
+        </w:drawing>
+      </w:r>
+      <w:r>
+        <w:rPr>
+          <w:noProof/>
+        </w:rPr>
+        <w:t xml:space="preserve"> </w:t>
+      </w:r>
+      <w:r>
+        <w:rPr>
+          <w:noProof/>
+        </w:rPr>
+        <w:tab/>
+      </w:r>
+      <w:r>
+        <w:rPr>
+          <w:noProof/>
+        </w:rPr>
+        <w:tab/>
+      </w:r>
+      <w:r>
+        <w:rPr>
+          <w:noProof/>
+        </w:rPr>
+        <w:drawing>
+          <wp:inline distT="0" distB="0" distL="0" distR="0" wp14:anchorId="199287A5" wp14:editId="5BC279A2">
+            <wp:extent cx="3457575" cy="1638300"/>
+            <wp:effectExtent l="0" t="0" r="9525" b="0"/>
+            <wp:docPr id="8" name="Picture 8"/>
+            <wp:cNvGraphicFramePr>
+              <a:graphicFrameLocks xmlns:a="http://schemas.openxmlformats.org/drawingml/2006/main" noChangeAspect="1"/>
+            </wp:cNvGraphicFramePr>
+            <a:graphic xmlns:a="http://schemas.openxmlformats.org/drawingml/2006/main">
+              <a:graphicData uri="http://schemas.openxmlformats.org/drawingml/2006/picture">
+                <pic:pic xmlns:pic="http://schemas.openxmlformats.org/drawingml/2006/picture">
+                  <pic:nvPicPr>
+                    <pic:cNvPr id="1" name=""/>
+                    <pic:cNvPicPr/>
+                  </pic:nvPicPr>
+                  <pic:blipFill>
+                    <a:blip r:embed="rId21"/>
+                    <a:stretch>
+                      <a:fillRect/>
+                    </a:stretch>
+                  </pic:blipFill>
+                  <pic:spPr>
+                    <a:xfrm>
+                      <a:off x="0" y="0"/>
+                      <a:ext cx="3457575" cy="1638300"/>
+                    </a:xfrm>
+                    <a:prstGeom prst="rect">
+                      <a:avLst/>
+                    </a:prstGeom>
+                  </pic:spPr>
+                </pic:pic>
+              </a:graphicData>
+            </a:graphic>
+          </wp:inline>
+        </w:drawing>
+      </w:r>
+    </w:p>
+    <w:p>
+      <w:pPr>
+        <w:pStyle w:val="HTMLPreformatted"/>
+        <w:shd w:val="clear" w:color="auto" w:fill="FFFFFF"/>
+        <w:wordWrap w:val="0"/>
+        <w:spacing w:line="225" w:lineRule="atLeast"/>
+        <w:ind w:left="2880"/>
+        <w:rPr>
+          <w:rStyle w:val="gghfmyibcob"/>
+          <w:rFonts w:ascii="Lucida Console" w:hAnsi="Lucida Console"/>
+          <w:color w:val="0000FF"/>
+        </w:rPr>
+      </w:pPr>
+      <w:r>
+        <w:rPr>
+          <w:rStyle w:val="gghfmyibcpb"/>
+          <w:rFonts w:ascii="Lucida Console" w:hAnsi="Lucida Console"/>
+          <w:color w:val="0000FF"/>
+        </w:rPr>
+        <w:t xml:space="preserve">&gt; </w:t>
+      </w:r>
+      <w:r>
+        <w:rPr>
+          <w:rStyle w:val="gghfmyibcob"/>
+          <w:rFonts w:ascii="Lucida Console" w:hAnsi="Lucida Console"/>
+          <w:color w:val="0000FF"/>
+        </w:rPr>
+        <w:t>z &lt;- 1.73</w:t>
+      </w:r>
+    </w:p>
+    <w:p>
+      <w:pPr>
+        <w:pStyle w:val="HTMLPreformatted"/>
+        <w:shd w:val="clear" w:color="auto" w:fill="FFFFFF"/>
+        <w:wordWrap w:val="0"/>
+        <w:spacing w:line="225" w:lineRule="atLeast"/>
+        <w:ind w:left="2880"/>
+        <w:rPr>
+          <w:rStyle w:val="gghfmyibcob"/>
+          <w:rFonts w:ascii="Lucida Console" w:hAnsi="Lucida Console"/>
+          <w:color w:val="0000FF"/>
+        </w:rPr>
+      </w:pPr>
+      <w:r>
+        <w:rPr>
+          <w:rStyle w:val="gghfmyibcpb"/>
+          <w:rFonts w:ascii="Lucida Console" w:hAnsi="Lucida Console"/>
+          <w:color w:val="0000FF"/>
+        </w:rPr>
+        <w:t xml:space="preserve">&gt; </w:t>
+      </w:r>
+      <w:r>
+        <w:rPr>
+          <w:rStyle w:val="gghfmyibcob"/>
+          <w:rFonts w:ascii="Lucida Console" w:hAnsi="Lucida Console"/>
+          <w:color w:val="0000FF"/>
+        </w:rPr>
+        <w:t>n &lt;- 16</w:t>
+      </w:r>
+    </w:p>
+    <w:p>
+      <w:pPr>
+        <w:pStyle w:val="HTMLPreformatted"/>
+        <w:shd w:val="clear" w:color="auto" w:fill="FFFFFF"/>
+        <w:wordWrap w:val="0"/>
+        <w:spacing w:line="225" w:lineRule="atLeast"/>
+        <w:ind w:left="2880"/>
+        <w:rPr>
+          <w:rStyle w:val="gghfmyibcob"/>
+          <w:rFonts w:ascii="Lucida Console" w:hAnsi="Lucida Console"/>
+          <w:color w:val="0000FF"/>
+        </w:rPr>
+      </w:pPr>
+      <w:r>
+        <w:rPr>
+          <w:rStyle w:val="gghfmyibcpb"/>
+          <w:rFonts w:ascii="Lucida Console" w:hAnsi="Lucida Console"/>
+          <w:color w:val="0000FF"/>
+        </w:rPr>
+        <w:t xml:space="preserve">&gt; </w:t>
+      </w:r>
+      <w:proofErr w:type="spellStart"/>
+      <w:r>
+        <w:rPr>
+          <w:rStyle w:val="gghfmyibcob"/>
+          <w:rFonts w:ascii="Lucida Console" w:hAnsi="Lucida Console"/>
+          <w:color w:val="0000FF"/>
+        </w:rPr>
+        <w:t>x.bar</w:t>
+      </w:r>
+      <w:proofErr w:type="spellEnd"/>
+      <w:r>
+        <w:rPr>
+          <w:rStyle w:val="gghfmyibcob"/>
+          <w:rFonts w:ascii="Lucida Console" w:hAnsi="Lucida Console"/>
+          <w:color w:val="0000FF"/>
+        </w:rPr>
+        <w:t xml:space="preserve"> &lt;- 16</w:t>
+      </w:r>
+    </w:p>
+    <w:p>
+      <w:pPr>
+        <w:pStyle w:val="HTMLPreformatted"/>
+        <w:shd w:val="clear" w:color="auto" w:fill="FFFFFF"/>
+        <w:wordWrap w:val="0"/>
+        <w:spacing w:line="225" w:lineRule="atLeast"/>
+        <w:ind w:left="2880"/>
+        <w:rPr>
+          <w:rStyle w:val="gghfmyibcob"/>
+          <w:rFonts w:ascii="Lucida Console" w:hAnsi="Lucida Console"/>
+          <w:color w:val="0000FF"/>
+        </w:rPr>
+      </w:pPr>
+      <w:r>
+        <w:rPr>
+          <w:rStyle w:val="gghfmyibcpb"/>
+          <w:rFonts w:ascii="Lucida Console" w:hAnsi="Lucida Console"/>
+          <w:color w:val="0000FF"/>
+        </w:rPr>
+        <w:t xml:space="preserve">&gt; </w:t>
+      </w:r>
+      <w:r>
+        <w:rPr>
+          <w:rStyle w:val="gghfmyibcob"/>
+          <w:rFonts w:ascii="Lucida Console" w:hAnsi="Lucida Console"/>
+          <w:color w:val="0000FF"/>
+        </w:rPr>
+        <w:t>trueNull.mu &lt;- 14</w:t>
+      </w:r>
+    </w:p>
+    <w:p>
+      <w:pPr>
+        <w:pStyle w:val="HTMLPreformatted"/>
+        <w:shd w:val="clear" w:color="auto" w:fill="FFFFFF"/>
+        <w:wordWrap w:val="0"/>
+        <w:spacing w:line="225" w:lineRule="atLeast"/>
+        <w:ind w:left="2880"/>
+        <w:rPr>
+          <w:rStyle w:val="gghfmyibcob"/>
+          <w:rFonts w:ascii="Lucida Console" w:hAnsi="Lucida Console"/>
+          <w:color w:val="0000FF"/>
+        </w:rPr>
+      </w:pPr>
+      <w:r>
+        <w:rPr>
+          <w:rStyle w:val="gghfmyibcpb"/>
+          <w:rFonts w:ascii="Lucida Console" w:hAnsi="Lucida Console"/>
+          <w:color w:val="0000FF"/>
+        </w:rPr>
+        <w:t xml:space="preserve">&gt; </w:t>
+      </w:r>
+      <w:proofErr w:type="gramStart"/>
+      <w:r>
+        <w:rPr>
+          <w:rStyle w:val="gghfmyibcob"/>
+          <w:rFonts w:ascii="Lucida Console" w:hAnsi="Lucida Console"/>
+          <w:color w:val="0000FF"/>
+        </w:rPr>
+        <w:t>alpha</w:t>
+      </w:r>
+      <w:proofErr w:type="gramEnd"/>
+      <w:r>
+        <w:rPr>
+          <w:rStyle w:val="gghfmyibcob"/>
+          <w:rFonts w:ascii="Lucida Console" w:hAnsi="Lucida Console"/>
+          <w:color w:val="0000FF"/>
+        </w:rPr>
+        <w:t xml:space="preserve"> &lt;- .01</w:t>
+      </w:r>
+    </w:p>
+    <w:p>
+      <w:pPr>
+        <w:pStyle w:val="HTMLPreformatted"/>
+        <w:shd w:val="clear" w:color="auto" w:fill="FFFFFF"/>
+        <w:wordWrap w:val="0"/>
+        <w:spacing w:line="225" w:lineRule="atLeast"/>
+        <w:ind w:left="2880"/>
+        <w:rPr>
+          <w:rStyle w:val="gghfmyibcob"/>
+          <w:rFonts w:ascii="Lucida Console" w:hAnsi="Lucida Console"/>
+          <w:color w:val="0000FF"/>
+        </w:rPr>
+      </w:pPr>
+      <w:r>
+        <w:rPr>
+          <w:rStyle w:val="gghfmyibcpb"/>
+          <w:rFonts w:ascii="Lucida Console" w:hAnsi="Lucida Console"/>
+          <w:color w:val="0000FF"/>
+        </w:rPr>
+        <w:t xml:space="preserve">&gt; </w:t>
+      </w:r>
+      <w:r>
+        <w:rPr>
+          <w:rStyle w:val="gghfmyibcob"/>
+          <w:rFonts w:ascii="Lucida Console" w:hAnsi="Lucida Console"/>
+          <w:color w:val="0000FF"/>
+        </w:rPr>
+        <w:t>(se &lt;- (</w:t>
+      </w:r>
+      <w:proofErr w:type="spellStart"/>
+      <w:r>
+        <w:rPr>
+          <w:rStyle w:val="gghfmyibcob"/>
+          <w:rFonts w:ascii="Lucida Console" w:hAnsi="Lucida Console"/>
+          <w:color w:val="0000FF"/>
+        </w:rPr>
+        <w:t>x.bar</w:t>
+      </w:r>
+      <w:proofErr w:type="spellEnd"/>
+      <w:r>
+        <w:rPr>
+          <w:rStyle w:val="gghfmyibcob"/>
+          <w:rFonts w:ascii="Lucida Console" w:hAnsi="Lucida Console"/>
+          <w:color w:val="0000FF"/>
+        </w:rPr>
+        <w:t xml:space="preserve"> - trueNull.mu)/z)</w:t>
+      </w:r>
+    </w:p>
+    <w:p>
+      <w:pPr>
+        <w:pStyle w:val="HTMLPreformatted"/>
+        <w:shd w:val="clear" w:color="auto" w:fill="FFFFFF"/>
+        <w:wordWrap w:val="0"/>
+        <w:spacing w:line="225" w:lineRule="atLeast"/>
+        <w:ind w:left="2880"/>
+        <w:rPr>
+          <w:rFonts w:ascii="Lucida Console" w:hAnsi="Lucida Console"/>
+          <w:color w:val="000000"/>
+        </w:rPr>
+      </w:pPr>
+      <w:r>
+        <w:rPr>
+          <w:rFonts w:ascii="Lucida Console" w:hAnsi="Lucida Console"/>
+          <w:color w:val="000000"/>
+        </w:rPr>
+        <w:t>[1] 1.156069</w:t>
+      </w:r>
+    </w:p>
+    <w:p>
+      <w:pPr>
+        <w:pStyle w:val="HTMLPreformatted"/>
+        <w:shd w:val="clear" w:color="auto" w:fill="FFFFFF"/>
+        <w:wordWrap w:val="0"/>
+        <w:spacing w:line="225" w:lineRule="atLeast"/>
+        <w:ind w:left="2880"/>
+        <w:rPr>
+          <w:rStyle w:val="gghfmyibcob"/>
+          <w:rFonts w:ascii="Lucida Console" w:hAnsi="Lucida Console"/>
+          <w:color w:val="0000FF"/>
+        </w:rPr>
+      </w:pPr>
+      <w:r>
+        <w:rPr>
+          <w:rStyle w:val="gghfmyibcpb"/>
+          <w:rFonts w:ascii="Lucida Console" w:hAnsi="Lucida Console"/>
+          <w:color w:val="0000FF"/>
+        </w:rPr>
+        <w:t xml:space="preserve">&gt; </w:t>
+      </w:r>
+      <w:r>
+        <w:rPr>
+          <w:rStyle w:val="gghfmyibcob"/>
+          <w:rFonts w:ascii="Lucida Console" w:hAnsi="Lucida Console"/>
+          <w:color w:val="0000FF"/>
+        </w:rPr>
+        <w:t xml:space="preserve">1 - </w:t>
+      </w:r>
+      <w:proofErr w:type="spellStart"/>
+      <w:proofErr w:type="gramStart"/>
+      <w:r>
+        <w:rPr>
+          <w:rStyle w:val="gghfmyibcob"/>
+          <w:rFonts w:ascii="Lucida Console" w:hAnsi="Lucida Console"/>
+          <w:color w:val="0000FF"/>
+        </w:rPr>
+        <w:t>pnorm</w:t>
+      </w:r>
+      <w:proofErr w:type="spellEnd"/>
+      <w:r>
+        <w:rPr>
+          <w:rStyle w:val="gghfmyibcob"/>
+          <w:rFonts w:ascii="Lucida Console" w:hAnsi="Lucida Console"/>
+          <w:color w:val="0000FF"/>
+        </w:rPr>
+        <w:t>(</w:t>
+      </w:r>
+      <w:proofErr w:type="spellStart"/>
+      <w:proofErr w:type="gramEnd"/>
+      <w:r>
+        <w:rPr>
+          <w:rStyle w:val="gghfmyibcob"/>
+          <w:rFonts w:ascii="Lucida Console" w:hAnsi="Lucida Console"/>
+          <w:color w:val="0000FF"/>
+        </w:rPr>
+        <w:t>x.bar,trueNull.mu,se</w:t>
+      </w:r>
+      <w:proofErr w:type="spellEnd"/>
+      <w:r>
+        <w:rPr>
+          <w:rStyle w:val="gghfmyibcob"/>
+          <w:rFonts w:ascii="Lucida Console" w:hAnsi="Lucida Console"/>
+          <w:color w:val="0000FF"/>
+        </w:rPr>
+        <w:t>)</w:t>
+      </w:r>
+    </w:p>
+    <w:p>
+      <w:pPr>
+        <w:pStyle w:val="HTMLPreformatted"/>
+        <w:shd w:val="clear" w:color="auto" w:fill="FFFFFF"/>
+        <w:wordWrap w:val="0"/>
+        <w:spacing w:line="225" w:lineRule="atLeast"/>
+        <w:ind w:left="2880"/>
+        <w:rPr>
+          <w:rFonts w:ascii="Lucida Console" w:hAnsi="Lucida Console"/>
+          <w:color w:val="000000"/>
+        </w:rPr>
+      </w:pPr>
+      <w:r>
+        <w:rPr>
+          <w:rFonts w:ascii="Lucida Console" w:hAnsi="Lucida Console"/>
+          <w:color w:val="000000"/>
+        </w:rPr>
+        <w:t>[1] 0.04181514</w:t>
+      </w:r>
+    </w:p>
+    <w:p>
+      <w:pPr>
+        <w:pStyle w:val="ListBullet"/>
+      </w:pPr>
+      <w:r>
+        <w:t xml:space="preserve">This is the p-value for ONE of the tails, so our total p-value is </w:t>
+      </w:r>
+    </w:p>
+    <w:p>
+      <w:pPr>
+        <w:pStyle w:val="ListBullet"/>
+        <w:numPr>
+          <w:ilvl w:val="0"/>
+          <w:numId w:val="0"/>
+        </w:numPr>
+        <w:ind w:left="1080" w:firstLine="360"/>
+        <w:rPr>
+          <w:rStyle w:val="gghfmyibcob"/>
+          <w:rFonts w:ascii="Lucida Console" w:eastAsia="Times New Roman" w:hAnsi="Lucida Console" w:cs="Courier New"/>
+          <w:color w:val="0000FF"/>
+          <w:sz w:val="20"/>
+          <w:szCs w:val="20"/>
+        </w:rPr>
+      </w:pPr>
+      <w:r>
+        <w:rPr>
+          <w:rStyle w:val="gghfmyibcob"/>
+          <w:rFonts w:eastAsia="Times New Roman" w:cs="Courier New"/>
+          <w:sz w:val="20"/>
+          <w:szCs w:val="20"/>
+        </w:rPr>
+        <w:t xml:space="preserve">&gt; </w:t>
+      </w:r>
+      <w:r>
+        <w:rPr>
+          <w:rStyle w:val="gghfmyibcob"/>
+          <w:rFonts w:ascii="Lucida Console" w:eastAsia="Times New Roman" w:hAnsi="Lucida Console" w:cs="Courier New"/>
+          <w:color w:val="0000FF"/>
+          <w:sz w:val="20"/>
+          <w:szCs w:val="20"/>
+        </w:rPr>
+        <w:t xml:space="preserve">2*(1 - </w:t>
+      </w:r>
+      <w:proofErr w:type="spellStart"/>
+      <w:r>
+        <w:rPr>
+          <w:rStyle w:val="gghfmyibcob"/>
+          <w:rFonts w:ascii="Lucida Console" w:eastAsia="Times New Roman" w:hAnsi="Lucida Console" w:cs="Courier New"/>
+          <w:color w:val="0000FF"/>
+          <w:sz w:val="20"/>
+          <w:szCs w:val="20"/>
+        </w:rPr>
+        <w:t>pnorm</w:t>
+      </w:r>
+      <w:proofErr w:type="spellEnd"/>
+      <w:r>
+        <w:rPr>
+          <w:rStyle w:val="gghfmyibcob"/>
+          <w:rFonts w:ascii="Lucida Console" w:eastAsia="Times New Roman" w:hAnsi="Lucida Console" w:cs="Courier New"/>
+          <w:color w:val="0000FF"/>
+          <w:sz w:val="20"/>
+          <w:szCs w:val="20"/>
+        </w:rPr>
+        <w:t>(</w:t>
+      </w:r>
+      <w:proofErr w:type="spellStart"/>
+      <w:r>
+        <w:rPr>
+          <w:rStyle w:val="gghfmyibcob"/>
+          <w:rFonts w:ascii="Lucida Console" w:eastAsia="Times New Roman" w:hAnsi="Lucida Console" w:cs="Courier New"/>
+          <w:color w:val="0000FF"/>
+          <w:sz w:val="20"/>
+          <w:szCs w:val="20"/>
+        </w:rPr>
+        <w:t>x.bar,trueNull.mu,se</w:t>
+      </w:r>
+      <w:proofErr w:type="spellEnd"/>
+      <w:r>
+        <w:rPr>
+          <w:rStyle w:val="gghfmyibcob"/>
+          <w:rFonts w:ascii="Lucida Console" w:eastAsia="Times New Roman" w:hAnsi="Lucida Console" w:cs="Courier New"/>
+          <w:color w:val="0000FF"/>
+          <w:sz w:val="20"/>
+          <w:szCs w:val="20"/>
+        </w:rPr>
+        <w:t>)) # two-tailed test</w:t>
+      </w:r>
+    </w:p>
+    <w:p>
+      <w:pPr>
+        <w:pStyle w:val="ListBullet"/>
+        <w:numPr>
+          <w:ilvl w:val="0"/>
+          <w:numId w:val="0"/>
+        </w:numPr>
+        <w:ind w:left="720" w:firstLine="720"/>
+        <w:rPr>
+          <w:color w:val="000000"/>
+        </w:rPr>
+      </w:pPr>
+      <w:r>
+        <w:rPr>
+          <w:color w:val="000000"/>
+        </w:rPr>
+        <w:t>[1] 0.08363028</w:t>
+      </w:r>
+    </w:p>
+    <w:p>
+      <w:pPr>
+        <w:pStyle w:val="ListBullet"/>
+        <w:numPr>
+          <w:ilvl w:val="0"/>
+          <w:numId w:val="0"/>
+        </w:numPr>
+        <w:ind w:left="360"/>
+      </w:pPr>
+    </w:p>
+    <w:p>
+      <w:pPr>
+        <w:pStyle w:val="ListBullet"/>
+      </w:pPr>
+      <w:r>
+        <w:t>What is the interpretation of this p-value in context of these data? </w:t>
+      </w:r>
+    </w:p>
+    <w:p>
+      <w:pPr>
+        <w:pStyle w:val="ListBullet"/>
+      </w:pPr>
+      <w:proofErr w:type="gramStart"/>
+      <w:r>
+        <w:rPr>
+          <w:b/>
+        </w:rPr>
+        <w:t>p-value</w:t>
+      </w:r>
+      <w:proofErr w:type="gramEnd"/>
+      <w:r>
+        <w:t xml:space="preserve"> </w:t>
+      </w:r>
+      <w:r>
+        <w:t xml:space="preserve">= </w:t>
+      </w:r>
+      <w:r>
+        <w:t xml:space="preserve">probability of </w:t>
+      </w:r>
+      <w:r>
+        <w:t xml:space="preserve">observed/more </w:t>
+      </w:r>
+      <w:r>
+        <w:t xml:space="preserve">extreme outcome </w:t>
+      </w:r>
+      <w:r>
+        <w:rPr>
+          <w:i/>
+        </w:rPr>
+        <w:t>given the null is true</w:t>
+      </w:r>
+      <w:r>
+        <w:t>. </w:t>
+      </w:r>
+    </w:p>
+    <w:p>
+      <w:pPr>
+        <w:pStyle w:val="ListBullet"/>
+      </w:pPr>
+      <w:r>
+        <w:t>An “</w:t>
+      </w:r>
+      <w:r>
+        <w:rPr>
+          <w:i/>
+        </w:rPr>
+        <w:t>observed</w:t>
+      </w:r>
+      <w:r>
+        <w:t xml:space="preserve">” </w:t>
+      </w:r>
+      <w:r>
+        <w:t xml:space="preserve">outcome </w:t>
+      </w:r>
+      <w:r>
+        <w:t xml:space="preserve">of 16 hours per day </w:t>
+      </w:r>
+    </w:p>
+    <w:p>
+      <w:pPr>
+        <w:pStyle w:val="ListBullet"/>
+      </w:pPr>
+      <w:r>
+        <w:t xml:space="preserve">Something more extreme could </w:t>
+      </w:r>
+      <w:r>
+        <w:t>be in the positive (&gt; 16)</w:t>
+      </w:r>
+      <w:r>
+        <w:t xml:space="preserve"> </w:t>
+      </w:r>
+      <w:r>
+        <w:t xml:space="preserve">or </w:t>
+      </w:r>
+      <w:r>
+        <w:t>negative direction </w:t>
+      </w:r>
+      <w:r>
+        <w:t>(&lt; 16), b/c</w:t>
+      </w:r>
+      <w:r>
+        <w:t xml:space="preserve"> our alternative is </w:t>
+      </w:r>
+      <w:r>
+        <w:t>2</w:t>
+      </w:r>
+      <w:r>
+        <w:t>-sided. </w:t>
+      </w:r>
+    </w:p>
+    <w:p>
+      <w:pPr>
+        <w:pStyle w:val="ListBullet"/>
+      </w:pPr>
+      <w:r>
+        <w:t xml:space="preserve">To </w:t>
+      </w:r>
+      <w:r>
+        <w:t xml:space="preserve">figure out the cutoff value for the </w:t>
+      </w:r>
+      <w:r>
+        <w:rPr>
+          <w:i/>
+        </w:rPr>
+        <w:t>negative</w:t>
+      </w:r>
+      <w:r>
+        <w:t xml:space="preserve"> side of t</w:t>
+      </w:r>
+      <w:r>
+        <w:t>he distribution is going to be,</w:t>
+      </w:r>
+      <w:r>
+        <w:t xml:space="preserve"> we </w:t>
+      </w:r>
+      <w:r>
+        <w:t xml:space="preserve">need </w:t>
+      </w:r>
+      <w:r>
+        <w:t xml:space="preserve">to venture </w:t>
+      </w:r>
+      <w:r>
+        <w:t xml:space="preserve">an </w:t>
+      </w:r>
+      <w:r>
+        <w:t>equal distance from the mean</w:t>
+      </w:r>
+      <w:r>
+        <w:t xml:space="preserve"> as our sample statistic </w:t>
+      </w:r>
+      <w:r>
+        <w:sym w:font="Wingdings" w:char="F0E0"/>
+      </w:r>
+      <w:r>
+        <w:t xml:space="preserve"> 16 – 14 = 2 </w:t>
+      </w:r>
+      <w:r>
+        <w:t xml:space="preserve">hour difference. </w:t>
+      </w:r>
+    </w:p>
+    <w:p>
+      <w:pPr>
+        <w:pStyle w:val="ListBullet"/>
+      </w:pPr>
+      <w:r>
+        <w:t xml:space="preserve">So, we’d </w:t>
+      </w:r>
+      <w:r>
+        <w:t xml:space="preserve">do 14 </w:t>
+      </w:r>
+      <w:r>
+        <w:t xml:space="preserve">– 2 = </w:t>
+      </w:r>
+      <w:r>
+        <w:t>12 hours or lower is also of interest to us. </w:t>
+      </w:r>
+    </w:p>
+    <w:p>
+      <w:pPr>
+        <w:pStyle w:val="ListBullet"/>
+        <w:numPr>
+          <w:ilvl w:val="0"/>
+          <w:numId w:val="0"/>
+        </w:numPr>
+        <w:ind w:left="360"/>
+      </w:pPr>
+      <w:r>
+        <w:rPr>
+          <w:noProof/>
+        </w:rPr>
+        <w:drawing>
+          <wp:inline distT="0" distB="0" distL="0" distR="0" wp14:anchorId="6622CCCB" wp14:editId="2343CD28">
+            <wp:extent cx="5943600" cy="260985"/>
+            <wp:effectExtent l="0" t="0" r="0" b="5715"/>
+            <wp:docPr id="9" name="Picture 9"/>
+            <wp:cNvGraphicFramePr>
+              <a:graphicFrameLocks xmlns:a="http://schemas.openxmlformats.org/drawingml/2006/main" noChangeAspect="1"/>
+            </wp:cNvGraphicFramePr>
+            <a:graphic xmlns:a="http://schemas.openxmlformats.org/drawingml/2006/main">
+              <a:graphicData uri="http://schemas.openxmlformats.org/drawingml/2006/picture">
+                <pic:pic xmlns:pic="http://schemas.openxmlformats.org/drawingml/2006/picture">
+                  <pic:nvPicPr>
+                    <pic:cNvPr id="1" name=""/>
+                    <pic:cNvPicPr/>
+                  </pic:nvPicPr>
+                  <pic:blipFill>
+                    <a:blip r:embed="rId22"/>
+                    <a:stretch>
+                      <a:fillRect/>
+                    </a:stretch>
+                  </pic:blipFill>
+                  <pic:spPr>
+                    <a:xfrm>
+                      <a:off x="0" y="0"/>
+                      <a:ext cx="5943600" cy="260985"/>
+                    </a:xfrm>
+                    <a:prstGeom prst="rect">
+                      <a:avLst/>
+                    </a:prstGeom>
+                  </pic:spPr>
+                </pic:pic>
+              </a:graphicData>
+            </a:graphic>
+          </wp:inline>
+        </w:drawing>
+      </w:r>
+    </w:p>
+    <w:p>
+      <w:pPr>
+        <w:pStyle w:val="ListBullet"/>
+      </w:pPr>
+      <w:r>
+        <w:t xml:space="preserve">Saying the null is </w:t>
+      </w:r>
+      <w:r>
+        <w:t>true</w:t>
+      </w:r>
+      <w:r>
+        <w:t xml:space="preserve"> </w:t>
+      </w:r>
+      <w:r>
+        <w:sym w:font="Wingdings" w:char="F0E0"/>
+      </w:r>
+      <w:r>
+        <w:t xml:space="preserve"> means mu </w:t>
+      </w:r>
+      <w:r>
+        <w:t xml:space="preserve">= 14, or, in other words, </w:t>
+      </w:r>
+      <w:r>
+        <w:t xml:space="preserve">that cats do </w:t>
+      </w:r>
+      <w:r>
+        <w:t xml:space="preserve">truthfully </w:t>
+      </w:r>
+      <w:r>
+        <w:t>sleep 14 hours on average. </w:t>
+      </w:r>
+    </w:p>
+    <w:p>
+      <w:pPr>
+        <w:pStyle w:val="ListBullet"/>
+      </w:pPr>
+      <w:r>
+        <w:t>So</w:t>
+      </w:r>
+      <w:r>
+        <w:t>, putting all of this together:</w:t>
+      </w:r>
+    </w:p>
+    <w:p>
+      <w:pPr>
+        <w:pStyle w:val="ListBullet"/>
+        <w:tabs>
+          <w:tab w:val="clear" w:pos="360"/>
+          <w:tab w:val="num" w:pos="720"/>
+        </w:tabs>
+        <w:ind w:left="720"/>
+      </w:pPr>
+      <w:r>
+        <w:rPr>
+          <w:noProof/>
+        </w:rPr>
+        <w:drawing>
+          <wp:inline distT="0" distB="0" distL="0" distR="0" wp14:anchorId="79844588" wp14:editId="6F255662">
+            <wp:extent cx="4486275" cy="1095207"/>
+            <wp:effectExtent l="0" t="0" r="0" b="0"/>
+            <wp:docPr id="10" name="Picture 10"/>
+            <wp:cNvGraphicFramePr>
+              <a:graphicFrameLocks xmlns:a="http://schemas.openxmlformats.org/drawingml/2006/main" noChangeAspect="1"/>
+            </wp:cNvGraphicFramePr>
+            <a:graphic xmlns:a="http://schemas.openxmlformats.org/drawingml/2006/main">
+              <a:graphicData uri="http://schemas.openxmlformats.org/drawingml/2006/picture">
+                <pic:pic xmlns:pic="http://schemas.openxmlformats.org/drawingml/2006/picture">
+                  <pic:nvPicPr>
+                    <pic:cNvPr id="1" name=""/>
+                    <pic:cNvPicPr/>
+                  </pic:nvPicPr>
+                  <pic:blipFill>
+                    <a:blip r:embed="rId23"/>
+                    <a:stretch>
+                      <a:fillRect/>
+                    </a:stretch>
+                  </pic:blipFill>
+                  <pic:spPr>
+                    <a:xfrm>
+                      <a:off x="0" y="0"/>
+                      <a:ext cx="4490348" cy="1096201"/>
+                    </a:xfrm>
+                    <a:prstGeom prst="rect">
+                      <a:avLst/>
+                    </a:prstGeom>
+                  </pic:spPr>
+                </pic:pic>
+              </a:graphicData>
+            </a:graphic>
+          </wp:inline>
+        </w:drawing>
+      </w:r>
+    </w:p>
+    <w:p>
+      <w:pPr>
+        <w:pStyle w:val="ListBullet"/>
+      </w:pPr>
+      <w:r>
+        <w:t xml:space="preserve">According to some guidelines we've been using so far, that would </w:t>
+      </w:r>
+      <w:bookmarkStart w:id="0" w:name="_GoBack"/>
+      <w:bookmarkEnd w:id="0"/>
+      <w:r>
+        <w:t>be considered kind of high</w:t>
+      </w:r>
+      <w:r>
+        <w:t> </w:t>
+      </w:r>
+    </w:p>
+    <w:p>
+      <w:pPr>
+        <w:pStyle w:val="ListBullet"/>
+      </w:pPr>
+    </w:p>
+    <w:p>
+      <w:pPr>
+        <w:pStyle w:val="ListBullet"/>
+        <w:numPr>
+          <w:ilvl w:val="0"/>
+          <w:numId w:val="0"/>
+        </w:numPr>
         <w:ind w:left="360"/>
       </w:pPr>
     </w:p>
@@ -1786,7 +4096,7 @@
   <w:abstractNum w:abstractNumId="0" w15:restartNumberingAfterBreak="0">
     <w:nsid w:val="FFFFFF89"/>
     <w:multiLevelType w:val="singleLevel"/>
-    <w:tmpl w:val="AF969FA0"/>
+    <w:tmpl w:val="4D6C79C0"/>
     <w:lvl w:ilvl="0">
       <w:start w:val="1"/>
       <w:numFmt w:val="bullet"/>
@@ -1930,6 +4240,12 @@
     <w:abstractNumId w:val="1"/>
   </w:num>
   <w:num w:numId="5">
+    <w:abstractNumId w:val="0"/>
+  </w:num>
+  <w:num w:numId="6">
+    <w:abstractNumId w:val="0"/>
+  </w:num>
+  <w:num w:numId="7">
     <w:abstractNumId w:val="0"/>
   </w:num>
 </w:numbering>
@@ -2380,6 +4696,64 @@
       <w:contextualSpacing/>
     </w:pPr>
   </w:style>
+  <w:style w:type="paragraph" w:styleId="HTMLPreformatted">
+    <w:name w:val="HTML Preformatted"/>
+    <w:basedOn w:val="Normal"/>
+    <w:link w:val="HTMLPreformattedChar"/>
+    <w:uiPriority w:val="99"/>
+    <w:semiHidden/>
+    <w:unhideWhenUsed/>
+    <w:rsid w:val="00A533CB"/>
+    <w:pPr>
+      <w:tabs>
+        <w:tab w:val="left" w:pos="916"/>
+        <w:tab w:val="left" w:pos="1832"/>
+        <w:tab w:val="left" w:pos="2748"/>
+        <w:tab w:val="left" w:pos="3664"/>
+        <w:tab w:val="left" w:pos="4580"/>
+        <w:tab w:val="left" w:pos="5496"/>
+        <w:tab w:val="left" w:pos="6412"/>
+        <w:tab w:val="left" w:pos="7328"/>
+        <w:tab w:val="left" w:pos="8244"/>
+        <w:tab w:val="left" w:pos="9160"/>
+        <w:tab w:val="left" w:pos="10076"/>
+        <w:tab w:val="left" w:pos="10992"/>
+        <w:tab w:val="left" w:pos="11908"/>
+        <w:tab w:val="left" w:pos="12824"/>
+        <w:tab w:val="left" w:pos="13740"/>
+        <w:tab w:val="left" w:pos="14656"/>
+      </w:tabs>
+      <w:spacing w:after="0" w:line="240" w:lineRule="auto"/>
+    </w:pPr>
+    <w:rPr>
+      <w:rFonts w:ascii="Courier New" w:eastAsia="Times New Roman" w:hAnsi="Courier New" w:cs="Courier New"/>
+      <w:sz w:val="20"/>
+      <w:szCs w:val="20"/>
+    </w:rPr>
+  </w:style>
+  <w:style w:type="character" w:customStyle="1" w:styleId="HTMLPreformattedChar">
+    <w:name w:val="HTML Preformatted Char"/>
+    <w:basedOn w:val="DefaultParagraphFont"/>
+    <w:link w:val="HTMLPreformatted"/>
+    <w:uiPriority w:val="99"/>
+    <w:semiHidden/>
+    <w:rsid w:val="00A533CB"/>
+    <w:rPr>
+      <w:rFonts w:ascii="Courier New" w:eastAsia="Times New Roman" w:hAnsi="Courier New" w:cs="Courier New"/>
+      <w:sz w:val="20"/>
+      <w:szCs w:val="20"/>
+    </w:rPr>
+  </w:style>
+  <w:style w:type="character" w:customStyle="1" w:styleId="gghfmyibcpb">
+    <w:name w:val="gghfmyibcpb"/>
+    <w:basedOn w:val="DefaultParagraphFont"/>
+    <w:rsid w:val="00A533CB"/>
+  </w:style>
+  <w:style w:type="character" w:customStyle="1" w:styleId="gghfmyibcob">
+    <w:name w:val="gghfmyibcob"/>
+    <w:basedOn w:val="DefaultParagraphFont"/>
+    <w:rsid w:val="00A533CB"/>
+  </w:style>
 </w:styles>
 </file>
 

</xml_diff>

<commit_message>
Finish 1st lecture in 2nd half of week 2 for Coursera Duke Stats With R - Inference
</commit_message>
<xml_diff>
--- a/Stats/Coursera/DukeStatsWithR/Course2_Inference/week2/Week2_Inference_Significant.docx
+++ b/Stats/Coursera/DukeStatsWithR/Course2_Inference/week2/Week2_Inference_Significant.docx
@@ -1721,14 +1721,7 @@
           <w:b/>
           <w:u w:val="single"/>
         </w:rPr>
-        <w:t>Hypothesis Testing (for a Mean)</w:t>
-      </w:r>
-      <w:r>
-        <w:rPr>
-          <w:b/>
-          <w:u w:val="single"/>
-        </w:rPr>
-        <w:t xml:space="preserve"> Examples</w:t>
+        <w:t>Hypothesis Testing (for a Mean) Examples</w:t>
       </w:r>
     </w:p>
     <w:p>
@@ -3045,16 +3038,7 @@
         <w:ind w:left="720"/>
       </w:pPr>
       <w:r>
-        <w:t xml:space="preserve">We conclude </w:t>
-      </w:r>
-      <w:r>
-        <w:t>the data provide convincing evidence</w:t>
-      </w:r>
-      <w:r>
-        <w:t xml:space="preserve"> o</w:t>
-      </w:r>
-      <w:r>
-        <w:t>f a difference between the average IQ score of mothers of gifted children and the average IQ score for the population at large. </w:t>
+        <w:t>We conclude the data provide convincing evidence of a difference between the average IQ score of mothers of gifted children and the average IQ score for the population at large. </w:t>
       </w:r>
     </w:p>
     <w:p>
@@ -4057,8 +4041,6 @@
       <w:r>
         <w:t xml:space="preserve">According to some guidelines we've been using so far, that would </w:t>
       </w:r>
-      <w:bookmarkStart w:id="0" w:name="_GoBack"/>
-      <w:bookmarkEnd w:id="0"/>
       <w:r>
         <w:t>be considered kind of high</w:t>
       </w:r>
@@ -4069,7 +4051,680 @@
     <w:p>
       <w:pPr>
         <w:pStyle w:val="ListBullet"/>
-      </w:pPr>
+        <w:numPr>
+          <w:ilvl w:val="0"/>
+          <w:numId w:val="0"/>
+        </w:numPr>
+      </w:pPr>
+    </w:p>
+    <w:p>
+      <w:pPr>
+        <w:pStyle w:val="ListBullet"/>
+        <w:numPr>
+          <w:ilvl w:val="0"/>
+          <w:numId w:val="0"/>
+        </w:numPr>
+      </w:pPr>
+    </w:p>
+    <w:p>
+      <w:pPr>
+        <w:pStyle w:val="ListBullet"/>
+        <w:numPr>
+          <w:ilvl w:val="0"/>
+          <w:numId w:val="0"/>
+        </w:numPr>
+      </w:pPr>
+    </w:p>
+    <w:p>
+      <w:pPr>
+        <w:jc w:val="center"/>
+        <w:rPr>
+          <w:b/>
+          <w:i/>
+        </w:rPr>
+      </w:pPr>
+      <w:r>
+        <w:rPr>
+          <w:b/>
+          <w:i/>
+        </w:rPr>
+        <w:lastRenderedPageBreak/>
+        <w:t>Significance</w:t>
+      </w:r>
+    </w:p>
+    <w:p>
+      <w:pPr>
+        <w:jc w:val="center"/>
+        <w:rPr>
+          <w:b/>
+          <w:u w:val="single"/>
+        </w:rPr>
+      </w:pPr>
+      <w:r>
+        <w:rPr>
+          <w:b/>
+          <w:u w:val="single"/>
+        </w:rPr>
+        <w:t>Inference for Other Estimators</w:t>
+      </w:r>
+    </w:p>
+    <w:p>
+      <w:pPr>
+        <w:pStyle w:val="ListBullet"/>
+      </w:pPr>
+      <w:r>
+        <w:t xml:space="preserve">So far, been focusing attention on doing inference for </w:t>
+      </w:r>
+      <w:r>
+        <w:t xml:space="preserve">ONE </w:t>
+      </w:r>
+      <w:r>
+        <w:t>population mean</w:t>
+      </w:r>
+      <w:r>
+        <w:t xml:space="preserve"> w/ </w:t>
+      </w:r>
+      <w:r>
+        <w:t xml:space="preserve">data from </w:t>
+      </w:r>
+      <w:r>
+        <w:t xml:space="preserve">ONE sample to </w:t>
+      </w:r>
+      <w:r>
+        <w:t xml:space="preserve">find the sample mean </w:t>
+      </w:r>
+      <w:r>
+        <w:t xml:space="preserve">+ </w:t>
+      </w:r>
+      <w:r>
+        <w:t>sample</w:t>
+      </w:r>
+      <w:r>
+        <w:t xml:space="preserve"> SD + then </w:t>
+      </w:r>
+      <w:r>
+        <w:t>use those values to say something meaningful about the</w:t>
+      </w:r>
+      <w:r>
+        <w:t xml:space="preserve"> </w:t>
+      </w:r>
+      <w:r>
+        <w:t xml:space="preserve">unknown population mean. </w:t>
+      </w:r>
+    </w:p>
+    <w:p>
+      <w:pPr>
+        <w:pStyle w:val="ListBullet"/>
+      </w:pPr>
+      <w:r>
+        <w:t xml:space="preserve">Can </w:t>
+      </w:r>
+      <w:r>
+        <w:t>actually use the same methods for</w:t>
+      </w:r>
+      <w:r>
+        <w:t xml:space="preserve"> </w:t>
+      </w:r>
+      <w:r>
+        <w:t>doing inference for a variety of other es</w:t>
+      </w:r>
+      <w:r>
+        <w:t>timators</w:t>
+      </w:r>
+      <w:r>
+        <w:t xml:space="preserve"> </w:t>
+      </w:r>
+      <w:r>
+        <w:t xml:space="preserve">= </w:t>
+      </w:r>
+      <w:r>
+        <w:t>unified nature of hypothesis testing</w:t>
+      </w:r>
+      <w:r>
+        <w:t xml:space="preserve"> + CI’s</w:t>
+      </w:r>
+      <w:r>
+        <w:t xml:space="preserve">. </w:t>
+      </w:r>
+    </w:p>
+    <w:p>
+      <w:pPr>
+        <w:pStyle w:val="ListBullet"/>
+      </w:pPr>
+      <w:r>
+        <w:t>Methods for</w:t>
+      </w:r>
+      <w:r>
+        <w:t xml:space="preserve"> doing hypothesis tests and constructing</w:t>
+      </w:r>
+      <w:r>
+        <w:t xml:space="preserve"> CI’s</w:t>
+      </w:r>
+      <w:r>
+        <w:t xml:space="preserve">, can be easily adapted for any estimator that has a </w:t>
+      </w:r>
+      <w:r>
+        <w:rPr>
+          <w:b/>
+        </w:rPr>
+        <w:t>nearly normal sampling</w:t>
+      </w:r>
+      <w:r>
+        <w:rPr>
+          <w:b/>
+        </w:rPr>
+        <w:t xml:space="preserve"> </w:t>
+      </w:r>
+      <w:r>
+        <w:rPr>
+          <w:b/>
+        </w:rPr>
+        <w:t>distribution</w:t>
+      </w:r>
+      <w:r>
+        <w:t xml:space="preserve"> </w:t>
+      </w:r>
+      <w:r>
+        <w:sym w:font="Wingdings" w:char="F0E0"/>
+      </w:r>
+      <w:r>
+        <w:t xml:space="preserve"> a sample mean</w:t>
+      </w:r>
+      <w:r>
+        <w:t xml:space="preserve"> </w:t>
+      </w:r>
+      <w:proofErr w:type="spellStart"/>
+      <w:r>
+        <w:rPr>
+          <w:b/>
+        </w:rPr>
+        <w:t>x.bar</w:t>
+      </w:r>
+      <w:proofErr w:type="spellEnd"/>
+      <w:r>
+        <w:t xml:space="preserve">, or a </w:t>
+      </w:r>
+      <w:r>
+        <w:t xml:space="preserve">difference between </w:t>
+      </w:r>
+      <w:r>
+        <w:t xml:space="preserve">2 </w:t>
+      </w:r>
+      <w:r>
+        <w:t>sample means</w:t>
+      </w:r>
+      <w:r>
+        <w:t xml:space="preserve"> x</w:t>
+      </w:r>
+      <w:r>
+        <w:rPr>
+          <w:b/>
+        </w:rPr>
+        <w:t>.bar1 – x.bar2</w:t>
+      </w:r>
+      <w:r>
+        <w:t xml:space="preserve"> (</w:t>
+      </w:r>
+      <w:r>
+        <w:t xml:space="preserve">useful for comparing </w:t>
+      </w:r>
+      <w:r>
+        <w:t xml:space="preserve">2 </w:t>
+      </w:r>
+      <w:r>
+        <w:t>groups of population</w:t>
+      </w:r>
+      <w:r>
+        <w:t xml:space="preserve"> </w:t>
+      </w:r>
+      <w:r>
+        <w:t>means</w:t>
+      </w:r>
+      <w:r>
+        <w:t>)</w:t>
+      </w:r>
+    </w:p>
+    <w:p>
+      <w:pPr>
+        <w:pStyle w:val="ListBullet"/>
+      </w:pPr>
+      <w:r>
+        <w:t xml:space="preserve">Another estimator </w:t>
+      </w:r>
+      <w:r>
+        <w:t xml:space="preserve">= </w:t>
+      </w:r>
+      <w:r>
+        <w:rPr>
+          <w:b/>
+        </w:rPr>
+        <w:t>sample proportion</w:t>
+      </w:r>
+      <w:r>
+        <w:t xml:space="preserve"> </w:t>
+      </w:r>
+      <w:r>
+        <w:rPr>
+          <w:b/>
+        </w:rPr>
+        <w:t>p^</w:t>
+      </w:r>
+    </w:p>
+    <w:p>
+      <w:pPr>
+        <w:pStyle w:val="ListBullet"/>
+        <w:tabs>
+          <w:tab w:val="clear" w:pos="360"/>
+          <w:tab w:val="num" w:pos="720"/>
+        </w:tabs>
+        <w:ind w:left="720"/>
+      </w:pPr>
+      <w:r>
+        <w:t xml:space="preserve">Sampling </w:t>
+      </w:r>
+      <w:r>
+        <w:t>distribution of the sample</w:t>
+      </w:r>
+      <w:r>
+        <w:t xml:space="preserve"> </w:t>
+      </w:r>
+      <w:r>
+        <w:t>proportion will also be nearly normal</w:t>
+      </w:r>
+      <w:r>
+        <w:t xml:space="preserve"> if</w:t>
+      </w:r>
+      <w:r>
+        <w:t xml:space="preserve"> sample size</w:t>
+      </w:r>
+      <w:r>
+        <w:t xml:space="preserve"> </w:t>
+      </w:r>
+      <w:r>
+        <w:t xml:space="preserve">is high. </w:t>
+      </w:r>
+    </w:p>
+    <w:p>
+      <w:pPr>
+        <w:pStyle w:val="ListBullet"/>
+        <w:tabs>
+          <w:tab w:val="clear" w:pos="360"/>
+          <w:tab w:val="num" w:pos="720"/>
+        </w:tabs>
+        <w:ind w:left="720"/>
+      </w:pPr>
+      <w:r>
+        <w:t xml:space="preserve">Can then </w:t>
+      </w:r>
+      <w:r>
+        <w:t>apply the same techniques</w:t>
+      </w:r>
+      <w:r>
+        <w:t xml:space="preserve"> of </w:t>
+      </w:r>
+      <w:r>
+        <w:t>inference for proportion</w:t>
+      </w:r>
+      <w:r>
+        <w:t xml:space="preserve"> or </w:t>
+      </w:r>
+      <w:r>
+        <w:t xml:space="preserve">looking at difference between </w:t>
+      </w:r>
+      <w:r>
+        <w:t xml:space="preserve">2 proportions </w:t>
+      </w:r>
+      <w:r>
+        <w:rPr>
+          <w:b/>
+        </w:rPr>
+        <w:t xml:space="preserve">p^1 </w:t>
+      </w:r>
+      <w:r>
+        <w:rPr>
+          <w:b/>
+        </w:rPr>
+        <w:t>-</w:t>
+      </w:r>
+      <w:r>
+        <w:rPr>
+          <w:b/>
+        </w:rPr>
+        <w:t xml:space="preserve"> p^2</w:t>
+      </w:r>
+    </w:p>
+    <w:p>
+      <w:pPr>
+        <w:pStyle w:val="ListBullet"/>
+      </w:pPr>
+      <w:r>
+        <w:t xml:space="preserve">This again </w:t>
+      </w:r>
+      <w:r>
+        <w:t>gives an avenue by which</w:t>
+      </w:r>
+      <w:r>
+        <w:t xml:space="preserve"> </w:t>
+      </w:r>
+      <w:r>
+        <w:t xml:space="preserve">to compare </w:t>
+      </w:r>
+      <w:r>
+        <w:t xml:space="preserve">2 groups/populations </w:t>
+      </w:r>
+      <w:r>
+        <w:t>to each other</w:t>
+      </w:r>
+    </w:p>
+    <w:p>
+      <w:pPr>
+        <w:pStyle w:val="ListBullet"/>
+      </w:pPr>
+      <w:r>
+        <w:rPr>
+          <w:u w:val="single"/>
+        </w:rPr>
+        <w:t xml:space="preserve">Important Assumption </w:t>
+      </w:r>
+      <w:r>
+        <w:rPr>
+          <w:u w:val="single"/>
+        </w:rPr>
+        <w:t>about point</w:t>
+      </w:r>
+      <w:r>
+        <w:rPr>
+          <w:u w:val="single"/>
+        </w:rPr>
+        <w:t xml:space="preserve"> </w:t>
+      </w:r>
+      <w:r>
+        <w:rPr>
+          <w:u w:val="single"/>
+        </w:rPr>
+        <w:t>estimates</w:t>
+      </w:r>
+      <w:r>
+        <w:t xml:space="preserve"> </w:t>
+      </w:r>
+      <w:r>
+        <w:t xml:space="preserve">= </w:t>
+      </w:r>
+      <w:r>
+        <w:rPr>
+          <w:i/>
+        </w:rPr>
+        <w:t>they're unbiased.</w:t>
+      </w:r>
+      <w:r>
+        <w:t xml:space="preserve"> </w:t>
+      </w:r>
+    </w:p>
+    <w:p>
+      <w:pPr>
+        <w:pStyle w:val="ListBullet"/>
+        <w:tabs>
+          <w:tab w:val="clear" w:pos="360"/>
+          <w:tab w:val="num" w:pos="720"/>
+        </w:tabs>
+        <w:ind w:left="720"/>
+      </w:pPr>
+      <w:r>
+        <w:t>In other words, the sampling distribution</w:t>
+      </w:r>
+      <w:r>
+        <w:t xml:space="preserve"> </w:t>
+      </w:r>
+      <w:r>
+        <w:t xml:space="preserve">of the estimate </w:t>
+      </w:r>
+      <w:r>
+        <w:t xml:space="preserve">= </w:t>
+      </w:r>
+      <w:r>
+        <w:t>centered at the true</w:t>
+      </w:r>
+      <w:r>
+        <w:t xml:space="preserve"> </w:t>
+      </w:r>
+      <w:r>
+        <w:t xml:space="preserve">population parameter it estimates. </w:t>
+      </w:r>
+    </w:p>
+    <w:p>
+      <w:pPr>
+        <w:pStyle w:val="ListBullet"/>
+        <w:tabs>
+          <w:tab w:val="clear" w:pos="360"/>
+          <w:tab w:val="num" w:pos="720"/>
+        </w:tabs>
+        <w:ind w:left="720"/>
+      </w:pPr>
+      <w:r>
+        <w:t xml:space="preserve">That is, an unbiased estimate does </w:t>
+      </w:r>
+      <w:r>
+        <w:t xml:space="preserve">NOT naturally over/underestimate the parameter, </w:t>
+      </w:r>
+      <w:r>
+        <w:t xml:space="preserve">but instead provides a good estimate. </w:t>
+      </w:r>
+    </w:p>
+    <w:p>
+      <w:pPr>
+        <w:pStyle w:val="ListBullet"/>
+        <w:tabs>
+          <w:tab w:val="clear" w:pos="360"/>
+          <w:tab w:val="num" w:pos="720"/>
+        </w:tabs>
+        <w:ind w:left="720"/>
+      </w:pPr>
+      <w:r>
+        <w:t xml:space="preserve">Sample </w:t>
+      </w:r>
+      <w:r>
+        <w:t xml:space="preserve">mean </w:t>
+      </w:r>
+      <w:r>
+        <w:t xml:space="preserve">= </w:t>
+      </w:r>
+      <w:r>
+        <w:t>example of an unbiased point estimate</w:t>
+      </w:r>
+      <w:r>
+        <w:t xml:space="preserve"> </w:t>
+      </w:r>
+      <w:r>
+        <w:sym w:font="Wingdings" w:char="F0E0"/>
+      </w:r>
+      <w:r>
+        <w:t xml:space="preserve"> CLT says</w:t>
+      </w:r>
+      <w:r>
+        <w:t xml:space="preserve"> the sampling distribution of</w:t>
+      </w:r>
+      <w:r>
+        <w:t xml:space="preserve"> </w:t>
+      </w:r>
+      <w:r>
+        <w:t>sample mea</w:t>
+      </w:r>
+      <w:r>
+        <w:t xml:space="preserve">ns is going to be nearly normal, </w:t>
+      </w:r>
+      <w:r>
+        <w:t>centered at the</w:t>
+      </w:r>
+      <w:r>
+        <w:t xml:space="preserve"> </w:t>
+      </w:r>
+      <w:r>
+        <w:t xml:space="preserve">true population mean. </w:t>
+      </w:r>
+    </w:p>
+    <w:p>
+      <w:pPr>
+        <w:pStyle w:val="ListBullet"/>
+      </w:pPr>
+      <w:r>
+        <w:t>W</w:t>
+      </w:r>
+      <w:r>
+        <w:t xml:space="preserve">/ </w:t>
+      </w:r>
+      <w:proofErr w:type="gramStart"/>
+      <w:r>
+        <w:t>a</w:t>
+      </w:r>
+      <w:proofErr w:type="gramEnd"/>
+      <w:r>
+        <w:t xml:space="preserve"> </w:t>
+      </w:r>
+      <w:r>
+        <w:t>unbiased</w:t>
+      </w:r>
+      <w:r>
+        <w:t xml:space="preserve"> point estimate </w:t>
+      </w:r>
+      <w:r>
+        <w:t>w/</w:t>
+      </w:r>
+      <w:r>
+        <w:t xml:space="preserve"> </w:t>
+      </w:r>
+      <w:r>
+        <w:t xml:space="preserve">a nearly normal sampling distribution, </w:t>
+      </w:r>
+      <w:r>
+        <w:t xml:space="preserve">can </w:t>
+      </w:r>
+      <w:r>
+        <w:t xml:space="preserve">construct a </w:t>
+      </w:r>
+      <w:r>
+        <w:t xml:space="preserve">CI </w:t>
+      </w:r>
+      <w:r>
+        <w:t xml:space="preserve">around it. </w:t>
+      </w:r>
+    </w:p>
+    <w:p>
+      <w:pPr>
+        <w:pStyle w:val="ListBullet"/>
+      </w:pPr>
+      <w:r>
+        <w:rPr>
+          <w:i/>
+        </w:rPr>
+        <w:t xml:space="preserve">Always </w:t>
+      </w:r>
+      <w:r>
+        <w:rPr>
+          <w:i/>
+        </w:rPr>
+        <w:t>start with a point estimate when</w:t>
+      </w:r>
+      <w:r>
+        <w:rPr>
+          <w:i/>
+        </w:rPr>
+        <w:t xml:space="preserve"> </w:t>
+      </w:r>
+      <w:r>
+        <w:rPr>
+          <w:i/>
+        </w:rPr>
+        <w:t xml:space="preserve">working with </w:t>
+      </w:r>
+      <w:r>
+        <w:rPr>
+          <w:i/>
+        </w:rPr>
+        <w:t>Ci</w:t>
+      </w:r>
+      <w:r>
+        <w:rPr>
+          <w:i/>
+        </w:rPr>
+        <w:t xml:space="preserve">s </w:t>
+      </w:r>
+      <w:r>
+        <w:t>+</w:t>
+      </w:r>
+      <w:r>
+        <w:rPr>
+          <w:i/>
+        </w:rPr>
+        <w:t xml:space="preserve"> </w:t>
+      </w:r>
+      <w:r>
+        <w:t xml:space="preserve">then we add </w:t>
+      </w:r>
+      <w:r>
+        <w:t xml:space="preserve">+ </w:t>
+      </w:r>
+      <w:r>
+        <w:t>subtract the same amount</w:t>
+      </w:r>
+      <w:r>
+        <w:t xml:space="preserve"> (</w:t>
+      </w:r>
+      <w:r>
+        <w:rPr>
+          <w:b/>
+        </w:rPr>
+        <w:t>margin of error = critical value * standard error</w:t>
+      </w:r>
+      <w:r>
+        <w:rPr>
+          <w:b/>
+        </w:rPr>
+        <w:t>)</w:t>
+      </w:r>
+      <w:r>
+        <w:t xml:space="preserve"> </w:t>
+      </w:r>
+    </w:p>
+    <w:p>
+      <w:pPr>
+        <w:pStyle w:val="ListBullet"/>
+      </w:pPr>
+      <w:r>
+        <w:t xml:space="preserve">Once </w:t>
+      </w:r>
+      <w:r>
+        <w:t>you have this general structure</w:t>
+      </w:r>
+      <w:r>
+        <w:t xml:space="preserve"> </w:t>
+      </w:r>
+      <w:r>
+        <w:t xml:space="preserve">set up for the </w:t>
+      </w:r>
+      <w:r>
+        <w:t>CI</w:t>
+      </w:r>
+      <w:r>
+        <w:t xml:space="preserve">, </w:t>
+      </w:r>
+      <w:r>
+        <w:t xml:space="preserve">just </w:t>
+      </w:r>
+      <w:r>
+        <w:t xml:space="preserve">swap out the formula for </w:t>
+      </w:r>
+      <w:r>
+        <w:t xml:space="preserve">SE for a different estimate + </w:t>
+      </w:r>
+      <w:r>
+        <w:t>keep</w:t>
+      </w:r>
+      <w:r>
+        <w:t xml:space="preserve"> </w:t>
+      </w:r>
+      <w:r>
+        <w:t xml:space="preserve">everything else the same. </w:t>
+      </w:r>
     </w:p>
     <w:p>
       <w:pPr>
@@ -4079,6 +4734,1581 @@
           <w:numId w:val="0"/>
         </w:numPr>
         <w:ind w:left="360"/>
+      </w:pPr>
+    </w:p>
+    <w:p>
+      <w:pPr>
+        <w:pStyle w:val="ListBullet"/>
+      </w:pPr>
+      <w:r>
+        <w:t>A 2010 Pew Research foundation poll</w:t>
+      </w:r>
+      <w:r>
+        <w:t xml:space="preserve"> </w:t>
+      </w:r>
+      <w:r>
+        <w:t>indicates among 1,099 college graduates, 33% watch</w:t>
+      </w:r>
+      <w:r>
+        <w:t xml:space="preserve"> the Daily Show, a</w:t>
+      </w:r>
+      <w:r>
+        <w:t xml:space="preserve">n American late-night TV Show. The standard error of this estimate </w:t>
+      </w:r>
+      <w:r>
+        <w:t xml:space="preserve">= </w:t>
+      </w:r>
+      <w:r>
+        <w:t xml:space="preserve">0.014. </w:t>
+      </w:r>
+      <w:r>
+        <w:t xml:space="preserve">Estimate </w:t>
+      </w:r>
+      <w:r>
+        <w:t xml:space="preserve">the 95% </w:t>
+      </w:r>
+      <w:r>
+        <w:t>CI</w:t>
+      </w:r>
+      <w:r>
+        <w:t xml:space="preserve"> for the proportion</w:t>
+      </w:r>
+      <w:r>
+        <w:t xml:space="preserve"> </w:t>
+      </w:r>
+      <w:r>
+        <w:t>of college graduates who watch The Daily</w:t>
+      </w:r>
+      <w:r>
+        <w:t xml:space="preserve"> </w:t>
+      </w:r>
+      <w:r>
+        <w:t xml:space="preserve">Show. </w:t>
+      </w:r>
+    </w:p>
+    <w:p>
+      <w:pPr>
+        <w:pStyle w:val="ListBullet"/>
+        <w:tabs>
+          <w:tab w:val="clear" w:pos="360"/>
+          <w:tab w:val="num" w:pos="720"/>
+        </w:tabs>
+        <w:ind w:left="720"/>
+      </w:pPr>
+      <w:r>
+        <w:t xml:space="preserve">Given n = 1099, </w:t>
+      </w:r>
+      <w:proofErr w:type="spellStart"/>
+      <w:r>
+        <w:t>x.bar</w:t>
+      </w:r>
+      <w:proofErr w:type="spellEnd"/>
+      <w:r>
+        <w:t xml:space="preserve"> = .33, se = .014</w:t>
+      </w:r>
+    </w:p>
+    <w:p>
+      <w:pPr>
+        <w:pStyle w:val="ListBullet"/>
+        <w:numPr>
+          <w:ilvl w:val="0"/>
+          <w:numId w:val="0"/>
+        </w:numPr>
+        <w:ind w:left="2520"/>
+        <w:rPr>
+          <w:rStyle w:val="gghfmyibcob"/>
+          <w:rFonts w:ascii="Lucida Console" w:eastAsia="Times New Roman" w:hAnsi="Lucida Console" w:cs="Courier New"/>
+          <w:color w:val="0000FF"/>
+          <w:sz w:val="20"/>
+          <w:szCs w:val="20"/>
+        </w:rPr>
+      </w:pPr>
+      <w:r>
+        <w:rPr>
+          <w:rStyle w:val="gghfmyibcob"/>
+          <w:rFonts w:eastAsia="Times New Roman" w:cs="Courier New"/>
+          <w:sz w:val="20"/>
+          <w:szCs w:val="20"/>
+        </w:rPr>
+        <w:t xml:space="preserve">&gt; </w:t>
+      </w:r>
+      <w:r>
+        <w:rPr>
+          <w:rStyle w:val="gghfmyibcob"/>
+          <w:rFonts w:ascii="Lucida Console" w:eastAsia="Times New Roman" w:hAnsi="Lucida Console" w:cs="Courier New"/>
+          <w:color w:val="0000FF"/>
+          <w:sz w:val="20"/>
+          <w:szCs w:val="20"/>
+        </w:rPr>
+        <w:t>n &lt;- 1099</w:t>
+      </w:r>
+    </w:p>
+    <w:p>
+      <w:pPr>
+        <w:pStyle w:val="ListBullet"/>
+        <w:numPr>
+          <w:ilvl w:val="0"/>
+          <w:numId w:val="0"/>
+        </w:numPr>
+        <w:ind w:left="2520"/>
+        <w:rPr>
+          <w:rStyle w:val="gghfmyibcob"/>
+          <w:rFonts w:ascii="Lucida Console" w:eastAsia="Times New Roman" w:hAnsi="Lucida Console" w:cs="Courier New"/>
+          <w:color w:val="0000FF"/>
+          <w:sz w:val="20"/>
+          <w:szCs w:val="20"/>
+        </w:rPr>
+      </w:pPr>
+      <w:r>
+        <w:rPr>
+          <w:rStyle w:val="gghfmyibcob"/>
+          <w:rFonts w:eastAsia="Times New Roman" w:cs="Courier New"/>
+          <w:sz w:val="20"/>
+          <w:szCs w:val="20"/>
+        </w:rPr>
+        <w:t xml:space="preserve">&gt; </w:t>
+      </w:r>
+      <w:proofErr w:type="spellStart"/>
+      <w:r>
+        <w:rPr>
+          <w:rStyle w:val="gghfmyibcob"/>
+          <w:rFonts w:ascii="Lucida Console" w:eastAsia="Times New Roman" w:hAnsi="Lucida Console" w:cs="Courier New"/>
+          <w:color w:val="0000FF"/>
+          <w:sz w:val="20"/>
+          <w:szCs w:val="20"/>
+        </w:rPr>
+        <w:t>x.bar</w:t>
+      </w:r>
+      <w:proofErr w:type="spellEnd"/>
+      <w:r>
+        <w:rPr>
+          <w:rStyle w:val="gghfmyibcob"/>
+          <w:rFonts w:ascii="Lucida Console" w:eastAsia="Times New Roman" w:hAnsi="Lucida Console" w:cs="Courier New"/>
+          <w:color w:val="0000FF"/>
+          <w:sz w:val="20"/>
+          <w:szCs w:val="20"/>
+        </w:rPr>
+        <w:t xml:space="preserve"> &lt;- .33</w:t>
+      </w:r>
+    </w:p>
+    <w:p>
+      <w:pPr>
+        <w:pStyle w:val="ListBullet"/>
+        <w:numPr>
+          <w:ilvl w:val="0"/>
+          <w:numId w:val="0"/>
+        </w:numPr>
+        <w:ind w:left="2520"/>
+        <w:rPr>
+          <w:rStyle w:val="gghfmyibcob"/>
+          <w:rFonts w:ascii="Lucida Console" w:eastAsia="Times New Roman" w:hAnsi="Lucida Console" w:cs="Courier New"/>
+          <w:color w:val="0000FF"/>
+          <w:sz w:val="20"/>
+          <w:szCs w:val="20"/>
+        </w:rPr>
+      </w:pPr>
+      <w:r>
+        <w:rPr>
+          <w:rStyle w:val="gghfmyibcob"/>
+          <w:rFonts w:eastAsia="Times New Roman" w:cs="Courier New"/>
+          <w:sz w:val="20"/>
+          <w:szCs w:val="20"/>
+        </w:rPr>
+        <w:t xml:space="preserve">&gt; </w:t>
+      </w:r>
+      <w:r>
+        <w:rPr>
+          <w:rStyle w:val="gghfmyibcob"/>
+          <w:rFonts w:ascii="Lucida Console" w:eastAsia="Times New Roman" w:hAnsi="Lucida Console" w:cs="Courier New"/>
+          <w:color w:val="0000FF"/>
+          <w:sz w:val="20"/>
+          <w:szCs w:val="20"/>
+        </w:rPr>
+        <w:t>alpha &lt;- .05</w:t>
+      </w:r>
+    </w:p>
+    <w:p>
+      <w:pPr>
+        <w:pStyle w:val="ListBullet"/>
+        <w:numPr>
+          <w:ilvl w:val="0"/>
+          <w:numId w:val="0"/>
+        </w:numPr>
+        <w:ind w:left="2520"/>
+        <w:rPr>
+          <w:rStyle w:val="gghfmyibcob"/>
+          <w:rFonts w:ascii="Lucida Console" w:eastAsia="Times New Roman" w:hAnsi="Lucida Console" w:cs="Courier New"/>
+          <w:color w:val="0000FF"/>
+          <w:sz w:val="20"/>
+          <w:szCs w:val="20"/>
+        </w:rPr>
+      </w:pPr>
+      <w:r>
+        <w:rPr>
+          <w:rStyle w:val="gghfmyibcob"/>
+          <w:rFonts w:eastAsia="Times New Roman" w:cs="Courier New"/>
+          <w:sz w:val="20"/>
+          <w:szCs w:val="20"/>
+        </w:rPr>
+        <w:t xml:space="preserve">&gt; </w:t>
+      </w:r>
+      <w:proofErr w:type="spellStart"/>
+      <w:r>
+        <w:rPr>
+          <w:rStyle w:val="gghfmyibcob"/>
+          <w:rFonts w:ascii="Lucida Console" w:eastAsia="Times New Roman" w:hAnsi="Lucida Console" w:cs="Courier New"/>
+          <w:color w:val="0000FF"/>
+          <w:sz w:val="20"/>
+          <w:szCs w:val="20"/>
+        </w:rPr>
+        <w:t>se.x</w:t>
+      </w:r>
+      <w:proofErr w:type="spellEnd"/>
+      <w:r>
+        <w:rPr>
+          <w:rStyle w:val="gghfmyibcob"/>
+          <w:rFonts w:ascii="Lucida Console" w:eastAsia="Times New Roman" w:hAnsi="Lucida Console" w:cs="Courier New"/>
+          <w:color w:val="0000FF"/>
+          <w:sz w:val="20"/>
+          <w:szCs w:val="20"/>
+        </w:rPr>
+        <w:t xml:space="preserve"> &lt;- .014</w:t>
+      </w:r>
+    </w:p>
+    <w:p>
+      <w:pPr>
+        <w:pStyle w:val="ListBullet"/>
+        <w:numPr>
+          <w:ilvl w:val="0"/>
+          <w:numId w:val="0"/>
+        </w:numPr>
+        <w:ind w:left="2520"/>
+        <w:rPr>
+          <w:rStyle w:val="gghfmyibcob"/>
+          <w:rFonts w:ascii="Lucida Console" w:eastAsia="Times New Roman" w:hAnsi="Lucida Console" w:cs="Courier New"/>
+          <w:color w:val="0000FF"/>
+          <w:sz w:val="20"/>
+          <w:szCs w:val="20"/>
+        </w:rPr>
+      </w:pPr>
+      <w:r>
+        <w:rPr>
+          <w:rStyle w:val="gghfmyibcob"/>
+          <w:rFonts w:eastAsia="Times New Roman" w:cs="Courier New"/>
+          <w:sz w:val="20"/>
+          <w:szCs w:val="20"/>
+        </w:rPr>
+        <w:t xml:space="preserve">&gt; </w:t>
+      </w:r>
+      <w:r>
+        <w:rPr>
+          <w:rStyle w:val="gghfmyibcob"/>
+          <w:rFonts w:ascii="Lucida Console" w:eastAsia="Times New Roman" w:hAnsi="Lucida Console" w:cs="Courier New"/>
+          <w:color w:val="0000FF"/>
+          <w:sz w:val="20"/>
+          <w:szCs w:val="20"/>
+        </w:rPr>
+        <w:t>(</w:t>
+      </w:r>
+      <w:proofErr w:type="spellStart"/>
+      <w:r>
+        <w:rPr>
+          <w:rStyle w:val="gghfmyibcob"/>
+          <w:rFonts w:ascii="Lucida Console" w:eastAsia="Times New Roman" w:hAnsi="Lucida Console" w:cs="Courier New"/>
+          <w:color w:val="0000FF"/>
+          <w:sz w:val="20"/>
+          <w:szCs w:val="20"/>
+        </w:rPr>
+        <w:t>z.crit</w:t>
+      </w:r>
+      <w:proofErr w:type="spellEnd"/>
+      <w:r>
+        <w:rPr>
+          <w:rStyle w:val="gghfmyibcob"/>
+          <w:rFonts w:ascii="Lucida Console" w:eastAsia="Times New Roman" w:hAnsi="Lucida Console" w:cs="Courier New"/>
+          <w:color w:val="0000FF"/>
+          <w:sz w:val="20"/>
+          <w:szCs w:val="20"/>
+        </w:rPr>
+        <w:t xml:space="preserve"> &lt;- </w:t>
+      </w:r>
+      <w:proofErr w:type="spellStart"/>
+      <w:r>
+        <w:rPr>
+          <w:rStyle w:val="gghfmyibcob"/>
+          <w:rFonts w:ascii="Lucida Console" w:eastAsia="Times New Roman" w:hAnsi="Lucida Console" w:cs="Courier New"/>
+          <w:color w:val="0000FF"/>
+          <w:sz w:val="20"/>
+          <w:szCs w:val="20"/>
+        </w:rPr>
+        <w:t>qnorm</w:t>
+      </w:r>
+      <w:proofErr w:type="spellEnd"/>
+      <w:r>
+        <w:rPr>
+          <w:rStyle w:val="gghfmyibcob"/>
+          <w:rFonts w:ascii="Lucida Console" w:eastAsia="Times New Roman" w:hAnsi="Lucida Console" w:cs="Courier New"/>
+          <w:color w:val="0000FF"/>
+          <w:sz w:val="20"/>
+          <w:szCs w:val="20"/>
+        </w:rPr>
+        <w:t>(1-(1 - .95)/2)) # ~ 1.96</w:t>
+      </w:r>
+    </w:p>
+    <w:p>
+      <w:pPr>
+        <w:pStyle w:val="ListBullet"/>
+        <w:numPr>
+          <w:ilvl w:val="0"/>
+          <w:numId w:val="0"/>
+        </w:numPr>
+        <w:ind w:left="2520"/>
+      </w:pPr>
+      <w:r>
+        <w:t>[1] 1.959964</w:t>
+      </w:r>
+    </w:p>
+    <w:p>
+      <w:pPr>
+        <w:pStyle w:val="ListBullet"/>
+        <w:numPr>
+          <w:ilvl w:val="0"/>
+          <w:numId w:val="0"/>
+        </w:numPr>
+        <w:ind w:left="2520"/>
+        <w:rPr>
+          <w:rStyle w:val="gghfmyibcob"/>
+          <w:rFonts w:ascii="Lucida Console" w:eastAsia="Times New Roman" w:hAnsi="Lucida Console" w:cs="Courier New"/>
+          <w:color w:val="0000FF"/>
+          <w:sz w:val="20"/>
+          <w:szCs w:val="20"/>
+        </w:rPr>
+      </w:pPr>
+      <w:r>
+        <w:rPr>
+          <w:rStyle w:val="gghfmyibcob"/>
+          <w:rFonts w:ascii="Lucida Console" w:eastAsia="Times New Roman" w:hAnsi="Lucida Console" w:cs="Courier New"/>
+          <w:color w:val="0000FF"/>
+          <w:sz w:val="20"/>
+          <w:szCs w:val="20"/>
+        </w:rPr>
+        <w:t xml:space="preserve">&gt; </w:t>
+      </w:r>
+      <w:proofErr w:type="spellStart"/>
+      <w:r>
+        <w:rPr>
+          <w:rStyle w:val="gghfmyibcob"/>
+          <w:rFonts w:ascii="Lucida Console" w:eastAsia="Times New Roman" w:hAnsi="Lucida Console" w:cs="Courier New"/>
+          <w:color w:val="0000FF"/>
+          <w:sz w:val="20"/>
+          <w:szCs w:val="20"/>
+        </w:rPr>
+        <w:t>mOe</w:t>
+      </w:r>
+      <w:proofErr w:type="spellEnd"/>
+      <w:r>
+        <w:rPr>
+          <w:rStyle w:val="gghfmyibcob"/>
+          <w:rFonts w:ascii="Lucida Console" w:eastAsia="Times New Roman" w:hAnsi="Lucida Console" w:cs="Courier New"/>
+          <w:color w:val="0000FF"/>
+          <w:sz w:val="20"/>
+          <w:szCs w:val="20"/>
+        </w:rPr>
+        <w:t xml:space="preserve"> &lt;- </w:t>
+      </w:r>
+      <w:proofErr w:type="spellStart"/>
+      <w:r>
+        <w:rPr>
+          <w:rStyle w:val="gghfmyibcob"/>
+          <w:rFonts w:ascii="Lucida Console" w:eastAsia="Times New Roman" w:hAnsi="Lucida Console" w:cs="Courier New"/>
+          <w:color w:val="0000FF"/>
+          <w:sz w:val="20"/>
+          <w:szCs w:val="20"/>
+        </w:rPr>
+        <w:t>z.crit</w:t>
+      </w:r>
+      <w:proofErr w:type="spellEnd"/>
+      <w:r>
+        <w:rPr>
+          <w:rStyle w:val="gghfmyibcob"/>
+          <w:rFonts w:ascii="Lucida Console" w:eastAsia="Times New Roman" w:hAnsi="Lucida Console" w:cs="Courier New"/>
+          <w:color w:val="0000FF"/>
+          <w:sz w:val="20"/>
+          <w:szCs w:val="20"/>
+        </w:rPr>
+        <w:t>*</w:t>
+      </w:r>
+      <w:proofErr w:type="spellStart"/>
+      <w:r>
+        <w:rPr>
+          <w:rStyle w:val="gghfmyibcob"/>
+          <w:rFonts w:ascii="Lucida Console" w:eastAsia="Times New Roman" w:hAnsi="Lucida Console" w:cs="Courier New"/>
+          <w:color w:val="0000FF"/>
+          <w:sz w:val="20"/>
+          <w:szCs w:val="20"/>
+        </w:rPr>
+        <w:t>se.x</w:t>
+      </w:r>
+      <w:proofErr w:type="spellEnd"/>
+    </w:p>
+    <w:p>
+      <w:pPr>
+        <w:pStyle w:val="ListBullet"/>
+        <w:numPr>
+          <w:ilvl w:val="0"/>
+          <w:numId w:val="0"/>
+        </w:numPr>
+        <w:ind w:left="2520"/>
+        <w:rPr>
+          <w:rStyle w:val="gghfmyibcob"/>
+          <w:rFonts w:ascii="Lucida Console" w:eastAsia="Times New Roman" w:hAnsi="Lucida Console" w:cs="Courier New"/>
+          <w:color w:val="0000FF"/>
+          <w:sz w:val="20"/>
+          <w:szCs w:val="20"/>
+        </w:rPr>
+      </w:pPr>
+      <w:r>
+        <w:rPr>
+          <w:rStyle w:val="gghfmyibcob"/>
+          <w:rFonts w:ascii="Lucida Console" w:eastAsia="Times New Roman" w:hAnsi="Lucida Console" w:cs="Courier New"/>
+          <w:color w:val="0000FF"/>
+          <w:sz w:val="20"/>
+          <w:szCs w:val="20"/>
+        </w:rPr>
+        <w:t xml:space="preserve">&gt; </w:t>
+      </w:r>
+      <w:r>
+        <w:rPr>
+          <w:rStyle w:val="gghfmyibcob"/>
+          <w:rFonts w:ascii="Lucida Console" w:eastAsia="Times New Roman" w:hAnsi="Lucida Console" w:cs="Courier New"/>
+          <w:color w:val="0000FF"/>
+          <w:sz w:val="20"/>
+          <w:szCs w:val="20"/>
+        </w:rPr>
+        <w:t>(</w:t>
+      </w:r>
+      <w:proofErr w:type="spellStart"/>
+      <w:r>
+        <w:rPr>
+          <w:rStyle w:val="gghfmyibcob"/>
+          <w:rFonts w:ascii="Lucida Console" w:eastAsia="Times New Roman" w:hAnsi="Lucida Console" w:cs="Courier New"/>
+          <w:color w:val="0000FF"/>
+          <w:sz w:val="20"/>
+          <w:szCs w:val="20"/>
+        </w:rPr>
+        <w:t>ci.low</w:t>
+      </w:r>
+      <w:proofErr w:type="spellEnd"/>
+      <w:r>
+        <w:rPr>
+          <w:rStyle w:val="gghfmyibcob"/>
+          <w:rFonts w:ascii="Lucida Console" w:eastAsia="Times New Roman" w:hAnsi="Lucida Console" w:cs="Courier New"/>
+          <w:color w:val="0000FF"/>
+          <w:sz w:val="20"/>
+          <w:szCs w:val="20"/>
+        </w:rPr>
+        <w:t xml:space="preserve"> &lt;- </w:t>
+      </w:r>
+      <w:proofErr w:type="spellStart"/>
+      <w:r>
+        <w:rPr>
+          <w:rStyle w:val="gghfmyibcob"/>
+          <w:rFonts w:ascii="Lucida Console" w:eastAsia="Times New Roman" w:hAnsi="Lucida Console" w:cs="Courier New"/>
+          <w:color w:val="0000FF"/>
+          <w:sz w:val="20"/>
+          <w:szCs w:val="20"/>
+        </w:rPr>
+        <w:t>x.bar</w:t>
+      </w:r>
+      <w:proofErr w:type="spellEnd"/>
+      <w:r>
+        <w:rPr>
+          <w:rStyle w:val="gghfmyibcob"/>
+          <w:rFonts w:ascii="Lucida Console" w:eastAsia="Times New Roman" w:hAnsi="Lucida Console" w:cs="Courier New"/>
+          <w:color w:val="0000FF"/>
+          <w:sz w:val="20"/>
+          <w:szCs w:val="20"/>
+        </w:rPr>
+        <w:t xml:space="preserve"> - </w:t>
+      </w:r>
+      <w:proofErr w:type="spellStart"/>
+      <w:r>
+        <w:rPr>
+          <w:rStyle w:val="gghfmyibcob"/>
+          <w:rFonts w:ascii="Lucida Console" w:eastAsia="Times New Roman" w:hAnsi="Lucida Console" w:cs="Courier New"/>
+          <w:color w:val="0000FF"/>
+          <w:sz w:val="20"/>
+          <w:szCs w:val="20"/>
+        </w:rPr>
+        <w:t>mOe</w:t>
+      </w:r>
+      <w:proofErr w:type="spellEnd"/>
+      <w:r>
+        <w:rPr>
+          <w:rStyle w:val="gghfmyibcob"/>
+          <w:rFonts w:ascii="Lucida Console" w:eastAsia="Times New Roman" w:hAnsi="Lucida Console" w:cs="Courier New"/>
+          <w:color w:val="0000FF"/>
+          <w:sz w:val="20"/>
+          <w:szCs w:val="20"/>
+        </w:rPr>
+        <w:t>)</w:t>
+      </w:r>
+    </w:p>
+    <w:p>
+      <w:pPr>
+        <w:pStyle w:val="ListBullet"/>
+        <w:numPr>
+          <w:ilvl w:val="0"/>
+          <w:numId w:val="0"/>
+        </w:numPr>
+        <w:ind w:left="2520"/>
+      </w:pPr>
+      <w:r>
+        <w:t>[1] 0.3025605</w:t>
+      </w:r>
+    </w:p>
+    <w:p>
+      <w:pPr>
+        <w:pStyle w:val="ListBullet"/>
+        <w:numPr>
+          <w:ilvl w:val="0"/>
+          <w:numId w:val="0"/>
+        </w:numPr>
+        <w:ind w:left="2520"/>
+        <w:rPr>
+          <w:rStyle w:val="gghfmyibcob"/>
+          <w:rFonts w:ascii="Lucida Console" w:eastAsia="Times New Roman" w:hAnsi="Lucida Console" w:cs="Courier New"/>
+          <w:color w:val="0000FF"/>
+          <w:sz w:val="20"/>
+          <w:szCs w:val="20"/>
+        </w:rPr>
+      </w:pPr>
+      <w:r>
+        <w:rPr>
+          <w:rStyle w:val="gghfmyibcob"/>
+          <w:rFonts w:eastAsia="Times New Roman" w:cs="Courier New"/>
+          <w:sz w:val="20"/>
+          <w:szCs w:val="20"/>
+        </w:rPr>
+        <w:t xml:space="preserve">&gt; </w:t>
+      </w:r>
+      <w:r>
+        <w:rPr>
+          <w:rStyle w:val="gghfmyibcob"/>
+          <w:rFonts w:ascii="Lucida Console" w:eastAsia="Times New Roman" w:hAnsi="Lucida Console" w:cs="Courier New"/>
+          <w:color w:val="0000FF"/>
+          <w:sz w:val="20"/>
+          <w:szCs w:val="20"/>
+        </w:rPr>
+        <w:t>(</w:t>
+      </w:r>
+      <w:proofErr w:type="spellStart"/>
+      <w:r>
+        <w:rPr>
+          <w:rStyle w:val="gghfmyibcob"/>
+          <w:rFonts w:ascii="Lucida Console" w:eastAsia="Times New Roman" w:hAnsi="Lucida Console" w:cs="Courier New"/>
+          <w:color w:val="0000FF"/>
+          <w:sz w:val="20"/>
+          <w:szCs w:val="20"/>
+        </w:rPr>
+        <w:t>ci.low</w:t>
+      </w:r>
+      <w:proofErr w:type="spellEnd"/>
+      <w:r>
+        <w:rPr>
+          <w:rStyle w:val="gghfmyibcob"/>
+          <w:rFonts w:ascii="Lucida Console" w:eastAsia="Times New Roman" w:hAnsi="Lucida Console" w:cs="Courier New"/>
+          <w:color w:val="0000FF"/>
+          <w:sz w:val="20"/>
+          <w:szCs w:val="20"/>
+        </w:rPr>
+        <w:t xml:space="preserve"> &lt;- </w:t>
+      </w:r>
+      <w:proofErr w:type="spellStart"/>
+      <w:r>
+        <w:rPr>
+          <w:rStyle w:val="gghfmyibcob"/>
+          <w:rFonts w:ascii="Lucida Console" w:eastAsia="Times New Roman" w:hAnsi="Lucida Console" w:cs="Courier New"/>
+          <w:color w:val="0000FF"/>
+          <w:sz w:val="20"/>
+          <w:szCs w:val="20"/>
+        </w:rPr>
+        <w:t>x.bar</w:t>
+      </w:r>
+      <w:proofErr w:type="spellEnd"/>
+      <w:r>
+        <w:rPr>
+          <w:rStyle w:val="gghfmyibcob"/>
+          <w:rFonts w:ascii="Lucida Console" w:eastAsia="Times New Roman" w:hAnsi="Lucida Console" w:cs="Courier New"/>
+          <w:color w:val="0000FF"/>
+          <w:sz w:val="20"/>
+          <w:szCs w:val="20"/>
+        </w:rPr>
+        <w:t xml:space="preserve"> + </w:t>
+      </w:r>
+      <w:proofErr w:type="spellStart"/>
+      <w:r>
+        <w:rPr>
+          <w:rStyle w:val="gghfmyibcob"/>
+          <w:rFonts w:ascii="Lucida Console" w:eastAsia="Times New Roman" w:hAnsi="Lucida Console" w:cs="Courier New"/>
+          <w:color w:val="0000FF"/>
+          <w:sz w:val="20"/>
+          <w:szCs w:val="20"/>
+        </w:rPr>
+        <w:t>mOe</w:t>
+      </w:r>
+      <w:proofErr w:type="spellEnd"/>
+      <w:r>
+        <w:rPr>
+          <w:rStyle w:val="gghfmyibcob"/>
+          <w:rFonts w:ascii="Lucida Console" w:eastAsia="Times New Roman" w:hAnsi="Lucida Console" w:cs="Courier New"/>
+          <w:color w:val="0000FF"/>
+          <w:sz w:val="20"/>
+          <w:szCs w:val="20"/>
+        </w:rPr>
+        <w:t>)</w:t>
+      </w:r>
+    </w:p>
+    <w:p>
+      <w:pPr>
+        <w:pStyle w:val="ListBullet"/>
+        <w:numPr>
+          <w:ilvl w:val="0"/>
+          <w:numId w:val="0"/>
+        </w:numPr>
+        <w:ind w:left="2520"/>
+      </w:pPr>
+      <w:r>
+        <w:t>[1] 0.3574395</w:t>
+      </w:r>
+    </w:p>
+    <w:p>
+      <w:pPr>
+        <w:pStyle w:val="ListBullet"/>
+      </w:pPr>
+      <w:r>
+        <w:t xml:space="preserve">The </w:t>
+      </w:r>
+      <w:r>
+        <w:t>generic formula for a</w:t>
+      </w:r>
+      <w:r>
+        <w:t xml:space="preserve"> </w:t>
+      </w:r>
+      <w:r>
+        <w:rPr>
+          <w:b/>
+        </w:rPr>
+        <w:t>CI</w:t>
+      </w:r>
+      <w:r>
+        <w:rPr>
+          <w:b/>
+        </w:rPr>
+        <w:t xml:space="preserve"> </w:t>
+      </w:r>
+      <w:r>
+        <w:t xml:space="preserve">for any estimator </w:t>
+      </w:r>
+      <w:r>
+        <w:rPr>
+          <w:b/>
+        </w:rPr>
+        <w:t>= a</w:t>
+      </w:r>
+      <w:r>
+        <w:rPr>
+          <w:b/>
+        </w:rPr>
+        <w:t xml:space="preserve"> point estimate</w:t>
+      </w:r>
+      <w:r>
+        <w:rPr>
+          <w:b/>
+        </w:rPr>
+        <w:t xml:space="preserve"> +/-</w:t>
+      </w:r>
+      <w:r>
+        <w:rPr>
+          <w:b/>
+        </w:rPr>
+        <w:t xml:space="preserve"> </w:t>
+      </w:r>
+      <w:r>
+        <w:rPr>
+          <w:b/>
+        </w:rPr>
+        <w:t>a margin of error</w:t>
+      </w:r>
+      <w:r>
+        <w:t xml:space="preserve"> </w:t>
+      </w:r>
+    </w:p>
+    <w:p>
+      <w:pPr>
+        <w:pStyle w:val="ListBullet"/>
+      </w:pPr>
+      <w:r>
+        <w:lastRenderedPageBreak/>
+        <w:t>In this case, our point estimate is a p</w:t>
+      </w:r>
+      <w:r>
+        <w:t>^</w:t>
+      </w:r>
+      <w:r>
+        <w:t xml:space="preserve">, </w:t>
+      </w:r>
+      <w:r>
+        <w:t xml:space="preserve">+ </w:t>
+      </w:r>
+      <w:r>
+        <w:t xml:space="preserve">we have </w:t>
+      </w:r>
+      <w:r>
+        <w:t xml:space="preserve">+/- </w:t>
+      </w:r>
+      <w:r>
+        <w:t xml:space="preserve">a critical value, </w:t>
+      </w:r>
+      <w:r>
+        <w:rPr>
+          <w:b/>
+        </w:rPr>
+        <w:t>z</w:t>
+      </w:r>
+      <w:r>
+        <w:rPr>
+          <w:b/>
+        </w:rPr>
+        <w:t>*</w:t>
+      </w:r>
+      <w:r>
+        <w:t xml:space="preserve">, times our </w:t>
+      </w:r>
+      <w:r>
+        <w:t>SE (</w:t>
+      </w:r>
+      <w:r>
+        <w:t>margin of</w:t>
+      </w:r>
+      <w:r>
+        <w:t xml:space="preserve"> error) </w:t>
+      </w:r>
+    </w:p>
+    <w:p>
+      <w:pPr>
+        <w:pStyle w:val="ListBullet"/>
+      </w:pPr>
+      <w:r>
+        <w:rPr>
+          <w:b/>
+          <w:i/>
+        </w:rPr>
+        <w:t xml:space="preserve">We </w:t>
+      </w:r>
+      <w:r>
+        <w:rPr>
+          <w:b/>
+          <w:i/>
+        </w:rPr>
+        <w:t>are 95% confident between 30.3% and 35.7% of college</w:t>
+      </w:r>
+      <w:r>
+        <w:rPr>
+          <w:b/>
+          <w:i/>
+        </w:rPr>
+        <w:t xml:space="preserve"> </w:t>
+      </w:r>
+      <w:r>
+        <w:rPr>
+          <w:b/>
+          <w:i/>
+        </w:rPr>
+        <w:t>graduates watch the Daily Show</w:t>
+      </w:r>
+    </w:p>
+    <w:p>
+      <w:pPr>
+        <w:pStyle w:val="ListBullet"/>
+        <w:numPr>
+          <w:ilvl w:val="0"/>
+          <w:numId w:val="0"/>
+        </w:numPr>
+        <w:ind w:left="360"/>
+      </w:pPr>
+    </w:p>
+    <w:p>
+      <w:pPr>
+        <w:pStyle w:val="ListBullet"/>
+      </w:pPr>
+      <w:r>
+        <w:t xml:space="preserve">Just like with </w:t>
+      </w:r>
+      <w:r>
+        <w:t>CI</w:t>
+      </w:r>
+      <w:r>
+        <w:t>s, we</w:t>
+      </w:r>
+      <w:r>
+        <w:t xml:space="preserve"> </w:t>
+      </w:r>
+      <w:r>
+        <w:t>can apply the same framework for hypothesis testing to</w:t>
+      </w:r>
+      <w:r>
+        <w:t xml:space="preserve"> other estimators </w:t>
+      </w:r>
+      <w:r>
+        <w:t>as well</w:t>
+      </w:r>
+      <w:r>
+        <w:t xml:space="preserve">, </w:t>
+      </w:r>
+      <w:r>
+        <w:rPr>
+          <w:i/>
+        </w:rPr>
+        <w:t>as long as the estimator is unbiased and has a nearly normal sampling</w:t>
+      </w:r>
+      <w:r>
+        <w:rPr>
+          <w:i/>
+        </w:rPr>
+        <w:t xml:space="preserve"> </w:t>
+      </w:r>
+      <w:r>
+        <w:rPr>
+          <w:i/>
+        </w:rPr>
+        <w:t>distribution</w:t>
+      </w:r>
+      <w:r>
+        <w:t xml:space="preserve">. </w:t>
+      </w:r>
+    </w:p>
+    <w:p>
+      <w:pPr>
+        <w:pStyle w:val="ListBullet"/>
+      </w:pPr>
+      <w:r>
+        <w:t xml:space="preserve">If </w:t>
+      </w:r>
+      <w:r>
+        <w:t>that's the case, we can use the z</w:t>
+      </w:r>
+      <w:r>
+        <w:t xml:space="preserve"> </w:t>
+      </w:r>
+      <w:r>
+        <w:t>s</w:t>
+      </w:r>
+      <w:r>
+        <w:t xml:space="preserve">tatistic as our test statistic which is always calculated as a point estimate - </w:t>
+      </w:r>
+      <w:r>
+        <w:t>the null value</w:t>
+      </w:r>
+      <w:r>
+        <w:t xml:space="preserve"> (or </w:t>
+      </w:r>
+      <w:r>
+        <w:t xml:space="preserve">observed </w:t>
+      </w:r>
+      <w:r>
+        <w:t xml:space="preserve">- </w:t>
+      </w:r>
+      <w:r>
+        <w:t>the</w:t>
+      </w:r>
+      <w:r>
+        <w:t xml:space="preserve"> </w:t>
+      </w:r>
+      <w:r>
+        <w:t>mean</w:t>
+      </w:r>
+      <w:r>
+        <w:t>)</w:t>
+      </w:r>
+      <w:r>
+        <w:t xml:space="preserve">, divided by some </w:t>
+      </w:r>
+      <w:r>
+        <w:t>SE</w:t>
+      </w:r>
+      <w:r>
+        <w:t xml:space="preserve">. </w:t>
+      </w:r>
+    </w:p>
+    <w:p>
+      <w:pPr>
+        <w:pStyle w:val="ListBullet"/>
+        <w:numPr>
+          <w:ilvl w:val="0"/>
+          <w:numId w:val="0"/>
+        </w:numPr>
+        <w:ind w:left="360"/>
+      </w:pPr>
+    </w:p>
+    <w:p>
+      <w:pPr>
+        <w:pStyle w:val="ListBullet"/>
+      </w:pPr>
+      <w:r>
+        <w:t xml:space="preserve">The </w:t>
+      </w:r>
+      <w:r>
+        <w:t>3</w:t>
+      </w:r>
+      <w:r>
+        <w:rPr>
+          <w:vertAlign w:val="superscript"/>
+        </w:rPr>
+        <w:t>rd</w:t>
+      </w:r>
+      <w:r>
+        <w:t xml:space="preserve"> </w:t>
+      </w:r>
+      <w:r>
+        <w:t>National Health and Nutrition Examination Survey (</w:t>
+      </w:r>
+      <w:r>
+        <w:t>NHANES</w:t>
+      </w:r>
+      <w:r>
+        <w:t>)</w:t>
+      </w:r>
+      <w:r>
+        <w:t xml:space="preserve">, collected body fat </w:t>
+      </w:r>
+      <w:r>
+        <w:t xml:space="preserve">% + </w:t>
+      </w:r>
+      <w:r>
+        <w:t>gender data from over</w:t>
+      </w:r>
+      <w:r>
+        <w:t xml:space="preserve"> </w:t>
+      </w:r>
+      <w:r>
+        <w:t xml:space="preserve">13,000 subjects ages </w:t>
+      </w:r>
+      <w:r>
+        <w:t>20-</w:t>
+      </w:r>
+      <w:r>
+        <w:t xml:space="preserve">80. </w:t>
+      </w:r>
+      <w:r>
+        <w:t xml:space="preserve">Average BF% </w:t>
+      </w:r>
+      <w:r>
+        <w:t xml:space="preserve">for </w:t>
+      </w:r>
+      <w:r>
+        <w:t xml:space="preserve">the </w:t>
+      </w:r>
+      <w:r>
+        <w:t xml:space="preserve">6,580 men in the sample </w:t>
+      </w:r>
+      <w:r>
+        <w:t xml:space="preserve">= </w:t>
+      </w:r>
+      <w:r>
+        <w:t>23.9</w:t>
+      </w:r>
+      <w:r>
+        <w:t xml:space="preserve"> + </w:t>
+      </w:r>
+      <w:r>
+        <w:t>this was 35% for the</w:t>
+      </w:r>
+      <w:r>
+        <w:t xml:space="preserve"> </w:t>
+      </w:r>
+      <w:r>
+        <w:t xml:space="preserve">7,021 women. </w:t>
+      </w:r>
+      <w:r>
+        <w:t xml:space="preserve">SE </w:t>
+      </w:r>
+      <w:r>
+        <w:t>for the difference</w:t>
+      </w:r>
+      <w:r>
+        <w:t xml:space="preserve"> </w:t>
+      </w:r>
+      <w:r>
+        <w:rPr>
+          <w:i/>
+        </w:rPr>
+        <w:t>between</w:t>
+      </w:r>
+      <w:r>
+        <w:t xml:space="preserve"> the average male </w:t>
+      </w:r>
+      <w:r>
+        <w:t xml:space="preserve">+ </w:t>
+      </w:r>
+      <w:r>
+        <w:t xml:space="preserve">female </w:t>
+      </w:r>
+      <w:r>
+        <w:t xml:space="preserve">BF% = </w:t>
+      </w:r>
+      <w:r>
+        <w:t>0.114.</w:t>
+      </w:r>
+      <w:r>
+        <w:t xml:space="preserve"> </w:t>
+      </w:r>
+      <w:r>
+        <w:t>Do these data provide convincing evidence that men and women have different</w:t>
+      </w:r>
+      <w:r>
+        <w:t xml:space="preserve"> average </w:t>
+      </w:r>
+      <w:proofErr w:type="gramStart"/>
+      <w:r>
+        <w:t>BF%’s</w:t>
+      </w:r>
+      <w:proofErr w:type="gramEnd"/>
+      <w:r>
+        <w:t xml:space="preserve">? </w:t>
+      </w:r>
+      <w:r>
+        <w:t xml:space="preserve">Assume </w:t>
+      </w:r>
+      <w:r>
+        <w:t>the distribution of</w:t>
+      </w:r>
+      <w:r>
+        <w:t xml:space="preserve"> </w:t>
+      </w:r>
+      <w:r>
+        <w:t xml:space="preserve">the point estimate is nearly normal. </w:t>
+      </w:r>
+    </w:p>
+    <w:p>
+      <w:pPr>
+        <w:pStyle w:val="ListBullet"/>
+        <w:numPr>
+          <w:ilvl w:val="0"/>
+          <w:numId w:val="0"/>
+        </w:numPr>
+        <w:ind w:left="1800"/>
+      </w:pPr>
+      <w:r>
+        <w:rPr>
+          <w:noProof/>
+        </w:rPr>
+        <w:drawing>
+          <wp:inline distT="0" distB="0" distL="0" distR="0" wp14:anchorId="45DE20CA" wp14:editId="48949C29">
+            <wp:extent cx="2721556" cy="1304925"/>
+            <wp:effectExtent l="0" t="0" r="3175" b="0"/>
+            <wp:docPr id="11" name="Picture 11"/>
+            <wp:cNvGraphicFramePr>
+              <a:graphicFrameLocks xmlns:a="http://schemas.openxmlformats.org/drawingml/2006/main" noChangeAspect="1"/>
+            </wp:cNvGraphicFramePr>
+            <a:graphic xmlns:a="http://schemas.openxmlformats.org/drawingml/2006/main">
+              <a:graphicData uri="http://schemas.openxmlformats.org/drawingml/2006/picture">
+                <pic:pic xmlns:pic="http://schemas.openxmlformats.org/drawingml/2006/picture">
+                  <pic:nvPicPr>
+                    <pic:cNvPr id="1" name=""/>
+                    <pic:cNvPicPr/>
+                  </pic:nvPicPr>
+                  <pic:blipFill>
+                    <a:blip r:embed="rId24"/>
+                    <a:stretch>
+                      <a:fillRect/>
+                    </a:stretch>
+                  </pic:blipFill>
+                  <pic:spPr>
+                    <a:xfrm>
+                      <a:off x="0" y="0"/>
+                      <a:ext cx="2728079" cy="1308053"/>
+                    </a:xfrm>
+                    <a:prstGeom prst="rect">
+                      <a:avLst/>
+                    </a:prstGeom>
+                  </pic:spPr>
+                </pic:pic>
+              </a:graphicData>
+            </a:graphic>
+          </wp:inline>
+        </w:drawing>
+      </w:r>
+    </w:p>
+    <w:p>
+      <w:pPr>
+        <w:pStyle w:val="HTMLPreformatted"/>
+        <w:shd w:val="clear" w:color="auto" w:fill="FFFFFF"/>
+        <w:wordWrap w:val="0"/>
+        <w:spacing w:line="225" w:lineRule="atLeast"/>
+        <w:ind w:left="2748"/>
+        <w:rPr>
+          <w:rStyle w:val="gghfmyibcob"/>
+          <w:rFonts w:ascii="Lucida Console" w:hAnsi="Lucida Console"/>
+          <w:color w:val="0000FF"/>
+        </w:rPr>
+      </w:pPr>
+      <w:r>
+        <w:rPr>
+          <w:rStyle w:val="gghfmyibcpb"/>
+          <w:rFonts w:ascii="Lucida Console" w:hAnsi="Lucida Console"/>
+          <w:color w:val="0000FF"/>
+        </w:rPr>
+        <w:t xml:space="preserve">&gt; </w:t>
+      </w:r>
+      <w:proofErr w:type="spellStart"/>
+      <w:r>
+        <w:rPr>
+          <w:rStyle w:val="gghfmyibcob"/>
+          <w:rFonts w:ascii="Lucida Console" w:hAnsi="Lucida Console"/>
+          <w:color w:val="0000FF"/>
+        </w:rPr>
+        <w:t>x.bar.m</w:t>
+      </w:r>
+      <w:proofErr w:type="spellEnd"/>
+      <w:r>
+        <w:rPr>
+          <w:rStyle w:val="gghfmyibcob"/>
+          <w:rFonts w:ascii="Lucida Console" w:hAnsi="Lucida Console"/>
+          <w:color w:val="0000FF"/>
+        </w:rPr>
+        <w:t xml:space="preserve"> &lt;- .239</w:t>
+      </w:r>
+    </w:p>
+    <w:p>
+      <w:pPr>
+        <w:pStyle w:val="HTMLPreformatted"/>
+        <w:shd w:val="clear" w:color="auto" w:fill="FFFFFF"/>
+        <w:wordWrap w:val="0"/>
+        <w:spacing w:line="225" w:lineRule="atLeast"/>
+        <w:ind w:left="2748"/>
+        <w:rPr>
+          <w:rStyle w:val="gghfmyibcob"/>
+          <w:rFonts w:ascii="Lucida Console" w:hAnsi="Lucida Console"/>
+          <w:color w:val="0000FF"/>
+        </w:rPr>
+      </w:pPr>
+      <w:r>
+        <w:rPr>
+          <w:rStyle w:val="gghfmyibcob"/>
+        </w:rPr>
+        <w:t xml:space="preserve">&gt; </w:t>
+      </w:r>
+      <w:proofErr w:type="spellStart"/>
+      <w:r>
+        <w:rPr>
+          <w:rStyle w:val="gghfmyibcob"/>
+          <w:rFonts w:ascii="Lucida Console" w:hAnsi="Lucida Console"/>
+          <w:color w:val="0000FF"/>
+        </w:rPr>
+        <w:t>x.bar.f</w:t>
+      </w:r>
+      <w:proofErr w:type="spellEnd"/>
+      <w:r>
+        <w:rPr>
+          <w:rStyle w:val="gghfmyibcob"/>
+          <w:rFonts w:ascii="Lucida Console" w:hAnsi="Lucida Console"/>
+          <w:color w:val="0000FF"/>
+        </w:rPr>
+        <w:t xml:space="preserve"> &lt;- .35</w:t>
+      </w:r>
+    </w:p>
+    <w:p>
+      <w:pPr>
+        <w:pStyle w:val="HTMLPreformatted"/>
+        <w:shd w:val="clear" w:color="auto" w:fill="FFFFFF"/>
+        <w:wordWrap w:val="0"/>
+        <w:spacing w:line="225" w:lineRule="atLeast"/>
+        <w:ind w:left="2748"/>
+        <w:rPr>
+          <w:rStyle w:val="gghfmyibcob"/>
+          <w:rFonts w:ascii="Lucida Console" w:hAnsi="Lucida Console"/>
+          <w:color w:val="0000FF"/>
+        </w:rPr>
+      </w:pPr>
+      <w:r>
+        <w:rPr>
+          <w:rStyle w:val="gghfmyibcob"/>
+        </w:rPr>
+        <w:t xml:space="preserve">&gt; </w:t>
+      </w:r>
+      <w:r>
+        <w:rPr>
+          <w:rStyle w:val="gghfmyibcob"/>
+          <w:rFonts w:ascii="Lucida Console" w:hAnsi="Lucida Console"/>
+          <w:color w:val="0000FF"/>
+        </w:rPr>
+        <w:t>(</w:t>
+      </w:r>
+      <w:proofErr w:type="spellStart"/>
+      <w:r>
+        <w:rPr>
+          <w:rStyle w:val="gghfmyibcob"/>
+          <w:rFonts w:ascii="Lucida Console" w:hAnsi="Lucida Console"/>
+          <w:color w:val="0000FF"/>
+        </w:rPr>
+        <w:t>x.bar.diff</w:t>
+      </w:r>
+      <w:proofErr w:type="spellEnd"/>
+      <w:r>
+        <w:rPr>
+          <w:rStyle w:val="gghfmyibcob"/>
+          <w:rFonts w:ascii="Lucida Console" w:hAnsi="Lucida Console"/>
+          <w:color w:val="0000FF"/>
+        </w:rPr>
+        <w:t xml:space="preserve"> &lt;- </w:t>
+      </w:r>
+      <w:proofErr w:type="spellStart"/>
+      <w:r>
+        <w:rPr>
+          <w:rStyle w:val="gghfmyibcob"/>
+          <w:rFonts w:ascii="Lucida Console" w:hAnsi="Lucida Console"/>
+          <w:color w:val="0000FF"/>
+        </w:rPr>
+        <w:t>x.bar.m</w:t>
+      </w:r>
+      <w:proofErr w:type="spellEnd"/>
+      <w:r>
+        <w:rPr>
+          <w:rStyle w:val="gghfmyibcob"/>
+          <w:rFonts w:ascii="Lucida Console" w:hAnsi="Lucida Console"/>
+          <w:color w:val="0000FF"/>
+        </w:rPr>
+        <w:t xml:space="preserve"> - </w:t>
+      </w:r>
+      <w:proofErr w:type="spellStart"/>
+      <w:r>
+        <w:rPr>
+          <w:rStyle w:val="gghfmyibcob"/>
+          <w:rFonts w:ascii="Lucida Console" w:hAnsi="Lucida Console"/>
+          <w:color w:val="0000FF"/>
+        </w:rPr>
+        <w:t>x.bar.f</w:t>
+      </w:r>
+      <w:proofErr w:type="spellEnd"/>
+      <w:r>
+        <w:rPr>
+          <w:rStyle w:val="gghfmyibcob"/>
+          <w:rFonts w:ascii="Lucida Console" w:hAnsi="Lucida Console"/>
+          <w:color w:val="0000FF"/>
+        </w:rPr>
+        <w:t>)</w:t>
+      </w:r>
+    </w:p>
+    <w:p>
+      <w:pPr>
+        <w:pStyle w:val="HTMLPreformatted"/>
+        <w:shd w:val="clear" w:color="auto" w:fill="FFFFFF"/>
+        <w:wordWrap w:val="0"/>
+        <w:spacing w:line="225" w:lineRule="atLeast"/>
+        <w:ind w:left="2748"/>
+        <w:rPr>
+          <w:rFonts w:ascii="Lucida Console" w:hAnsi="Lucida Console"/>
+          <w:color w:val="000000"/>
+        </w:rPr>
+      </w:pPr>
+      <w:r>
+        <w:rPr>
+          <w:rFonts w:ascii="Lucida Console" w:hAnsi="Lucida Console"/>
+          <w:color w:val="000000"/>
+        </w:rPr>
+        <w:t>[1] -0.111</w:t>
+      </w:r>
+    </w:p>
+    <w:p>
+      <w:pPr>
+        <w:pStyle w:val="HTMLPreformatted"/>
+        <w:shd w:val="clear" w:color="auto" w:fill="FFFFFF"/>
+        <w:wordWrap w:val="0"/>
+        <w:spacing w:line="225" w:lineRule="atLeast"/>
+        <w:ind w:left="2748"/>
+        <w:rPr>
+          <w:rStyle w:val="gghfmyibcob"/>
+          <w:rFonts w:ascii="Lucida Console" w:hAnsi="Lucida Console"/>
+          <w:color w:val="0000FF"/>
+        </w:rPr>
+      </w:pPr>
+      <w:r>
+        <w:rPr>
+          <w:rStyle w:val="gghfmyibcob"/>
+        </w:rPr>
+        <w:t xml:space="preserve">&gt; </w:t>
+      </w:r>
+      <w:proofErr w:type="gramStart"/>
+      <w:r>
+        <w:rPr>
+          <w:rStyle w:val="gghfmyibcob"/>
+          <w:rFonts w:ascii="Lucida Console" w:hAnsi="Lucida Console"/>
+          <w:color w:val="0000FF"/>
+        </w:rPr>
+        <w:t>se</w:t>
+      </w:r>
+      <w:proofErr w:type="gramEnd"/>
+      <w:r>
+        <w:rPr>
+          <w:rStyle w:val="gghfmyibcob"/>
+          <w:rFonts w:ascii="Lucida Console" w:hAnsi="Lucida Console"/>
+          <w:color w:val="0000FF"/>
+        </w:rPr>
+        <w:t xml:space="preserve"> &lt;- .114</w:t>
+      </w:r>
+    </w:p>
+    <w:p>
+      <w:pPr>
+        <w:pStyle w:val="HTMLPreformatted"/>
+        <w:shd w:val="clear" w:color="auto" w:fill="FFFFFF"/>
+        <w:wordWrap w:val="0"/>
+        <w:spacing w:line="225" w:lineRule="atLeast"/>
+        <w:ind w:left="2748"/>
+        <w:rPr>
+          <w:rStyle w:val="gghfmyibcob"/>
+          <w:rFonts w:ascii="Lucida Console" w:hAnsi="Lucida Console"/>
+          <w:color w:val="0000FF"/>
+        </w:rPr>
+      </w:pPr>
+      <w:r>
+        <w:rPr>
+          <w:rStyle w:val="gghfmyibcob"/>
+        </w:rPr>
+        <w:t xml:space="preserve">&gt; </w:t>
+      </w:r>
+      <w:r>
+        <w:rPr>
+          <w:rStyle w:val="gghfmyibcob"/>
+          <w:rFonts w:ascii="Lucida Console" w:hAnsi="Lucida Console"/>
+          <w:color w:val="0000FF"/>
+        </w:rPr>
+        <w:t># null says difference = 0</w:t>
+      </w:r>
+    </w:p>
+    <w:p>
+      <w:pPr>
+        <w:pStyle w:val="HTMLPreformatted"/>
+        <w:shd w:val="clear" w:color="auto" w:fill="FFFFFF"/>
+        <w:wordWrap w:val="0"/>
+        <w:spacing w:line="225" w:lineRule="atLeast"/>
+        <w:ind w:left="2748"/>
+        <w:rPr>
+          <w:rStyle w:val="gghfmyibcob"/>
+          <w:rFonts w:ascii="Lucida Console" w:hAnsi="Lucida Console"/>
+          <w:color w:val="0000FF"/>
+        </w:rPr>
+      </w:pPr>
+      <w:r>
+        <w:rPr>
+          <w:rStyle w:val="gghfmyibcob"/>
+        </w:rPr>
+        <w:t xml:space="preserve">&gt; </w:t>
+      </w:r>
+      <w:r>
+        <w:rPr>
+          <w:rStyle w:val="gghfmyibcob"/>
+          <w:rFonts w:ascii="Lucida Console" w:hAnsi="Lucida Console"/>
+          <w:color w:val="0000FF"/>
+        </w:rPr>
+        <w:t>(z &lt;- (</w:t>
+      </w:r>
+      <w:proofErr w:type="spellStart"/>
+      <w:r>
+        <w:rPr>
+          <w:rStyle w:val="gghfmyibcob"/>
+          <w:rFonts w:ascii="Lucida Console" w:hAnsi="Lucida Console"/>
+          <w:color w:val="0000FF"/>
+        </w:rPr>
+        <w:t>x.bar.diff</w:t>
+      </w:r>
+      <w:proofErr w:type="spellEnd"/>
+      <w:r>
+        <w:rPr>
+          <w:rStyle w:val="gghfmyibcob"/>
+          <w:rFonts w:ascii="Lucida Console" w:hAnsi="Lucida Console"/>
+          <w:color w:val="0000FF"/>
+        </w:rPr>
+        <w:t xml:space="preserve"> - 0)/se) </w:t>
+      </w:r>
+    </w:p>
+    <w:p>
+      <w:pPr>
+        <w:pStyle w:val="HTMLPreformatted"/>
+        <w:shd w:val="clear" w:color="auto" w:fill="FFFFFF"/>
+        <w:wordWrap w:val="0"/>
+        <w:spacing w:line="225" w:lineRule="atLeast"/>
+        <w:ind w:left="2748"/>
+        <w:rPr>
+          <w:rFonts w:ascii="Lucida Console" w:hAnsi="Lucida Console"/>
+          <w:color w:val="000000"/>
+        </w:rPr>
+      </w:pPr>
+      <w:r>
+        <w:rPr>
+          <w:rFonts w:ascii="Lucida Console" w:hAnsi="Lucida Console"/>
+          <w:color w:val="000000"/>
+        </w:rPr>
+        <w:t>[1] -0.9736842</w:t>
+      </w:r>
+    </w:p>
+    <w:p>
+      <w:pPr>
+        <w:pStyle w:val="HTMLPreformatted"/>
+        <w:shd w:val="clear" w:color="auto" w:fill="FFFFFF"/>
+        <w:wordWrap w:val="0"/>
+        <w:spacing w:line="225" w:lineRule="atLeast"/>
+        <w:ind w:left="2748"/>
+        <w:rPr>
+          <w:rStyle w:val="gghfmyibcob"/>
+          <w:rFonts w:ascii="Lucida Console" w:hAnsi="Lucida Console"/>
+          <w:color w:val="0000FF"/>
+        </w:rPr>
+      </w:pPr>
+      <w:r>
+        <w:rPr>
+          <w:rStyle w:val="gghfmyibcpb"/>
+          <w:rFonts w:ascii="Lucida Console" w:hAnsi="Lucida Console"/>
+          <w:color w:val="0000FF"/>
+        </w:rPr>
+        <w:t xml:space="preserve">&gt; </w:t>
+      </w:r>
+      <w:r>
+        <w:rPr>
+          <w:rStyle w:val="gghfmyibcob"/>
+          <w:rFonts w:ascii="Lucida Console" w:hAnsi="Lucida Console"/>
+          <w:color w:val="0000FF"/>
+        </w:rPr>
+        <w:t xml:space="preserve">(1 - </w:t>
+      </w:r>
+      <w:proofErr w:type="spellStart"/>
+      <w:proofErr w:type="gramStart"/>
+      <w:r>
+        <w:rPr>
+          <w:rStyle w:val="gghfmyibcob"/>
+          <w:rFonts w:ascii="Lucida Console" w:hAnsi="Lucida Console"/>
+          <w:color w:val="0000FF"/>
+        </w:rPr>
+        <w:t>pnorm</w:t>
+      </w:r>
+      <w:proofErr w:type="spellEnd"/>
+      <w:r>
+        <w:rPr>
+          <w:rStyle w:val="gghfmyibcob"/>
+          <w:rFonts w:ascii="Lucida Console" w:hAnsi="Lucida Console"/>
+          <w:color w:val="0000FF"/>
+        </w:rPr>
+        <w:t>(</w:t>
+      </w:r>
+      <w:proofErr w:type="gramEnd"/>
+      <w:r>
+        <w:rPr>
+          <w:rStyle w:val="gghfmyibcob"/>
+          <w:rFonts w:ascii="Lucida Console" w:hAnsi="Lucida Console"/>
+          <w:color w:val="0000FF"/>
+        </w:rPr>
+        <w:t>x.bar,0,se))</w:t>
+      </w:r>
+    </w:p>
+    <w:p>
+      <w:pPr>
+        <w:pStyle w:val="HTMLPreformatted"/>
+        <w:shd w:val="clear" w:color="auto" w:fill="FFFFFF"/>
+        <w:wordWrap w:val="0"/>
+        <w:spacing w:line="225" w:lineRule="atLeast"/>
+        <w:ind w:left="2748"/>
+        <w:rPr>
+          <w:rFonts w:ascii="Lucida Console" w:hAnsi="Lucida Console"/>
+          <w:color w:val="000000"/>
+        </w:rPr>
+      </w:pPr>
+      <w:r>
+        <w:rPr>
+          <w:rFonts w:ascii="Lucida Console" w:hAnsi="Lucida Console"/>
+          <w:color w:val="000000"/>
+        </w:rPr>
+        <w:t>[1] 0.001897383</w:t>
+      </w:r>
+    </w:p>
+    <w:p>
+      <w:pPr>
+        <w:pStyle w:val="ListBullet"/>
+      </w:pPr>
+      <w:r>
+        <w:t xml:space="preserve">W/ </w:t>
+      </w:r>
+      <w:r>
+        <w:t xml:space="preserve">such a huge z score, </w:t>
+      </w:r>
+      <w:r>
+        <w:t xml:space="preserve">we could tell </w:t>
+      </w:r>
+      <w:r>
+        <w:t>the p value is bound to be really</w:t>
+      </w:r>
+      <w:r>
+        <w:t xml:space="preserve"> </w:t>
+      </w:r>
+      <w:r>
+        <w:t xml:space="preserve">tiny </w:t>
+      </w:r>
+      <w:r>
+        <w:t xml:space="preserve">= reject </w:t>
+      </w:r>
+      <w:r>
+        <w:t xml:space="preserve">the null </w:t>
+      </w:r>
+    </w:p>
+    <w:p>
+      <w:pPr>
+        <w:pStyle w:val="ListBullet"/>
+      </w:pPr>
+      <w:bookmarkStart w:id="0" w:name="_GoBack"/>
+      <w:r>
+        <w:t xml:space="preserve">In </w:t>
+      </w:r>
+      <w:r>
+        <w:t xml:space="preserve">context, </w:t>
+      </w:r>
+      <w:r>
+        <w:t xml:space="preserve">we’ve </w:t>
+      </w:r>
+      <w:r>
+        <w:t>determine</w:t>
+      </w:r>
+      <w:r>
+        <w:t xml:space="preserve">d </w:t>
+      </w:r>
+      <w:r>
+        <w:t>that these data provide</w:t>
+      </w:r>
+      <w:r>
+        <w:t xml:space="preserve"> </w:t>
+      </w:r>
+      <w:r>
+        <w:t>convincing evidence that the average body fat percentages of</w:t>
+      </w:r>
+      <w:r>
+        <w:t xml:space="preserve"> </w:t>
+      </w:r>
+      <w:r>
+        <w:t>men and women are indeed different from each</w:t>
+      </w:r>
+      <w:r>
+        <w:t xml:space="preserve"> </w:t>
+      </w:r>
+      <w:r>
+        <w:t>other.</w:t>
+      </w:r>
+    </w:p>
+    <w:bookmarkEnd w:id="0"/>
+    <w:p>
+      <w:pPr>
+        <w:pStyle w:val="ListBullet"/>
+        <w:rPr>
+          <w:b/>
+          <w:i/>
+        </w:rPr>
       </w:pPr>
     </w:p>
     <w:sectPr>
@@ -4246,6 +6476,9 @@
     <w:abstractNumId w:val="0"/>
   </w:num>
   <w:num w:numId="7">
+    <w:abstractNumId w:val="0"/>
+  </w:num>
+  <w:num w:numId="8">
     <w:abstractNumId w:val="0"/>
   </w:num>
 </w:numbering>

</xml_diff>

<commit_message>
Finish 'Decision Errors' in week 2 of Coursera Duke Stats with R - Inference
</commit_message>
<xml_diff>
--- a/Stats/Coursera/DukeStatsWithR/Course2_Inference/week2/Week2_Inference_Significant.docx
+++ b/Stats/Coursera/DukeStatsWithR/Course2_Inference/week2/Week2_Inference_Significant.docx
@@ -4578,10 +4578,7 @@
       </w:r>
       <w:proofErr w:type="gramEnd"/>
       <w:r>
-        <w:t xml:space="preserve"> </w:t>
-      </w:r>
-      <w:r>
-        <w:t>unbiased</w:t>
+        <w:t xml:space="preserve"> unbiased</w:t>
       </w:r>
       <w:r>
         <w:t xml:space="preserve"> point estimate </w:t>
@@ -5175,17 +5172,7 @@
           <w:sz w:val="20"/>
           <w:szCs w:val="20"/>
         </w:rPr>
-        <w:t xml:space="preserve">&gt; </w:t>
-      </w:r>
-      <w:r>
-        <w:rPr>
-          <w:rStyle w:val="gghfmyibcob"/>
-          <w:rFonts w:ascii="Lucida Console" w:eastAsia="Times New Roman" w:hAnsi="Lucida Console" w:cs="Courier New"/>
-          <w:color w:val="0000FF"/>
-          <w:sz w:val="20"/>
-          <w:szCs w:val="20"/>
-        </w:rPr>
-        <w:t>(</w:t>
+        <w:t>&gt; (</w:t>
       </w:r>
       <w:proofErr w:type="spellStart"/>
       <w:r>
@@ -6263,53 +6250,1936 @@
       <w:pPr>
         <w:pStyle w:val="ListBullet"/>
       </w:pPr>
+      <w:r>
+        <w:t xml:space="preserve">In </w:t>
+      </w:r>
+      <w:r>
+        <w:t xml:space="preserve">context, </w:t>
+      </w:r>
+      <w:r>
+        <w:t xml:space="preserve">we’ve </w:t>
+      </w:r>
+      <w:r>
+        <w:t>determine</w:t>
+      </w:r>
+      <w:r>
+        <w:t xml:space="preserve">d </w:t>
+      </w:r>
+      <w:r>
+        <w:t>that these data provide</w:t>
+      </w:r>
+      <w:r>
+        <w:t xml:space="preserve"> </w:t>
+      </w:r>
+      <w:r>
+        <w:t>convincing evidence that the average body fat percentages of</w:t>
+      </w:r>
+      <w:r>
+        <w:t xml:space="preserve"> </w:t>
+      </w:r>
+      <w:r>
+        <w:t>men and women are indeed different from each</w:t>
+      </w:r>
+      <w:r>
+        <w:t xml:space="preserve"> </w:t>
+      </w:r>
+      <w:r>
+        <w:t>other.</w:t>
+      </w:r>
+    </w:p>
+    <w:p>
+      <w:pPr>
+        <w:pStyle w:val="ListBullet"/>
+        <w:numPr>
+          <w:ilvl w:val="0"/>
+          <w:numId w:val="0"/>
+        </w:numPr>
+        <w:rPr>
+          <w:b/>
+          <w:i/>
+        </w:rPr>
+      </w:pPr>
+    </w:p>
+    <w:p>
+      <w:pPr>
+        <w:pStyle w:val="ListBullet"/>
+        <w:numPr>
+          <w:ilvl w:val="0"/>
+          <w:numId w:val="0"/>
+        </w:numPr>
+        <w:jc w:val="center"/>
+        <w:rPr>
+          <w:b/>
+          <w:u w:val="single"/>
+        </w:rPr>
+      </w:pPr>
+      <w:r>
+        <w:rPr>
+          <w:b/>
+          <w:u w:val="single"/>
+        </w:rPr>
+        <w:t>Decision Errors</w:t>
+      </w:r>
+    </w:p>
+    <w:p>
+      <w:pPr>
+        <w:pStyle w:val="ListBullet"/>
+        <w:numPr>
+          <w:ilvl w:val="0"/>
+          <w:numId w:val="0"/>
+        </w:numPr>
+        <w:jc w:val="center"/>
+        <w:rPr>
+          <w:b/>
+          <w:u w:val="single"/>
+        </w:rPr>
+      </w:pPr>
+    </w:p>
+    <w:p>
+      <w:pPr>
+        <w:pStyle w:val="ListBullet"/>
+      </w:pPr>
+      <w:r>
+        <w:t>Hypothesis tests are NOT flawless</w:t>
+      </w:r>
+    </w:p>
+    <w:p>
+      <w:pPr>
+        <w:pStyle w:val="ListBullet"/>
+      </w:pPr>
+      <w:r>
+        <w:t xml:space="preserve">We </w:t>
+      </w:r>
+      <w:r>
+        <w:t>almost don't know whether the null or the alternative</w:t>
+      </w:r>
+      <w:r>
+        <w:t xml:space="preserve"> </w:t>
+      </w:r>
+      <w:r>
+        <w:t>is true</w:t>
+      </w:r>
+      <w:r>
+        <w:t xml:space="preserve"> </w:t>
+      </w:r>
+      <w:r>
+        <w:sym w:font="Wingdings" w:char="F0E0"/>
+      </w:r>
+      <w:r>
+        <w:t xml:space="preserve"> </w:t>
+      </w:r>
+      <w:r>
+        <w:t xml:space="preserve">make </w:t>
+      </w:r>
+      <w:r>
+        <w:t xml:space="preserve">decisions </w:t>
+      </w:r>
+      <w:r>
+        <w:t xml:space="preserve">based on the </w:t>
+      </w:r>
+      <w:r>
+        <w:rPr>
+          <w:b/>
+        </w:rPr>
+        <w:t>evidence</w:t>
+      </w:r>
+      <w:r>
+        <w:t xml:space="preserve"> </w:t>
+      </w:r>
+      <w:r>
+        <w:t xml:space="preserve">collected </w:t>
+      </w:r>
+      <w:r>
+        <w:t xml:space="preserve">or on the </w:t>
+      </w:r>
+      <w:r>
+        <w:rPr>
+          <w:b/>
+        </w:rPr>
+        <w:t>statistical significance of that evidence</w:t>
+      </w:r>
+      <w:r>
+        <w:t xml:space="preserve">. </w:t>
+      </w:r>
+    </w:p>
+    <w:p>
+      <w:pPr>
+        <w:pStyle w:val="ListBullet"/>
+      </w:pPr>
+      <w:r>
+        <w:t xml:space="preserve">If the null hypothesis is indeed true </w:t>
+      </w:r>
+      <w:r>
+        <w:t>+ you fail to reject it =</w:t>
+      </w:r>
+      <w:r>
+        <w:t xml:space="preserve"> </w:t>
+      </w:r>
+      <w:r>
+        <w:t>CORRECT</w:t>
+      </w:r>
+    </w:p>
+    <w:p>
+      <w:pPr>
+        <w:pStyle w:val="ListBullet"/>
+      </w:pPr>
+      <w:r>
+        <w:t xml:space="preserve">If </w:t>
+      </w:r>
+      <w:r>
+        <w:t xml:space="preserve">the alternative is true </w:t>
+      </w:r>
+      <w:r>
+        <w:t xml:space="preserve">+ </w:t>
+      </w:r>
+      <w:r>
+        <w:t xml:space="preserve">you reject the null in favor of the </w:t>
+      </w:r>
+      <w:r>
+        <w:t>alternative = CORRECT</w:t>
+      </w:r>
+    </w:p>
+    <w:p>
+      <w:pPr>
+        <w:pStyle w:val="ListBullet"/>
+      </w:pPr>
+      <w:r>
+        <w:rPr>
+          <w:b/>
+        </w:rPr>
+        <w:t xml:space="preserve">Type I </w:t>
+      </w:r>
+      <w:r>
+        <w:rPr>
+          <w:b/>
+        </w:rPr>
+        <w:t>error</w:t>
+      </w:r>
+      <w:r>
+        <w:t xml:space="preserve"> </w:t>
+      </w:r>
+      <w:r>
+        <w:t xml:space="preserve">= </w:t>
+      </w:r>
+      <w:r>
+        <w:t>rejecting the null</w:t>
+      </w:r>
+      <w:r>
+        <w:t xml:space="preserve"> </w:t>
+      </w:r>
+      <w:r>
+        <w:t xml:space="preserve">when </w:t>
+      </w:r>
+      <w:r>
+        <w:t xml:space="preserve">it’s </w:t>
+      </w:r>
+      <w:r>
+        <w:t>actually true</w:t>
+      </w:r>
+      <w:r>
+        <w:t xml:space="preserve">. </w:t>
+      </w:r>
+    </w:p>
+    <w:p>
+      <w:pPr>
+        <w:pStyle w:val="ListBullet"/>
+      </w:pPr>
+      <w:r>
+        <w:rPr>
+          <w:b/>
+        </w:rPr>
+        <w:t>Type II error</w:t>
+      </w:r>
+      <w:r>
+        <w:t xml:space="preserve"> = </w:t>
+      </w:r>
+      <w:r>
+        <w:t>failing to reject the null hypothesis when the alternative</w:t>
+      </w:r>
+      <w:r>
+        <w:t xml:space="preserve"> is true</w:t>
+      </w:r>
+    </w:p>
+    <w:p>
+      <w:pPr>
+        <w:pStyle w:val="ListBullet"/>
+      </w:pPr>
+      <w:r>
+        <w:t xml:space="preserve">We </w:t>
+      </w:r>
+      <w:r>
+        <w:t xml:space="preserve">need to consider all possibilities. </w:t>
+      </w:r>
+    </w:p>
+    <w:p>
+      <w:pPr>
+        <w:pStyle w:val="ListBullet"/>
+        <w:numPr>
+          <w:ilvl w:val="0"/>
+          <w:numId w:val="0"/>
+        </w:numPr>
+        <w:ind w:left="1080" w:firstLine="360"/>
+      </w:pPr>
+      <w:r>
+        <w:rPr>
+          <w:noProof/>
+        </w:rPr>
+        <w:lastRenderedPageBreak/>
+        <w:drawing>
+          <wp:inline distT="0" distB="0" distL="0" distR="0" wp14:anchorId="188D2CBE" wp14:editId="7A4323E9">
+            <wp:extent cx="3991970" cy="857250"/>
+            <wp:effectExtent l="0" t="0" r="8890" b="0"/>
+            <wp:docPr id="12" name="Picture 12"/>
+            <wp:cNvGraphicFramePr>
+              <a:graphicFrameLocks xmlns:a="http://schemas.openxmlformats.org/drawingml/2006/main" noChangeAspect="1"/>
+            </wp:cNvGraphicFramePr>
+            <a:graphic xmlns:a="http://schemas.openxmlformats.org/drawingml/2006/main">
+              <a:graphicData uri="http://schemas.openxmlformats.org/drawingml/2006/picture">
+                <pic:pic xmlns:pic="http://schemas.openxmlformats.org/drawingml/2006/picture">
+                  <pic:nvPicPr>
+                    <pic:cNvPr id="1" name=""/>
+                    <pic:cNvPicPr/>
+                  </pic:nvPicPr>
+                  <pic:blipFill>
+                    <a:blip r:embed="rId25"/>
+                    <a:stretch>
+                      <a:fillRect/>
+                    </a:stretch>
+                  </pic:blipFill>
+                  <pic:spPr>
+                    <a:xfrm>
+                      <a:off x="0" y="0"/>
+                      <a:ext cx="3994847" cy="857868"/>
+                    </a:xfrm>
+                    <a:prstGeom prst="rect">
+                      <a:avLst/>
+                    </a:prstGeom>
+                  </pic:spPr>
+                </pic:pic>
+              </a:graphicData>
+            </a:graphic>
+          </wp:inline>
+        </w:drawing>
+      </w:r>
+    </w:p>
+    <w:p>
+      <w:pPr>
+        <w:pStyle w:val="ListBullet"/>
+      </w:pPr>
+      <w:r>
+        <w:t>The null says that the</w:t>
+      </w:r>
+      <w:r>
+        <w:t xml:space="preserve"> “defendant”  is </w:t>
+      </w:r>
+      <w:r>
+        <w:t xml:space="preserve">innocent </w:t>
+      </w:r>
+      <w:r>
+        <w:t>(</w:t>
+      </w:r>
+      <w:r>
+        <w:t>until</w:t>
+      </w:r>
+      <w:r>
+        <w:t xml:space="preserve"> </w:t>
+      </w:r>
+      <w:r>
+        <w:t>proven guilty</w:t>
+      </w:r>
+      <w:r>
+        <w:t>) = H0</w:t>
+      </w:r>
+    </w:p>
+    <w:p>
+      <w:pPr>
+        <w:pStyle w:val="ListBullet"/>
+      </w:pPr>
+      <w:r>
+        <w:t>The alternative says the defendant is</w:t>
+      </w:r>
+      <w:r>
+        <w:t xml:space="preserve"> guilty = H1</w:t>
+      </w:r>
+    </w:p>
+    <w:p>
+      <w:pPr>
+        <w:pStyle w:val="ListBullet"/>
+      </w:pPr>
+      <w:r>
+        <w:t>Declaring the defendant innocent when they</w:t>
+      </w:r>
+      <w:r>
+        <w:t xml:space="preserve"> are actually guilty = </w:t>
+      </w:r>
+      <w:r>
+        <w:t xml:space="preserve">Type II (failed to reject the null in favor of the </w:t>
+      </w:r>
+      <w:r>
+        <w:t xml:space="preserve">alternative when the </w:t>
+      </w:r>
+      <w:r>
+        <w:t>alternative</w:t>
+      </w:r>
+      <w:r>
+        <w:t xml:space="preserve"> </w:t>
+      </w:r>
+      <w:r>
+        <w:t>is actually true</w:t>
+      </w:r>
+    </w:p>
+    <w:p>
+      <w:pPr>
+        <w:pStyle w:val="ListBullet"/>
+      </w:pPr>
+      <w:r>
+        <w:t xml:space="preserve">Declaring </w:t>
+      </w:r>
+      <w:r>
+        <w:t>the defendant guilty</w:t>
+      </w:r>
+      <w:r>
+        <w:t xml:space="preserve"> when they're actually innocent = Type I (</w:t>
+      </w:r>
+      <w:r>
+        <w:t>rejected the null</w:t>
+      </w:r>
+      <w:r>
+        <w:t xml:space="preserve"> </w:t>
+      </w:r>
+      <w:r>
+        <w:t>in favor of the alt</w:t>
+      </w:r>
+      <w:r>
+        <w:t>ernative when the null was true)</w:t>
+      </w:r>
+    </w:p>
+    <w:p>
+      <w:pPr>
+        <w:pStyle w:val="ListBullet"/>
+      </w:pPr>
+      <w:r>
+        <w:rPr>
+          <w:i/>
+        </w:rPr>
+        <w:t>Which error is the worse to make?</w:t>
+      </w:r>
+      <w:r>
+        <w:rPr>
+          <w:b/>
+          <w:i/>
+        </w:rPr>
+        <w:t xml:space="preserve"> </w:t>
+      </w:r>
+      <w:r>
+        <w:rPr>
+          <w:b/>
+          <w:i/>
+        </w:rPr>
+        <w:sym w:font="Wingdings" w:char="F0E0"/>
+      </w:r>
+      <w:r>
+        <w:t xml:space="preserve">  </w:t>
+      </w:r>
+      <w:proofErr w:type="gramStart"/>
+      <w:r>
+        <w:rPr>
+          <w:b/>
+        </w:rPr>
+        <w:t>this</w:t>
+      </w:r>
+      <w:proofErr w:type="gramEnd"/>
+      <w:r>
+        <w:rPr>
+          <w:b/>
+        </w:rPr>
+        <w:t xml:space="preserve"> a subjective</w:t>
+      </w:r>
+      <w:r>
+        <w:rPr>
+          <w:b/>
+        </w:rPr>
+        <w:t xml:space="preserve"> </w:t>
+      </w:r>
+      <w:r>
+        <w:rPr>
+          <w:b/>
+        </w:rPr>
+        <w:t>question.</w:t>
+      </w:r>
+      <w:r>
+        <w:t xml:space="preserve"> </w:t>
+      </w:r>
+    </w:p>
+    <w:p>
+      <w:pPr>
+        <w:pStyle w:val="ListBullet"/>
+      </w:pPr>
+      <w:r>
+        <w:t>One can make the argument, h</w:t>
+      </w:r>
+      <w:r>
+        <w:t xml:space="preserve">owever, </w:t>
+      </w:r>
+      <w:r>
+        <w:t xml:space="preserve">that </w:t>
+      </w:r>
+      <w:r>
+        <w:t>there's a consensus around a quote from William</w:t>
+      </w:r>
+      <w:r>
+        <w:t xml:space="preserve"> Blackstone = “</w:t>
+      </w:r>
+      <w:r>
+        <w:t xml:space="preserve">Better that 10 guilty </w:t>
+      </w:r>
+      <w:proofErr w:type="gramStart"/>
+      <w:r>
+        <w:t>persons</w:t>
+      </w:r>
+      <w:proofErr w:type="gramEnd"/>
+      <w:r>
+        <w:t xml:space="preserve"> escape than</w:t>
+      </w:r>
+      <w:r>
+        <w:t xml:space="preserve"> 1 </w:t>
+      </w:r>
+      <w:r>
+        <w:t>innocent suffer</w:t>
+      </w:r>
+      <w:r>
+        <w:t>”</w:t>
+      </w:r>
+      <w:r>
+        <w:t>.</w:t>
+      </w:r>
+    </w:p>
+    <w:p>
+      <w:pPr>
+        <w:pStyle w:val="ListBullet"/>
+      </w:pPr>
+      <w:r>
+        <w:t>I</w:t>
+      </w:r>
+      <w:r>
+        <w:t xml:space="preserve">f you agree </w:t>
+      </w:r>
+      <w:r>
+        <w:t>w/</w:t>
+      </w:r>
+      <w:r>
+        <w:t xml:space="preserve"> this</w:t>
+      </w:r>
+      <w:r>
+        <w:t xml:space="preserve"> when </w:t>
+      </w:r>
+      <w:r>
+        <w:t xml:space="preserve">setting up </w:t>
+      </w:r>
+      <w:r>
+        <w:t xml:space="preserve">a </w:t>
+      </w:r>
+      <w:r>
+        <w:t>hypothesis testing scheme,</w:t>
+      </w:r>
+      <w:r>
+        <w:t xml:space="preserve"> </w:t>
+      </w:r>
+      <w:r>
+        <w:t xml:space="preserve">you want to </w:t>
+      </w:r>
+      <w:r>
+        <w:rPr>
+          <w:b/>
+        </w:rPr>
+        <w:t xml:space="preserve">minimize </w:t>
+      </w:r>
+      <w:r>
+        <w:rPr>
+          <w:b/>
+        </w:rPr>
+        <w:t>Type I (False Positive) error</w:t>
+      </w:r>
+      <w:r>
+        <w:rPr>
+          <w:b/>
+        </w:rPr>
+        <w:t xml:space="preserve"> rate</w:t>
+      </w:r>
+      <w:r>
+        <w:t xml:space="preserve"> </w:t>
+      </w:r>
+      <w:r>
+        <w:t>of</w:t>
+      </w:r>
+      <w:r>
+        <w:t xml:space="preserve"> declaring a defendant guilty when they're</w:t>
+      </w:r>
+      <w:r>
+        <w:t xml:space="preserve"> </w:t>
+      </w:r>
+      <w:r>
+        <w:t xml:space="preserve">actually innocent. </w:t>
+      </w:r>
+    </w:p>
+    <w:p>
+      <w:pPr>
+        <w:pStyle w:val="ListBullet"/>
+      </w:pPr>
+      <w:r>
+        <w:t xml:space="preserve">If you do </w:t>
+      </w:r>
+      <w:r>
+        <w:t xml:space="preserve">NOT </w:t>
+      </w:r>
+      <w:r>
+        <w:t xml:space="preserve">agree </w:t>
+      </w:r>
+      <w:r>
+        <w:t xml:space="preserve">w/ this, </w:t>
+      </w:r>
+      <w:r>
+        <w:t xml:space="preserve">you think that a </w:t>
+      </w:r>
+      <w:r>
+        <w:rPr>
+          <w:b/>
+        </w:rPr>
+        <w:t xml:space="preserve">type </w:t>
+      </w:r>
+      <w:r>
+        <w:rPr>
+          <w:b/>
+        </w:rPr>
+        <w:t xml:space="preserve">II (False Negative) </w:t>
+      </w:r>
+      <w:r>
+        <w:rPr>
+          <w:b/>
+        </w:rPr>
+        <w:t>error</w:t>
+      </w:r>
+      <w:r>
+        <w:t xml:space="preserve"> is a worse </w:t>
+      </w:r>
+      <w:r>
+        <w:t xml:space="preserve">offense </w:t>
+      </w:r>
+    </w:p>
+    <w:p>
+      <w:pPr>
+        <w:pStyle w:val="ListBullet"/>
+        <w:numPr>
+          <w:ilvl w:val="0"/>
+          <w:numId w:val="0"/>
+        </w:numPr>
+        <w:ind w:left="360"/>
+      </w:pPr>
+    </w:p>
+    <w:p>
+      <w:pPr>
+        <w:pStyle w:val="ListBullet"/>
+      </w:pPr>
+      <w:r>
+        <w:t xml:space="preserve">As a general rule, we reject the null hypothesis when </w:t>
+      </w:r>
+      <w:r>
+        <w:t xml:space="preserve">p &lt; </w:t>
+      </w:r>
+      <w:r>
+        <w:t>.05</w:t>
+      </w:r>
+      <w:r>
+        <w:t xml:space="preserve"> (</w:t>
+      </w:r>
+      <w:r>
+        <w:t>set significance</w:t>
+      </w:r>
+      <w:r>
+        <w:t xml:space="preserve"> </w:t>
+      </w:r>
+      <w:r>
+        <w:t>level</w:t>
+      </w:r>
+      <w:r>
+        <w:t>/alpha = .05)</w:t>
+      </w:r>
+    </w:p>
+    <w:p>
+      <w:pPr>
+        <w:pStyle w:val="ListBullet"/>
+      </w:pPr>
+      <w:r>
+        <w:t xml:space="preserve">This means that, </w:t>
+      </w:r>
+      <w:r>
+        <w:rPr>
+          <w:b/>
+        </w:rPr>
+        <w:t>for cases where the</w:t>
+      </w:r>
+      <w:r>
+        <w:rPr>
+          <w:b/>
+        </w:rPr>
+        <w:t xml:space="preserve"> </w:t>
+      </w:r>
+      <w:r>
+        <w:rPr>
+          <w:b/>
+        </w:rPr>
+        <w:t>null is actually true, we do not want to incorrectly reject</w:t>
+      </w:r>
+      <w:r>
+        <w:rPr>
+          <w:b/>
+        </w:rPr>
+        <w:t xml:space="preserve"> </w:t>
+      </w:r>
+      <w:r>
+        <w:rPr>
+          <w:b/>
+        </w:rPr>
+        <w:t>it more than 5% of those times</w:t>
+      </w:r>
+      <w:r>
+        <w:t xml:space="preserve">. </w:t>
+      </w:r>
+    </w:p>
+    <w:p>
+      <w:pPr>
+        <w:pStyle w:val="ListBullet"/>
+      </w:pPr>
+      <w:r>
+        <w:t xml:space="preserve">In other words, </w:t>
+      </w:r>
+      <w:r>
+        <w:rPr>
+          <w:b/>
+          <w:highlight w:val="yellow"/>
+        </w:rPr>
+        <w:t>when using a 5%</w:t>
+      </w:r>
+      <w:r>
+        <w:rPr>
+          <w:b/>
+          <w:highlight w:val="yellow"/>
+        </w:rPr>
+        <w:t xml:space="preserve"> </w:t>
+      </w:r>
+      <w:r>
+        <w:rPr>
+          <w:b/>
+          <w:highlight w:val="yellow"/>
+        </w:rPr>
+        <w:t>significance level, there is about a 5% chance of making a type one error if</w:t>
+      </w:r>
+      <w:r>
+        <w:rPr>
+          <w:b/>
+          <w:highlight w:val="yellow"/>
+        </w:rPr>
+        <w:t xml:space="preserve"> </w:t>
+      </w:r>
+      <w:r>
+        <w:rPr>
+          <w:b/>
+          <w:highlight w:val="yellow"/>
+        </w:rPr>
+        <w:t>the null is true.</w:t>
+      </w:r>
+      <w:r>
+        <w:t xml:space="preserve"> </w:t>
+      </w:r>
+    </w:p>
+    <w:p>
+      <w:pPr>
+        <w:pStyle w:val="ListBullet"/>
+        <w:rPr>
+          <w:b/>
+          <w:highlight w:val="yellow"/>
+        </w:rPr>
+      </w:pPr>
+      <w:r>
+        <w:t xml:space="preserve">Can </w:t>
+      </w:r>
+      <w:r>
+        <w:t xml:space="preserve">simplify this to read as </w:t>
+      </w:r>
+      <w:r>
+        <w:t xml:space="preserve">that </w:t>
+      </w:r>
+      <w:r>
+        <w:rPr>
+          <w:b/>
+          <w:highlight w:val="yellow"/>
+        </w:rPr>
+        <w:t xml:space="preserve">alpha = </w:t>
+      </w:r>
+      <w:r>
+        <w:rPr>
+          <w:b/>
+          <w:highlight w:val="yellow"/>
+        </w:rPr>
+        <w:t xml:space="preserve">probability of a type </w:t>
+      </w:r>
+      <w:r>
+        <w:rPr>
+          <w:b/>
+          <w:highlight w:val="yellow"/>
+        </w:rPr>
+        <w:t xml:space="preserve">I </w:t>
+      </w:r>
+      <w:r>
+        <w:rPr>
+          <w:b/>
+          <w:highlight w:val="yellow"/>
+        </w:rPr>
+        <w:t>error, given</w:t>
+      </w:r>
+      <w:r>
+        <w:rPr>
+          <w:b/>
+          <w:highlight w:val="yellow"/>
+        </w:rPr>
+        <w:t xml:space="preserve"> </w:t>
+      </w:r>
+      <w:r>
+        <w:rPr>
+          <w:b/>
+          <w:highlight w:val="yellow"/>
+        </w:rPr>
+        <w:t>the null is true</w:t>
+      </w:r>
+    </w:p>
+    <w:p>
+      <w:pPr>
+        <w:pStyle w:val="ListBullet"/>
+      </w:pPr>
+      <w:r>
+        <w:t>This is why we prefer small values of</w:t>
+      </w:r>
+      <w:r>
+        <w:t xml:space="preserve"> </w:t>
+      </w:r>
+      <w:r>
+        <w:t>alpha</w:t>
+      </w:r>
+      <w:r>
+        <w:t xml:space="preserve"> b/c </w:t>
+      </w:r>
+      <w:r>
+        <w:t xml:space="preserve">if we increase </w:t>
+      </w:r>
+      <w:r>
+        <w:t xml:space="preserve">it, it </w:t>
+      </w:r>
+      <w:r>
+        <w:t xml:space="preserve">might </w:t>
+      </w:r>
+      <w:r>
+        <w:rPr>
+          <w:i/>
+        </w:rPr>
+        <w:t>sound</w:t>
+      </w:r>
+      <w:r>
+        <w:t xml:space="preserve"> good </w:t>
+      </w:r>
+      <w:r>
+        <w:t xml:space="preserve">b/c we’d </w:t>
+      </w:r>
+      <w:r>
+        <w:t>reject our null more often</w:t>
+      </w:r>
+      <w:r>
+        <w:t xml:space="preserve"> (usually what we’</w:t>
+      </w:r>
+      <w:r>
+        <w:t xml:space="preserve">re </w:t>
+      </w:r>
+      <w:r>
+        <w:t>trying to do)</w:t>
+      </w:r>
+    </w:p>
+    <w:p>
+      <w:pPr>
+        <w:pStyle w:val="ListBullet"/>
+      </w:pPr>
+      <w:r>
+        <w:t xml:space="preserve">However, we’d </w:t>
+      </w:r>
+      <w:r>
+        <w:t xml:space="preserve">also </w:t>
+      </w:r>
+      <w:r>
+        <w:rPr>
+          <w:i/>
+        </w:rPr>
+        <w:t>be inflating our</w:t>
+      </w:r>
+      <w:r>
+        <w:rPr>
+          <w:i/>
+        </w:rPr>
+        <w:t xml:space="preserve"> </w:t>
+      </w:r>
+      <w:r>
+        <w:rPr>
+          <w:i/>
+        </w:rPr>
+        <w:t xml:space="preserve">type </w:t>
+      </w:r>
+      <w:r>
+        <w:rPr>
+          <w:i/>
+        </w:rPr>
+        <w:t xml:space="preserve">I </w:t>
+      </w:r>
+      <w:r>
+        <w:rPr>
+          <w:i/>
+        </w:rPr>
+        <w:t>error rate</w:t>
+      </w:r>
+      <w:r>
+        <w:t>.</w:t>
+      </w:r>
+      <w:r>
+        <w:t xml:space="preserve"> </w:t>
+      </w:r>
+    </w:p>
+    <w:p>
+      <w:pPr>
+        <w:pStyle w:val="ListBullet"/>
+        <w:rPr>
+          <w:b/>
+          <w:highlight w:val="yellow"/>
+        </w:rPr>
+      </w:pPr>
+      <w:r>
+        <w:rPr>
+          <w:b/>
+          <w:highlight w:val="yellow"/>
+        </w:rPr>
+        <w:t xml:space="preserve">Increasing </w:t>
+      </w:r>
+      <w:r>
+        <w:rPr>
+          <w:b/>
+          <w:highlight w:val="yellow"/>
+        </w:rPr>
+        <w:t>alpha i</w:t>
+      </w:r>
+      <w:r>
+        <w:rPr>
+          <w:b/>
+          <w:highlight w:val="yellow"/>
+        </w:rPr>
+        <w:t>n</w:t>
+      </w:r>
+      <w:r>
+        <w:rPr>
+          <w:b/>
+          <w:highlight w:val="yellow"/>
+        </w:rPr>
+        <w:t xml:space="preserve">creases the type </w:t>
+      </w:r>
+      <w:r>
+        <w:rPr>
+          <w:b/>
+          <w:highlight w:val="yellow"/>
+        </w:rPr>
+        <w:t xml:space="preserve">I (FP) </w:t>
+      </w:r>
+      <w:r>
+        <w:rPr>
+          <w:b/>
+          <w:highlight w:val="yellow"/>
+        </w:rPr>
+        <w:t xml:space="preserve">error rate </w:t>
+      </w:r>
+    </w:p>
+    <w:p>
+      <w:pPr>
+        <w:pStyle w:val="ListBullet"/>
+      </w:pPr>
+      <w:r>
+        <w:t xml:space="preserve">Choosing </w:t>
+      </w:r>
+      <w:r>
+        <w:t>alpha</w:t>
+      </w:r>
+      <w:r>
+        <w:t xml:space="preserve"> is </w:t>
+      </w:r>
+      <w:r>
+        <w:t xml:space="preserve">a balancing act. If type </w:t>
+      </w:r>
+      <w:r>
+        <w:t>I error is dangerous/</w:t>
+      </w:r>
+      <w:r>
+        <w:t>especially costly, we might want to choose</w:t>
+      </w:r>
+      <w:r>
+        <w:t xml:space="preserve"> </w:t>
+      </w:r>
+      <w:r>
+        <w:t>a small significance level, something even</w:t>
+      </w:r>
+      <w:r>
+        <w:t xml:space="preserve"> </w:t>
+      </w:r>
+      <w:r>
+        <w:t xml:space="preserve">smaller than 5% </w:t>
+      </w:r>
+    </w:p>
+    <w:p>
+      <w:pPr>
+        <w:pStyle w:val="ListBullet"/>
+      </w:pPr>
+      <w:r>
+        <w:rPr>
+          <w:u w:val="single"/>
+        </w:rPr>
+        <w:t xml:space="preserve">Goal in this case </w:t>
+      </w:r>
+      <w:r>
+        <w:t xml:space="preserve">= </w:t>
+      </w:r>
+      <w:r>
+        <w:t>to be very</w:t>
+      </w:r>
+      <w:r>
+        <w:t xml:space="preserve"> </w:t>
+      </w:r>
+      <w:r>
+        <w:t>cautious about rejecting the null</w:t>
+      </w:r>
+      <w:r>
+        <w:t xml:space="preserve"> </w:t>
+      </w:r>
+      <w:r>
+        <w:sym w:font="Wingdings" w:char="F0E0"/>
+      </w:r>
+      <w:r>
+        <w:t xml:space="preserve"> so we demand very strong</w:t>
+      </w:r>
+      <w:r>
+        <w:t xml:space="preserve"> </w:t>
+      </w:r>
+      <w:r>
+        <w:t>evidence fav</w:t>
+      </w:r>
+      <w:r>
+        <w:t xml:space="preserve">oring the alternative before we’d </w:t>
+      </w:r>
+      <w:r>
+        <w:t xml:space="preserve">do so. </w:t>
+      </w:r>
+    </w:p>
+    <w:p>
+      <w:pPr>
+        <w:pStyle w:val="ListBullet"/>
+        <w:numPr>
+          <w:ilvl w:val="0"/>
+          <w:numId w:val="0"/>
+        </w:numPr>
+        <w:ind w:left="360"/>
+      </w:pPr>
+    </w:p>
+    <w:p>
+      <w:pPr>
+        <w:pStyle w:val="ListBullet"/>
+      </w:pPr>
+      <w:r>
+        <w:t xml:space="preserve">If, on the other hand, the type </w:t>
+      </w:r>
+      <w:r>
+        <w:t xml:space="preserve">II (FN) </w:t>
+      </w:r>
+      <w:r>
+        <w:t>err</w:t>
+      </w:r>
+      <w:r>
+        <w:t>or is relatively more dangerous/</w:t>
+      </w:r>
+      <w:r>
+        <w:t xml:space="preserve">costly, we want to choose a </w:t>
+      </w:r>
+      <w:r>
+        <w:rPr>
+          <w:i/>
+        </w:rPr>
+        <w:t>higher</w:t>
+      </w:r>
+      <w:r>
+        <w:t xml:space="preserve"> significance level</w:t>
+      </w:r>
+    </w:p>
+    <w:p>
+      <w:pPr>
+        <w:pStyle w:val="ListBullet"/>
+      </w:pPr>
+      <w:r>
+        <w:t xml:space="preserve">Increasing </w:t>
+      </w:r>
+      <w:r>
+        <w:t>significance level</w:t>
+      </w:r>
+      <w:r>
+        <w:t xml:space="preserve">s decreases </w:t>
+      </w:r>
+      <w:r>
+        <w:t xml:space="preserve">our type </w:t>
+      </w:r>
+      <w:r>
+        <w:t xml:space="preserve">II (FN) </w:t>
+      </w:r>
+      <w:r>
+        <w:t xml:space="preserve">error rate. </w:t>
+      </w:r>
+    </w:p>
+    <w:p>
+      <w:pPr>
+        <w:pStyle w:val="ListBullet"/>
+      </w:pPr>
+      <w:r>
+        <w:rPr>
+          <w:u w:val="single"/>
+        </w:rPr>
+        <w:t xml:space="preserve">Goal in this </w:t>
+      </w:r>
+      <w:r>
+        <w:rPr>
+          <w:u w:val="single"/>
+        </w:rPr>
+        <w:t>case</w:t>
+      </w:r>
+      <w:r>
+        <w:t xml:space="preserve"> </w:t>
+      </w:r>
+      <w:r>
+        <w:t xml:space="preserve">= </w:t>
+      </w:r>
+      <w:r>
+        <w:t xml:space="preserve">be cautious about </w:t>
+      </w:r>
+      <w:r>
+        <w:rPr>
+          <w:i/>
+        </w:rPr>
+        <w:t>failing</w:t>
+      </w:r>
+      <w:r>
+        <w:t xml:space="preserve"> to reject the null when the null is actually</w:t>
+      </w:r>
+      <w:r>
+        <w:t xml:space="preserve"> </w:t>
+      </w:r>
+      <w:r>
+        <w:t xml:space="preserve">false. </w:t>
+      </w:r>
+    </w:p>
+    <w:p>
+      <w:pPr>
+        <w:pStyle w:val="ListBullet"/>
+        <w:numPr>
+          <w:ilvl w:val="0"/>
+          <w:numId w:val="0"/>
+        </w:numPr>
+        <w:ind w:left="360"/>
+      </w:pPr>
+    </w:p>
+    <w:p>
+      <w:pPr>
+        <w:pStyle w:val="ListBullet"/>
+      </w:pPr>
+      <w:r>
+        <w:rPr>
+          <w:noProof/>
+        </w:rPr>
+        <w:lastRenderedPageBreak/>
+        <w:drawing>
+          <wp:inline distT="0" distB="0" distL="0" distR="0" wp14:anchorId="3D85A827" wp14:editId="31E23C39">
+            <wp:extent cx="4514850" cy="1398832"/>
+            <wp:effectExtent l="0" t="0" r="0" b="0"/>
+            <wp:docPr id="13" name="Picture 13"/>
+            <wp:cNvGraphicFramePr>
+              <a:graphicFrameLocks xmlns:a="http://schemas.openxmlformats.org/drawingml/2006/main" noChangeAspect="1"/>
+            </wp:cNvGraphicFramePr>
+            <a:graphic xmlns:a="http://schemas.openxmlformats.org/drawingml/2006/main">
+              <a:graphicData uri="http://schemas.openxmlformats.org/drawingml/2006/picture">
+                <pic:pic xmlns:pic="http://schemas.openxmlformats.org/drawingml/2006/picture">
+                  <pic:nvPicPr>
+                    <pic:cNvPr id="1" name=""/>
+                    <pic:cNvPicPr/>
+                  </pic:nvPicPr>
+                  <pic:blipFill>
+                    <a:blip r:embed="rId26"/>
+                    <a:stretch>
+                      <a:fillRect/>
+                    </a:stretch>
+                  </pic:blipFill>
+                  <pic:spPr>
+                    <a:xfrm>
+                      <a:off x="0" y="0"/>
+                      <a:ext cx="4526099" cy="1402317"/>
+                    </a:xfrm>
+                    <a:prstGeom prst="rect">
+                      <a:avLst/>
+                    </a:prstGeom>
+                  </pic:spPr>
+                </pic:pic>
+              </a:graphicData>
+            </a:graphic>
+          </wp:inline>
+        </w:drawing>
+      </w:r>
+    </w:p>
+    <w:p>
+      <w:pPr>
+        <w:pStyle w:val="ListBullet"/>
+        <w:numPr>
+          <w:ilvl w:val="0"/>
+          <w:numId w:val="0"/>
+        </w:numPr>
+        <w:ind w:left="360"/>
+      </w:pPr>
+      <w:r>
+        <w:tab/>
+      </w:r>
+      <w:r>
+        <w:rPr>
+          <w:noProof/>
+        </w:rPr>
+        <w:drawing>
+          <wp:inline distT="0" distB="0" distL="0" distR="0" wp14:anchorId="7BC8531B" wp14:editId="0A12B8B4">
+            <wp:extent cx="485775" cy="219075"/>
+            <wp:effectExtent l="0" t="0" r="9525" b="9525"/>
+            <wp:docPr id="14" name="Picture 14"/>
+            <wp:cNvGraphicFramePr>
+              <a:graphicFrameLocks xmlns:a="http://schemas.openxmlformats.org/drawingml/2006/main" noChangeAspect="1"/>
+            </wp:cNvGraphicFramePr>
+            <a:graphic xmlns:a="http://schemas.openxmlformats.org/drawingml/2006/main">
+              <a:graphicData uri="http://schemas.openxmlformats.org/drawingml/2006/picture">
+                <pic:pic xmlns:pic="http://schemas.openxmlformats.org/drawingml/2006/picture">
+                  <pic:nvPicPr>
+                    <pic:cNvPr id="1" name=""/>
+                    <pic:cNvPicPr/>
+                  </pic:nvPicPr>
+                  <pic:blipFill>
+                    <a:blip r:embed="rId27"/>
+                    <a:stretch>
+                      <a:fillRect/>
+                    </a:stretch>
+                  </pic:blipFill>
+                  <pic:spPr>
+                    <a:xfrm>
+                      <a:off x="0" y="0"/>
+                      <a:ext cx="485775" cy="219075"/>
+                    </a:xfrm>
+                    <a:prstGeom prst="rect">
+                      <a:avLst/>
+                    </a:prstGeom>
+                  </pic:spPr>
+                </pic:pic>
+              </a:graphicData>
+            </a:graphic>
+          </wp:inline>
+        </w:drawing>
+      </w:r>
+    </w:p>
+    <w:p>
+      <w:pPr>
+        <w:pStyle w:val="ListBullet"/>
+      </w:pPr>
+      <w:r>
+        <w:rPr>
+          <w:noProof/>
+        </w:rPr>
+        <w:drawing>
+          <wp:inline distT="0" distB="0" distL="0" distR="0" wp14:anchorId="607B5A92" wp14:editId="4C454291">
+            <wp:extent cx="3057525" cy="247650"/>
+            <wp:effectExtent l="0" t="0" r="9525" b="0"/>
+            <wp:docPr id="15" name="Picture 15"/>
+            <wp:cNvGraphicFramePr>
+              <a:graphicFrameLocks xmlns:a="http://schemas.openxmlformats.org/drawingml/2006/main" noChangeAspect="1"/>
+            </wp:cNvGraphicFramePr>
+            <a:graphic xmlns:a="http://schemas.openxmlformats.org/drawingml/2006/main">
+              <a:graphicData uri="http://schemas.openxmlformats.org/drawingml/2006/picture">
+                <pic:pic xmlns:pic="http://schemas.openxmlformats.org/drawingml/2006/picture">
+                  <pic:nvPicPr>
+                    <pic:cNvPr id="1" name=""/>
+                    <pic:cNvPicPr/>
+                  </pic:nvPicPr>
+                  <pic:blipFill>
+                    <a:blip r:embed="rId28"/>
+                    <a:stretch>
+                      <a:fillRect/>
+                    </a:stretch>
+                  </pic:blipFill>
+                  <pic:spPr>
+                    <a:xfrm>
+                      <a:off x="0" y="0"/>
+                      <a:ext cx="3057525" cy="247650"/>
+                    </a:xfrm>
+                    <a:prstGeom prst="rect">
+                      <a:avLst/>
+                    </a:prstGeom>
+                  </pic:spPr>
+                </pic:pic>
+              </a:graphicData>
+            </a:graphic>
+          </wp:inline>
+        </w:drawing>
+      </w:r>
+    </w:p>
+    <w:p>
+      <w:pPr>
+        <w:pStyle w:val="ListBullet"/>
+        <w:numPr>
+          <w:ilvl w:val="0"/>
+          <w:numId w:val="0"/>
+        </w:numPr>
+        <w:ind w:left="360" w:firstLine="360"/>
+      </w:pPr>
+      <w:r>
+        <w:rPr>
+          <w:noProof/>
+        </w:rPr>
+        <w:drawing>
+          <wp:inline distT="0" distB="0" distL="0" distR="0" wp14:anchorId="6C034560" wp14:editId="3462C130">
+            <wp:extent cx="4038600" cy="762000"/>
+            <wp:effectExtent l="0" t="0" r="0" b="0"/>
+            <wp:docPr id="16" name="Picture 16"/>
+            <wp:cNvGraphicFramePr>
+              <a:graphicFrameLocks xmlns:a="http://schemas.openxmlformats.org/drawingml/2006/main" noChangeAspect="1"/>
+            </wp:cNvGraphicFramePr>
+            <a:graphic xmlns:a="http://schemas.openxmlformats.org/drawingml/2006/main">
+              <a:graphicData uri="http://schemas.openxmlformats.org/drawingml/2006/picture">
+                <pic:pic xmlns:pic="http://schemas.openxmlformats.org/drawingml/2006/picture">
+                  <pic:nvPicPr>
+                    <pic:cNvPr id="1" name=""/>
+                    <pic:cNvPicPr/>
+                  </pic:nvPicPr>
+                  <pic:blipFill>
+                    <a:blip r:embed="rId29"/>
+                    <a:stretch>
+                      <a:fillRect/>
+                    </a:stretch>
+                  </pic:blipFill>
+                  <pic:spPr>
+                    <a:xfrm>
+                      <a:off x="0" y="0"/>
+                      <a:ext cx="4038600" cy="762000"/>
+                    </a:xfrm>
+                    <a:prstGeom prst="rect">
+                      <a:avLst/>
+                    </a:prstGeom>
+                  </pic:spPr>
+                </pic:pic>
+              </a:graphicData>
+            </a:graphic>
+          </wp:inline>
+        </w:drawing>
+      </w:r>
+    </w:p>
+    <w:p>
+      <w:pPr>
+        <w:pStyle w:val="ListBullet"/>
+        <w:numPr>
+          <w:ilvl w:val="0"/>
+          <w:numId w:val="0"/>
+        </w:numPr>
+        <w:ind w:left="360"/>
+      </w:pPr>
+    </w:p>
+    <w:p>
+      <w:pPr>
+        <w:pStyle w:val="ListBullet"/>
+      </w:pPr>
+      <w:r>
+        <w:rPr>
+          <w:b/>
+        </w:rPr>
+        <w:t xml:space="preserve">Type I (FP) </w:t>
+      </w:r>
+      <w:r>
+        <w:rPr>
+          <w:b/>
+        </w:rPr>
+        <w:t>error</w:t>
+      </w:r>
+      <w:r>
+        <w:t xml:space="preserve"> = </w:t>
+      </w:r>
+      <w:r>
+        <w:rPr>
+          <w:i/>
+        </w:rPr>
+        <w:t>rejecting</w:t>
+      </w:r>
+      <w:r>
+        <w:t xml:space="preserve"> the null when you</w:t>
+      </w:r>
+      <w:r>
+        <w:t xml:space="preserve"> shouldn't have w/ </w:t>
+      </w:r>
+      <w:r>
+        <w:t xml:space="preserve">the probability of doing </w:t>
+      </w:r>
+      <w:r>
+        <w:t>= alpha</w:t>
+      </w:r>
+    </w:p>
+    <w:p>
+      <w:pPr>
+        <w:pStyle w:val="ListBullet"/>
+      </w:pPr>
+      <w:r>
+        <w:rPr>
+          <w:b/>
+        </w:rPr>
+        <w:t xml:space="preserve">Type II (FN) </w:t>
+      </w:r>
+      <w:r>
+        <w:rPr>
+          <w:b/>
+        </w:rPr>
+        <w:t xml:space="preserve">error </w:t>
+      </w:r>
+      <w:r>
+        <w:rPr>
+          <w:b/>
+        </w:rPr>
+        <w:t xml:space="preserve">= </w:t>
+      </w:r>
+      <w:r>
+        <w:rPr>
+          <w:i/>
+        </w:rPr>
+        <w:t>failing</w:t>
+      </w:r>
+      <w:r>
+        <w:t xml:space="preserve"> to reject</w:t>
+      </w:r>
+      <w:r>
+        <w:t xml:space="preserve"> </w:t>
+      </w:r>
+      <w:r>
+        <w:t xml:space="preserve">the null when you should have </w:t>
+      </w:r>
+      <w:r>
+        <w:t xml:space="preserve">w/ </w:t>
+      </w:r>
+      <w:r>
+        <w:t>probability of</w:t>
+      </w:r>
+      <w:r>
+        <w:t xml:space="preserve"> </w:t>
+      </w:r>
+      <w:r>
+        <w:t xml:space="preserve">doing so is </w:t>
+      </w:r>
+      <w:r>
+        <w:t xml:space="preserve">= </w:t>
+      </w:r>
+      <w:r>
+        <w:rPr>
+          <w:b/>
+        </w:rPr>
+        <w:t>beta</w:t>
+      </w:r>
+      <w:r>
+        <w:t xml:space="preserve"> (not a trivial calculation)</w:t>
+      </w:r>
+    </w:p>
+    <w:p>
+      <w:pPr>
+        <w:pStyle w:val="ListBullet"/>
+      </w:pPr>
+      <w:r>
+        <w:t xml:space="preserve">The </w:t>
+      </w:r>
+      <w:r>
+        <w:rPr>
+          <w:b/>
+        </w:rPr>
+        <w:t>power</w:t>
+      </w:r>
+      <w:r>
+        <w:t xml:space="preserve"> of a test </w:t>
+      </w:r>
+      <w:r>
+        <w:t xml:space="preserve">has </w:t>
+      </w:r>
+      <w:r>
+        <w:t>p</w:t>
+      </w:r>
+      <w:r>
+        <w:t xml:space="preserve">ositive connotation = </w:t>
+      </w:r>
+      <w:r>
+        <w:rPr>
+          <w:b/>
+        </w:rPr>
+        <w:t xml:space="preserve">probability of </w:t>
+      </w:r>
+      <w:r>
+        <w:rPr>
+          <w:b/>
+          <w:i/>
+        </w:rPr>
+        <w:t>correctly</w:t>
+      </w:r>
+      <w:r>
+        <w:rPr>
+          <w:b/>
+        </w:rPr>
+        <w:t xml:space="preserve"> </w:t>
+      </w:r>
+      <w:r>
+        <w:rPr>
+          <w:b/>
+        </w:rPr>
+        <w:t xml:space="preserve">rejecting the null </w:t>
+      </w:r>
+      <w:r>
+        <w:rPr>
+          <w:b/>
+        </w:rPr>
+        <w:t xml:space="preserve">= 1 – beta </w:t>
+      </w:r>
+    </w:p>
+    <w:p>
+      <w:pPr>
+        <w:pStyle w:val="ListBullet"/>
+        <w:numPr>
+          <w:ilvl w:val="0"/>
+          <w:numId w:val="0"/>
+        </w:numPr>
+        <w:ind w:left="360"/>
+      </w:pPr>
+      <w:r>
+        <w:rPr>
+          <w:noProof/>
+        </w:rPr>
+        <w:drawing>
+          <wp:inline distT="0" distB="0" distL="0" distR="0" wp14:anchorId="64DC3F1A" wp14:editId="5EFDBDF5">
+            <wp:extent cx="5686425" cy="1214441"/>
+            <wp:effectExtent l="0" t="0" r="0" b="5080"/>
+            <wp:docPr id="17" name="Picture 17"/>
+            <wp:cNvGraphicFramePr>
+              <a:graphicFrameLocks xmlns:a="http://schemas.openxmlformats.org/drawingml/2006/main" noChangeAspect="1"/>
+            </wp:cNvGraphicFramePr>
+            <a:graphic xmlns:a="http://schemas.openxmlformats.org/drawingml/2006/main">
+              <a:graphicData uri="http://schemas.openxmlformats.org/drawingml/2006/picture">
+                <pic:pic xmlns:pic="http://schemas.openxmlformats.org/drawingml/2006/picture">
+                  <pic:nvPicPr>
+                    <pic:cNvPr id="1" name=""/>
+                    <pic:cNvPicPr/>
+                  </pic:nvPicPr>
+                  <pic:blipFill>
+                    <a:blip r:embed="rId30"/>
+                    <a:stretch>
+                      <a:fillRect/>
+                    </a:stretch>
+                  </pic:blipFill>
+                  <pic:spPr>
+                    <a:xfrm>
+                      <a:off x="0" y="0"/>
+                      <a:ext cx="5699103" cy="1217149"/>
+                    </a:xfrm>
+                    <a:prstGeom prst="rect">
+                      <a:avLst/>
+                    </a:prstGeom>
+                  </pic:spPr>
+                </pic:pic>
+              </a:graphicData>
+            </a:graphic>
+          </wp:inline>
+        </w:drawing>
+      </w:r>
+    </w:p>
+    <w:p>
+      <w:pPr>
+        <w:pStyle w:val="ListBullet"/>
+      </w:pPr>
+      <w:r>
+        <w:t>If the alternative is true,</w:t>
+      </w:r>
+      <w:r>
+        <w:t xml:space="preserve"> </w:t>
+      </w:r>
+      <w:r>
+        <w:t xml:space="preserve">there are </w:t>
+      </w:r>
+      <w:r>
+        <w:t>1</w:t>
+      </w:r>
+      <w:r>
+        <w:t xml:space="preserve"> of </w:t>
+      </w:r>
+      <w:r>
+        <w:t>2 things you can do</w:t>
+      </w:r>
+    </w:p>
+    <w:p>
+      <w:pPr>
+        <w:pStyle w:val="ListBullet"/>
+        <w:tabs>
+          <w:tab w:val="clear" w:pos="360"/>
+          <w:tab w:val="num" w:pos="720"/>
+        </w:tabs>
+        <w:ind w:left="720"/>
+      </w:pPr>
+      <w:r>
+        <w:t xml:space="preserve">Commit </w:t>
+      </w:r>
+      <w:r>
+        <w:t xml:space="preserve">a type </w:t>
+      </w:r>
+      <w:r>
+        <w:t xml:space="preserve">II (FN) </w:t>
+      </w:r>
+      <w:r>
+        <w:t>error</w:t>
+      </w:r>
+      <w:r>
+        <w:t xml:space="preserve"> w/ </w:t>
+      </w:r>
+      <w:r>
+        <w:t xml:space="preserve">probability of doing so </w:t>
+      </w:r>
+      <w:r>
+        <w:t xml:space="preserve">= </w:t>
+      </w:r>
+      <w:r>
+        <w:t>beta</w:t>
+      </w:r>
+    </w:p>
+    <w:p>
+      <w:pPr>
+        <w:pStyle w:val="ListBullet"/>
+        <w:tabs>
+          <w:tab w:val="clear" w:pos="360"/>
+          <w:tab w:val="num" w:pos="720"/>
+        </w:tabs>
+        <w:ind w:left="720"/>
+      </w:pPr>
+      <w:r>
+        <w:t xml:space="preserve">Correctly </w:t>
+      </w:r>
+      <w:r>
+        <w:t xml:space="preserve">reject the null </w:t>
+      </w:r>
+      <w:r>
+        <w:t xml:space="preserve">in favor of the alternative w/ </w:t>
+      </w:r>
+      <w:r>
+        <w:t xml:space="preserve">probability of </w:t>
+      </w:r>
+      <w:r>
+        <w:t xml:space="preserve">doing so = </w:t>
+      </w:r>
+      <w:r>
+        <w:t>complement of beta</w:t>
+      </w:r>
+      <w:r>
+        <w:t xml:space="preserve"> </w:t>
+      </w:r>
+      <w:r>
+        <w:sym w:font="Wingdings" w:char="F0E0"/>
+      </w:r>
+      <w:r>
+        <w:t xml:space="preserve"> (1 – beta) = </w:t>
+      </w:r>
+      <w:r>
+        <w:rPr>
+          <w:b/>
+        </w:rPr>
+        <w:t>power</w:t>
+      </w:r>
+      <w:r>
+        <w:t xml:space="preserve">. </w:t>
+      </w:r>
+    </w:p>
+    <w:p>
+      <w:pPr>
+        <w:pStyle w:val="ListBullet"/>
+      </w:pPr>
+      <w:r>
+        <w:rPr>
+          <w:u w:val="single"/>
+        </w:rPr>
+        <w:t>General Hypothesis Testing Goal</w:t>
+      </w:r>
+      <w:r>
+        <w:t xml:space="preserve"> = </w:t>
+      </w:r>
+      <w:r>
+        <w:rPr>
+          <w:b/>
+        </w:rPr>
+        <w:t>keep both alpha and beta low at the same</w:t>
+      </w:r>
+      <w:r>
+        <w:rPr>
+          <w:b/>
+        </w:rPr>
+        <w:t xml:space="preserve"> </w:t>
+      </w:r>
+      <w:r>
+        <w:rPr>
+          <w:b/>
+        </w:rPr>
+        <w:t>time</w:t>
+      </w:r>
+      <w:r>
+        <w:t xml:space="preserve">. </w:t>
+      </w:r>
+    </w:p>
+    <w:p>
+      <w:pPr>
+        <w:pStyle w:val="ListBullet"/>
+      </w:pPr>
+      <w:r>
+        <w:t xml:space="preserve">But we know as we push </w:t>
+      </w:r>
+      <w:r>
+        <w:t xml:space="preserve">1 </w:t>
+      </w:r>
+      <w:r>
+        <w:t>down, the</w:t>
+      </w:r>
+      <w:r>
+        <w:t xml:space="preserve"> </w:t>
+      </w:r>
+      <w:r>
+        <w:t xml:space="preserve">other </w:t>
+      </w:r>
+      <w:r>
+        <w:t xml:space="preserve">shoots up </w:t>
+      </w:r>
+      <w:r>
+        <w:sym w:font="Wingdings" w:char="F0E0"/>
+      </w:r>
+      <w:r>
+        <w:t xml:space="preserve"> Want </w:t>
+      </w:r>
+      <w:r>
+        <w:t>to find a delicate</w:t>
+      </w:r>
+      <w:r>
+        <w:t xml:space="preserve"> </w:t>
+      </w:r>
+      <w:r>
+        <w:t xml:space="preserve">balance between these </w:t>
+      </w:r>
+      <w:r>
+        <w:t xml:space="preserve">2 </w:t>
+      </w:r>
+      <w:r>
+        <w:t xml:space="preserve">probabilities. </w:t>
+      </w:r>
+    </w:p>
+    <w:p>
+      <w:pPr>
+        <w:pStyle w:val="ListBullet"/>
+        <w:numPr>
+          <w:ilvl w:val="0"/>
+          <w:numId w:val="0"/>
+        </w:numPr>
+        <w:ind w:left="360"/>
+      </w:pPr>
+    </w:p>
+    <w:p>
+      <w:pPr>
+        <w:pStyle w:val="ListBullet"/>
+      </w:pPr>
+      <w:r>
+        <w:t>If the alternative is actually</w:t>
+      </w:r>
+      <w:r>
+        <w:t xml:space="preserve"> </w:t>
+      </w:r>
+      <w:r>
+        <w:t xml:space="preserve">true, what is the chance that we make a type </w:t>
+      </w:r>
+      <w:r>
+        <w:t xml:space="preserve">II error = </w:t>
+      </w:r>
+      <w:r>
+        <w:t>what is the chance we</w:t>
+      </w:r>
+      <w:r>
+        <w:t xml:space="preserve"> </w:t>
+      </w:r>
+      <w:r>
+        <w:rPr>
+          <w:i/>
+        </w:rPr>
+        <w:t>fail</w:t>
+      </w:r>
+      <w:r>
+        <w:t xml:space="preserve"> to reject the null, even when</w:t>
+      </w:r>
+      <w:r>
+        <w:t xml:space="preserve"> </w:t>
+      </w:r>
+      <w:r>
+        <w:t xml:space="preserve">we </w:t>
+      </w:r>
+      <w:r>
+        <w:rPr>
+          <w:i/>
+        </w:rPr>
+        <w:t>should</w:t>
+      </w:r>
+      <w:r>
+        <w:t xml:space="preserve"> reject it? </w:t>
+      </w:r>
+      <w:r>
+        <w:t xml:space="preserve">= </w:t>
+      </w:r>
+      <w:r>
+        <w:rPr>
+          <w:b/>
+        </w:rPr>
+        <w:t>beta</w:t>
+      </w:r>
+    </w:p>
+    <w:p>
+      <w:pPr>
+        <w:pStyle w:val="ListBullet"/>
+      </w:pPr>
+      <w:r>
+        <w:t xml:space="preserve">The answer to this is not obvious. </w:t>
+      </w:r>
+    </w:p>
+    <w:p>
+      <w:pPr>
+        <w:pStyle w:val="ListBullet"/>
+      </w:pPr>
+      <w:r>
+        <w:t xml:space="preserve">If the true population average is </w:t>
+      </w:r>
+      <w:r>
+        <w:rPr>
+          <w:i/>
+        </w:rPr>
+        <w:t>very</w:t>
+      </w:r>
+      <w:r>
+        <w:rPr>
+          <w:i/>
+        </w:rPr>
+        <w:t xml:space="preserve"> </w:t>
+      </w:r>
+      <w:r>
+        <w:rPr>
+          <w:i/>
+        </w:rPr>
+        <w:t>close</w:t>
+      </w:r>
+      <w:r>
+        <w:t xml:space="preserve"> to the null value, it will be very difficult to detect a difference</w:t>
+      </w:r>
+      <w:r>
+        <w:t xml:space="preserve"> + </w:t>
+      </w:r>
+      <w:r>
+        <w:t xml:space="preserve">to reject the null. </w:t>
+      </w:r>
+    </w:p>
+    <w:p>
+      <w:pPr>
+        <w:pStyle w:val="ListBullet"/>
+      </w:pPr>
+      <w:r>
+        <w:t>In other words, if the true population</w:t>
+      </w:r>
+      <w:r>
+        <w:t xml:space="preserve"> </w:t>
+      </w:r>
+      <w:r>
+        <w:t xml:space="preserve">average is </w:t>
+      </w:r>
+      <w:r>
+        <w:rPr>
+          <w:i/>
+        </w:rPr>
+        <w:t>very different</w:t>
+      </w:r>
+      <w:r>
+        <w:t xml:space="preserve"> from the null value, it will be much easier to</w:t>
+      </w:r>
+      <w:r>
+        <w:t xml:space="preserve"> </w:t>
+      </w:r>
+      <w:r>
+        <w:t xml:space="preserve">detect a difference. </w:t>
+      </w:r>
+    </w:p>
+    <w:p>
+      <w:pPr>
+        <w:pStyle w:val="ListBullet"/>
+      </w:pPr>
+      <w:r>
+        <w:t>Clearly then, beta</w:t>
+      </w:r>
+      <w:r>
+        <w:t xml:space="preserve"> (</w:t>
+      </w:r>
+      <w:r>
+        <w:t>probability of</w:t>
+      </w:r>
+      <w:r>
+        <w:t xml:space="preserve"> </w:t>
+      </w:r>
+      <w:r>
+        <w:t xml:space="preserve">making a type </w:t>
+      </w:r>
+      <w:r>
+        <w:t xml:space="preserve">II error) </w:t>
+      </w:r>
+      <w:r>
+        <w:t xml:space="preserve">depends on our </w:t>
+      </w:r>
+      <w:r>
+        <w:rPr>
+          <w:b/>
+        </w:rPr>
+        <w:t>effect size</w:t>
+      </w:r>
+      <w:r>
+        <w:t xml:space="preserve"> = the </w:t>
+      </w:r>
+      <w:r>
+        <w:t xml:space="preserve">difference between </w:t>
+      </w:r>
+      <w:r>
+        <w:t xml:space="preserve">+ </w:t>
+      </w:r>
+      <w:r>
+        <w:t xml:space="preserve">point estimate </w:t>
+      </w:r>
+      <w:r>
+        <w:t xml:space="preserve">+ </w:t>
+      </w:r>
       <w:bookmarkStart w:id="0" w:name="_GoBack"/>
-      <w:r>
-        <w:t xml:space="preserve">In </w:t>
-      </w:r>
-      <w:r>
-        <w:t xml:space="preserve">context, </w:t>
-      </w:r>
-      <w:r>
-        <w:t xml:space="preserve">we’ve </w:t>
-      </w:r>
-      <w:r>
-        <w:t>determine</w:t>
-      </w:r>
-      <w:r>
-        <w:t xml:space="preserve">d </w:t>
-      </w:r>
-      <w:r>
-        <w:t>that these data provide</w:t>
-      </w:r>
-      <w:r>
-        <w:t xml:space="preserve"> </w:t>
-      </w:r>
-      <w:r>
-        <w:t>convincing evidence that the average body fat percentages of</w:t>
-      </w:r>
-      <w:r>
-        <w:t xml:space="preserve"> </w:t>
-      </w:r>
-      <w:r>
-        <w:t>men and women are indeed different from each</w:t>
-      </w:r>
-      <w:r>
-        <w:t xml:space="preserve"> </w:t>
-      </w:r>
-      <w:r>
-        <w:t>other.</w:t>
-      </w:r>
-    </w:p>
-    <w:bookmarkEnd w:id="0"/>
-    <w:p>
-      <w:pPr>
-        <w:pStyle w:val="ListBullet"/>
-        <w:rPr>
-          <w:b/>
-          <w:i/>
-        </w:rPr>
-      </w:pPr>
+      <w:bookmarkEnd w:id="0"/>
+      <w:r>
+        <w:t>the null</w:t>
+      </w:r>
+      <w:r>
+        <w:t xml:space="preserve"> </w:t>
+      </w:r>
+      <w:r>
+        <w:t>value.</w:t>
+      </w:r>
     </w:p>
     <w:sectPr>
       <w:pgSz w:w="12240" w:h="15840"/>

</xml_diff>

<commit_message>
Save notes for 'Decision Errors' in week 2 of Coursera Duke Stats with R - Inference
</commit_message>
<xml_diff>
--- a/Stats/Coursera/DukeStatsWithR/Course2_Inference/week2/Week2_Inference_Significant.docx
+++ b/Stats/Coursera/DukeStatsWithR/Course2_Inference/week2/Week2_Inference_Significant.docx
@@ -6313,6 +6313,7 @@
           <w:u w:val="single"/>
         </w:rPr>
       </w:pPr>
+      <w:bookmarkStart w:id="0" w:name="_GoBack"/>
       <w:r>
         <w:rPr>
           <w:b/>
@@ -6321,6 +6322,7 @@
         <w:t>Decision Errors</w:t>
       </w:r>
     </w:p>
+    <w:bookmarkEnd w:id="0"/>
     <w:p>
       <w:pPr>
         <w:pStyle w:val="ListBullet"/>
@@ -6527,8 +6529,8 @@
         <w:lastRenderedPageBreak/>
         <w:drawing>
           <wp:inline distT="0" distB="0" distL="0" distR="0" wp14:anchorId="188D2CBE" wp14:editId="7A4323E9">
-            <wp:extent cx="3991970" cy="857250"/>
-            <wp:effectExtent l="0" t="0" r="8890" b="0"/>
+            <wp:extent cx="3334385" cy="716038"/>
+            <wp:effectExtent l="0" t="0" r="0" b="8255"/>
             <wp:docPr id="12" name="Picture 12"/>
             <wp:cNvGraphicFramePr>
               <a:graphicFrameLocks xmlns:a="http://schemas.openxmlformats.org/drawingml/2006/main" noChangeAspect="1"/>
@@ -6549,7 +6551,7 @@
                   <pic:spPr>
                     <a:xfrm>
                       <a:off x="0" y="0"/>
-                      <a:ext cx="3994847" cy="857868"/>
+                      <a:ext cx="3344812" cy="718277"/>
                     </a:xfrm>
                     <a:prstGeom prst="rect">
                       <a:avLst/>
@@ -8169,8 +8171,6 @@
       <w:r>
         <w:t xml:space="preserve">+ </w:t>
       </w:r>
-      <w:bookmarkStart w:id="0" w:name="_GoBack"/>
-      <w:bookmarkEnd w:id="0"/>
       <w:r>
         <w:t>the null</w:t>
       </w:r>

</xml_diff>

<commit_message>
Finish Week 2 lectures and Quiz for Coursera Duke Stats w/ R - Inference
</commit_message>
<xml_diff>
--- a/Stats/Coursera/DukeStatsWithR/Course2_Inference/week2/Week2_Inference_Significant.docx
+++ b/Stats/Coursera/DukeStatsWithR/Course2_Inference/week2/Week2_Inference_Significant.docx
@@ -4737,6 +4737,7 @@
       <w:pPr>
         <w:pStyle w:val="ListBullet"/>
       </w:pPr>
+      <w:bookmarkStart w:id="0" w:name="_GoBack"/>
       <w:r>
         <w:t>A 2010 Pew Research foundation poll</w:t>
       </w:r>
@@ -4783,6 +4784,7 @@
         <w:t xml:space="preserve">Show. </w:t>
       </w:r>
     </w:p>
+    <w:bookmarkEnd w:id="0"/>
     <w:p>
       <w:pPr>
         <w:pStyle w:val="ListBullet"/>
@@ -6313,7 +6315,6 @@
           <w:u w:val="single"/>
         </w:rPr>
       </w:pPr>
-      <w:bookmarkStart w:id="0" w:name="_GoBack"/>
       <w:r>
         <w:rPr>
           <w:b/>
@@ -6322,7 +6323,6 @@
         <w:t>Decision Errors</w:t>
       </w:r>
     </w:p>
-    <w:bookmarkEnd w:id="0"/>
     <w:p>
       <w:pPr>
         <w:pStyle w:val="ListBullet"/>
@@ -6350,34 +6350,13 @@
         <w:pStyle w:val="ListBullet"/>
       </w:pPr>
       <w:r>
-        <w:t xml:space="preserve">We </w:t>
-      </w:r>
-      <w:r>
-        <w:t>almost don't know whether the null or the alternative</w:t>
-      </w:r>
-      <w:r>
-        <w:t xml:space="preserve"> </w:t>
-      </w:r>
-      <w:r>
-        <w:t>is true</w:t>
-      </w:r>
-      <w:r>
-        <w:t xml:space="preserve"> </w:t>
+        <w:t xml:space="preserve">We almost don't know whether the null or the alternative is true </w:t>
       </w:r>
       <w:r>
         <w:sym w:font="Wingdings" w:char="F0E0"/>
       </w:r>
       <w:r>
-        <w:t xml:space="preserve"> </w:t>
-      </w:r>
-      <w:r>
-        <w:t xml:space="preserve">make </w:t>
-      </w:r>
-      <w:r>
-        <w:t xml:space="preserve">decisions </w:t>
-      </w:r>
-      <w:r>
-        <w:t xml:space="preserve">based on the </w:t>
+        <w:t xml:space="preserve"> make decisions based on the </w:t>
       </w:r>
       <w:r>
         <w:rPr>
@@ -6386,13 +6365,7 @@
         <w:t>evidence</w:t>
       </w:r>
       <w:r>
-        <w:t xml:space="preserve"> </w:t>
-      </w:r>
-      <w:r>
-        <w:t xml:space="preserve">collected </w:t>
-      </w:r>
-      <w:r>
-        <w:t xml:space="preserve">or on the </w:t>
+        <w:t xml:space="preserve"> collected or on the </w:t>
       </w:r>
       <w:r>
         <w:rPr>
@@ -6409,77 +6382,29 @@
         <w:pStyle w:val="ListBullet"/>
       </w:pPr>
       <w:r>
-        <w:t xml:space="preserve">If the null hypothesis is indeed true </w:t>
-      </w:r>
-      <w:r>
-        <w:t>+ you fail to reject it =</w:t>
-      </w:r>
-      <w:r>
-        <w:t xml:space="preserve"> </w:t>
-      </w:r>
-      <w:r>
-        <w:t>CORRECT</w:t>
-      </w:r>
-    </w:p>
-    <w:p>
-      <w:pPr>
-        <w:pStyle w:val="ListBullet"/>
-      </w:pPr>
-      <w:r>
-        <w:t xml:space="preserve">If </w:t>
-      </w:r>
-      <w:r>
-        <w:t xml:space="preserve">the alternative is true </w:t>
-      </w:r>
-      <w:r>
-        <w:t xml:space="preserve">+ </w:t>
-      </w:r>
-      <w:r>
-        <w:t xml:space="preserve">you reject the null in favor of the </w:t>
-      </w:r>
-      <w:r>
-        <w:t>alternative = CORRECT</w:t>
-      </w:r>
-    </w:p>
-    <w:p>
-      <w:pPr>
-        <w:pStyle w:val="ListBullet"/>
-      </w:pPr>
-      <w:r>
-        <w:rPr>
-          <w:b/>
-        </w:rPr>
-        <w:t xml:space="preserve">Type I </w:t>
-      </w:r>
-      <w:r>
-        <w:rPr>
-          <w:b/>
-        </w:rPr>
-        <w:t>error</w:t>
-      </w:r>
-      <w:r>
-        <w:t xml:space="preserve"> </w:t>
-      </w:r>
-      <w:r>
-        <w:t xml:space="preserve">= </w:t>
-      </w:r>
-      <w:r>
-        <w:t>rejecting the null</w:t>
-      </w:r>
-      <w:r>
-        <w:t xml:space="preserve"> </w:t>
-      </w:r>
-      <w:r>
-        <w:t xml:space="preserve">when </w:t>
-      </w:r>
-      <w:r>
-        <w:t xml:space="preserve">it’s </w:t>
-      </w:r>
-      <w:r>
-        <w:t>actually true</w:t>
-      </w:r>
-      <w:r>
-        <w:t xml:space="preserve">. </w:t>
+        <w:t>If the null hypothesis is indeed true + you fail to reject it = CORRECT</w:t>
+      </w:r>
+    </w:p>
+    <w:p>
+      <w:pPr>
+        <w:pStyle w:val="ListBullet"/>
+      </w:pPr>
+      <w:r>
+        <w:t>If the alternative is true + you reject the null in favor of the alternative = CORRECT</w:t>
+      </w:r>
+    </w:p>
+    <w:p>
+      <w:pPr>
+        <w:pStyle w:val="ListBullet"/>
+      </w:pPr>
+      <w:r>
+        <w:rPr>
+          <w:b/>
+        </w:rPr>
+        <w:t>Type I error</w:t>
+      </w:r>
+      <w:r>
+        <w:t xml:space="preserve"> = rejecting the null when it’s actually true. </w:t>
       </w:r>
     </w:p>
     <w:p>
@@ -6493,24 +6418,15 @@
         <w:t>Type II error</w:t>
       </w:r>
       <w:r>
-        <w:t xml:space="preserve"> = </w:t>
-      </w:r>
-      <w:r>
-        <w:t>failing to reject the null hypothesis when the alternative</w:t>
-      </w:r>
-      <w:r>
-        <w:t xml:space="preserve"> is true</w:t>
-      </w:r>
-    </w:p>
-    <w:p>
-      <w:pPr>
-        <w:pStyle w:val="ListBullet"/>
-      </w:pPr>
-      <w:r>
-        <w:t xml:space="preserve">We </w:t>
-      </w:r>
-      <w:r>
-        <w:t xml:space="preserve">need to consider all possibilities. </w:t>
+        <w:t xml:space="preserve"> = failing to reject the null hypothesis when the alternative is true</w:t>
+      </w:r>
+    </w:p>
+    <w:p>
+      <w:pPr>
+        <w:pStyle w:val="ListBullet"/>
+      </w:pPr>
+      <w:r>
+        <w:t xml:space="preserve">We need to consider all possibilities. </w:t>
       </w:r>
     </w:p>
     <w:p>
@@ -6569,56 +6485,26 @@
         <w:pStyle w:val="ListBullet"/>
       </w:pPr>
       <w:r>
-        <w:t>The null says that the</w:t>
-      </w:r>
-      <w:r>
-        <w:t xml:space="preserve"> “defendant”  is </w:t>
-      </w:r>
-      <w:r>
-        <w:t xml:space="preserve">innocent </w:t>
-      </w:r>
-      <w:r>
-        <w:t>(</w:t>
-      </w:r>
-      <w:r>
-        <w:t>until</w:t>
-      </w:r>
-      <w:r>
-        <w:t xml:space="preserve"> </w:t>
-      </w:r>
-      <w:r>
-        <w:t>proven guilty</w:t>
-      </w:r>
-      <w:r>
-        <w:t>) = H0</w:t>
-      </w:r>
-    </w:p>
-    <w:p>
-      <w:pPr>
-        <w:pStyle w:val="ListBullet"/>
-      </w:pPr>
-      <w:r>
-        <w:t>The alternative says the defendant is</w:t>
-      </w:r>
-      <w:r>
-        <w:t xml:space="preserve"> guilty = H1</w:t>
-      </w:r>
-    </w:p>
-    <w:p>
-      <w:pPr>
-        <w:pStyle w:val="ListBullet"/>
-      </w:pPr>
-      <w:r>
-        <w:t>Declaring the defendant innocent when they</w:t>
-      </w:r>
-      <w:r>
-        <w:t xml:space="preserve"> are actually guilty = </w:t>
-      </w:r>
-      <w:r>
-        <w:t xml:space="preserve">Type II (failed to reject the null in favor of the </w:t>
-      </w:r>
-      <w:r>
-        <w:t xml:space="preserve">alternative when the </w:t>
+        <w:t>The null says that the “defendant”  is innocent (until proven guilty) = H0</w:t>
+      </w:r>
+    </w:p>
+    <w:p>
+      <w:pPr>
+        <w:pStyle w:val="ListBullet"/>
+      </w:pPr>
+      <w:r>
+        <w:t>The alternative says the defendant is guilty = H1</w:t>
+      </w:r>
+    </w:p>
+    <w:p>
+      <w:pPr>
+        <w:pStyle w:val="ListBullet"/>
+      </w:pPr>
+      <w:r>
+        <w:t xml:space="preserve">Declaring the defendant innocent when they are actually guilty = </w:t>
+      </w:r>
+      <w:r>
+        <w:t xml:space="preserve">Type II (failed to reject the null in favor of the alternative when the </w:t>
       </w:r>
       <w:r>
         <w:t>alternative</w:t>
@@ -8179,6 +8065,2095 @@
       </w:r>
       <w:r>
         <w:t>value.</w:t>
+      </w:r>
+    </w:p>
+    <w:p>
+      <w:pPr>
+        <w:pStyle w:val="ListBullet"/>
+        <w:numPr>
+          <w:ilvl w:val="0"/>
+          <w:numId w:val="0"/>
+        </w:numPr>
+        <w:ind w:left="360" w:hanging="360"/>
+        <w:jc w:val="center"/>
+        <w:rPr>
+          <w:b/>
+          <w:u w:val="single"/>
+        </w:rPr>
+      </w:pPr>
+      <w:r>
+        <w:rPr>
+          <w:b/>
+          <w:u w:val="single"/>
+        </w:rPr>
+        <w:lastRenderedPageBreak/>
+        <w:t xml:space="preserve">Significance vs. Confidence Level  </w:t>
+      </w:r>
+    </w:p>
+    <w:p>
+      <w:pPr>
+        <w:pStyle w:val="ListBullet"/>
+        <w:numPr>
+          <w:ilvl w:val="0"/>
+          <w:numId w:val="0"/>
+        </w:numPr>
+        <w:ind w:left="360" w:hanging="360"/>
+        <w:jc w:val="center"/>
+        <w:rPr>
+          <w:b/>
+          <w:u w:val="single"/>
+        </w:rPr>
+      </w:pPr>
+    </w:p>
+    <w:p>
+      <w:pPr>
+        <w:pStyle w:val="ListBullet"/>
+      </w:pPr>
+      <w:r>
+        <w:t xml:space="preserve">Results of CI’s and hypothesis tests agree w/ other if we use equivalent levels of </w:t>
+      </w:r>
+      <w:r>
+        <w:rPr>
+          <w:b/>
+        </w:rPr>
+        <w:t xml:space="preserve">significance + confidence, </w:t>
+      </w:r>
+      <w:r>
+        <w:t xml:space="preserve">which are complements </w:t>
+      </w:r>
+      <w:r>
+        <w:sym w:font="Wingdings" w:char="F0E0"/>
+      </w:r>
+      <w:r>
+        <w:t xml:space="preserve"> 5% significance level = 95% CI</w:t>
+      </w:r>
+    </w:p>
+    <w:p>
+      <w:pPr>
+        <w:pStyle w:val="ListBullet"/>
+        <w:numPr>
+          <w:ilvl w:val="0"/>
+          <w:numId w:val="0"/>
+        </w:numPr>
+        <w:ind w:left="360"/>
+      </w:pPr>
+      <w:r>
+        <w:t>BUT whether this compliment rule works or not depends on if doing a 1 or 2-sided hypothesis test</w:t>
+      </w:r>
+    </w:p>
+    <w:p>
+      <w:pPr>
+        <w:pStyle w:val="ListBullet"/>
+        <w:numPr>
+          <w:ilvl w:val="0"/>
+          <w:numId w:val="0"/>
+        </w:numPr>
+        <w:ind w:left="1800" w:firstLine="360"/>
+      </w:pPr>
+      <w:r>
+        <w:rPr>
+          <w:noProof/>
+        </w:rPr>
+        <w:drawing>
+          <wp:inline distT="0" distB="0" distL="0" distR="0" wp14:anchorId="3788E0AA" wp14:editId="61BDEEE4">
+            <wp:extent cx="2427433" cy="1819275"/>
+            <wp:effectExtent l="0" t="0" r="0" b="0"/>
+            <wp:docPr id="18" name="Picture 18"/>
+            <wp:cNvGraphicFramePr>
+              <a:graphicFrameLocks xmlns:a="http://schemas.openxmlformats.org/drawingml/2006/main" noChangeAspect="1"/>
+            </wp:cNvGraphicFramePr>
+            <a:graphic xmlns:a="http://schemas.openxmlformats.org/drawingml/2006/main">
+              <a:graphicData uri="http://schemas.openxmlformats.org/drawingml/2006/picture">
+                <pic:pic xmlns:pic="http://schemas.openxmlformats.org/drawingml/2006/picture">
+                  <pic:nvPicPr>
+                    <pic:cNvPr id="1" name=""/>
+                    <pic:cNvPicPr/>
+                  </pic:nvPicPr>
+                  <pic:blipFill>
+                    <a:blip r:embed="rId31"/>
+                    <a:stretch>
+                      <a:fillRect/>
+                    </a:stretch>
+                  </pic:blipFill>
+                  <pic:spPr>
+                    <a:xfrm>
+                      <a:off x="0" y="0"/>
+                      <a:ext cx="2435175" cy="1825078"/>
+                    </a:xfrm>
+                    <a:prstGeom prst="rect">
+                      <a:avLst/>
+                    </a:prstGeom>
+                  </pic:spPr>
+                </pic:pic>
+              </a:graphicData>
+            </a:graphic>
+          </wp:inline>
+        </w:drawing>
+      </w:r>
+    </w:p>
+    <w:p>
+      <w:pPr>
+        <w:pStyle w:val="ListBullet"/>
+      </w:pPr>
+      <w:r>
+        <w:t xml:space="preserve">2-tailed </w:t>
+      </w:r>
+      <w:r>
+        <w:sym w:font="Wingdings" w:char="F0E0"/>
+      </w:r>
+      <w:r>
+        <w:t xml:space="preserve"> alpha of 0.05 = two 0.025 tail areas </w:t>
+      </w:r>
+    </w:p>
+    <w:p>
+      <w:pPr>
+        <w:pStyle w:val="ListBullet"/>
+      </w:pPr>
+      <w:r>
+        <w:t>CI =  we're always thinking about the middle % of a distribution</w:t>
+      </w:r>
+    </w:p>
+    <w:p>
+      <w:pPr>
+        <w:pStyle w:val="ListBullet"/>
+      </w:pPr>
+      <w:r>
+        <w:t xml:space="preserve">2-sided hypothesis test w/ alpha = 0.05 + the 2 tail areas add up to 0.05 </w:t>
+      </w:r>
+      <w:r>
+        <w:sym w:font="Wingdings" w:char="F0E0"/>
+      </w:r>
+      <w:r>
+        <w:t xml:space="preserve"> indeed equivalent to a 95% CI. </w:t>
+      </w:r>
+    </w:p>
+    <w:p>
+      <w:pPr>
+        <w:pStyle w:val="ListBullet"/>
+      </w:pPr>
+      <w:r>
+        <w:t xml:space="preserve">If we add up the 95% in the middle w/ the alpha on the 2 tails = 1 </w:t>
+      </w:r>
+    </w:p>
+    <w:p>
+      <w:pPr>
+        <w:pStyle w:val="ListBullet"/>
+        <w:numPr>
+          <w:ilvl w:val="0"/>
+          <w:numId w:val="0"/>
+        </w:numPr>
+        <w:ind w:left="2520"/>
+      </w:pPr>
+      <w:r>
+        <w:rPr>
+          <w:noProof/>
+        </w:rPr>
+        <w:drawing>
+          <wp:inline distT="0" distB="0" distL="0" distR="0" wp14:anchorId="66F834A2" wp14:editId="3B4D7B72">
+            <wp:extent cx="2536002" cy="1781175"/>
+            <wp:effectExtent l="0" t="0" r="0" b="0"/>
+            <wp:docPr id="19" name="Picture 19"/>
+            <wp:cNvGraphicFramePr>
+              <a:graphicFrameLocks xmlns:a="http://schemas.openxmlformats.org/drawingml/2006/main" noChangeAspect="1"/>
+            </wp:cNvGraphicFramePr>
+            <a:graphic xmlns:a="http://schemas.openxmlformats.org/drawingml/2006/main">
+              <a:graphicData uri="http://schemas.openxmlformats.org/drawingml/2006/picture">
+                <pic:pic xmlns:pic="http://schemas.openxmlformats.org/drawingml/2006/picture">
+                  <pic:nvPicPr>
+                    <pic:cNvPr id="1" name=""/>
+                    <pic:cNvPicPr/>
+                  </pic:nvPicPr>
+                  <pic:blipFill>
+                    <a:blip r:embed="rId32"/>
+                    <a:stretch>
+                      <a:fillRect/>
+                    </a:stretch>
+                  </pic:blipFill>
+                  <pic:spPr>
+                    <a:xfrm>
+                      <a:off x="0" y="0"/>
+                      <a:ext cx="2543093" cy="1786156"/>
+                    </a:xfrm>
+                    <a:prstGeom prst="rect">
+                      <a:avLst/>
+                    </a:prstGeom>
+                  </pic:spPr>
+                </pic:pic>
+              </a:graphicData>
+            </a:graphic>
+          </wp:inline>
+        </w:drawing>
+      </w:r>
+    </w:p>
+    <w:p>
+      <w:pPr>
+        <w:pStyle w:val="ListBullet"/>
+      </w:pPr>
+      <w:r>
+        <w:t>Looking for where p-</w:t>
+      </w:r>
+      <w:r>
+        <w:t>value</w:t>
+      </w:r>
+      <w:r>
+        <w:t xml:space="preserve"> </w:t>
+      </w:r>
+      <w:r>
+        <w:t xml:space="preserve">could be anything up to 5% only </w:t>
+      </w:r>
+      <w:r>
+        <w:t xml:space="preserve">in 1 </w:t>
+      </w:r>
+      <w:r>
+        <w:t xml:space="preserve">tail </w:t>
+      </w:r>
+      <w:r>
+        <w:t xml:space="preserve">= could still reject </w:t>
+      </w:r>
+      <w:r>
+        <w:t xml:space="preserve">the null </w:t>
+      </w:r>
+    </w:p>
+    <w:p>
+      <w:pPr>
+        <w:pStyle w:val="ListBullet"/>
+      </w:pPr>
+      <w:r>
+        <w:t xml:space="preserve">Since </w:t>
+      </w:r>
+      <w:r>
+        <w:rPr>
+          <w:highlight w:val="yellow"/>
+        </w:rPr>
+        <w:t>confidences always have to be</w:t>
+      </w:r>
+      <w:r>
+        <w:rPr>
+          <w:highlight w:val="yellow"/>
+        </w:rPr>
+        <w:t xml:space="preserve"> </w:t>
+      </w:r>
+      <w:r>
+        <w:rPr>
+          <w:highlight w:val="yellow"/>
+        </w:rPr>
+        <w:t>symmetric</w:t>
+      </w:r>
+      <w:r>
+        <w:t xml:space="preserve"> + the</w:t>
+      </w:r>
+      <w:r>
+        <w:t xml:space="preserve"> </w:t>
+      </w:r>
+      <w:r>
+        <w:rPr>
+          <w:b/>
+        </w:rPr>
+        <w:t>confidence level</w:t>
+      </w:r>
+      <w:r>
+        <w:t xml:space="preserve"> is always the middle </w:t>
+      </w:r>
+      <w:r>
+        <w:t xml:space="preserve">% </w:t>
+      </w:r>
+      <w:r>
+        <w:t xml:space="preserve">of </w:t>
+      </w:r>
+      <w:r>
+        <w:t xml:space="preserve">a </w:t>
+      </w:r>
+      <w:r>
+        <w:t>distribution</w:t>
+      </w:r>
+      <w:r>
+        <w:t xml:space="preserve"> + </w:t>
+      </w:r>
+      <w:r>
+        <w:t>we can</w:t>
+      </w:r>
+      <w:r>
+        <w:t>’</w:t>
+      </w:r>
+      <w:r>
+        <w:t xml:space="preserve">t have a </w:t>
+      </w:r>
+      <w:r>
+        <w:t xml:space="preserve">CI </w:t>
+      </w:r>
+      <w:r>
+        <w:t xml:space="preserve">that only goes a certain amount of distance in </w:t>
+      </w:r>
+      <w:r>
+        <w:rPr>
+          <w:i/>
+        </w:rPr>
+        <w:t>one</w:t>
+      </w:r>
+      <w:r>
+        <w:t xml:space="preserve"> direction but </w:t>
+      </w:r>
+      <w:r>
+        <w:rPr>
+          <w:i/>
+        </w:rPr>
+        <w:t>more</w:t>
+      </w:r>
+      <w:r>
+        <w:t xml:space="preserve"> in</w:t>
+      </w:r>
+      <w:r>
+        <w:t xml:space="preserve"> </w:t>
+      </w:r>
+      <w:r>
+        <w:t xml:space="preserve">the </w:t>
+      </w:r>
+      <w:r>
+        <w:rPr>
+          <w:i/>
+        </w:rPr>
+        <w:t>other</w:t>
+      </w:r>
+      <w:r>
+        <w:t xml:space="preserve"> direction, we need to think about </w:t>
+      </w:r>
+      <w:r>
+        <w:t xml:space="preserve">lower-tail </w:t>
+      </w:r>
+      <w:r>
+        <w:t xml:space="preserve">5% even though we are not going to use it for any sort of decision making </w:t>
+      </w:r>
+      <w:r>
+        <w:t xml:space="preserve">w/in </w:t>
+      </w:r>
+      <w:r>
+        <w:t>the</w:t>
+      </w:r>
+      <w:r>
+        <w:t xml:space="preserve"> </w:t>
+      </w:r>
+      <w:r>
+        <w:t xml:space="preserve">hypothesis test. </w:t>
+      </w:r>
+    </w:p>
+    <w:p>
+      <w:pPr>
+        <w:pStyle w:val="ListBullet"/>
+      </w:pPr>
+      <w:r>
+        <w:t xml:space="preserve">So </w:t>
+      </w:r>
+      <w:r>
+        <w:t>w/</w:t>
+      </w:r>
+      <w:r>
+        <w:t xml:space="preserve"> a </w:t>
+      </w:r>
+      <w:r>
+        <w:t>1</w:t>
+      </w:r>
+      <w:r>
+        <w:t>-sided hypothesis test</w:t>
+      </w:r>
+      <w:r>
+        <w:t xml:space="preserve"> w/ </w:t>
+      </w:r>
+      <w:r>
+        <w:t xml:space="preserve">alpha </w:t>
+      </w:r>
+      <w:r>
+        <w:t xml:space="preserve">= </w:t>
+      </w:r>
+      <w:r>
+        <w:t>0.05, your equivalent confidence level</w:t>
+      </w:r>
+      <w:r>
+        <w:t xml:space="preserve"> = 90% b/c </w:t>
+      </w:r>
+      <w:r>
+        <w:t>we're allowing for the 5% at the one end you're interested in</w:t>
+      </w:r>
+      <w:r>
+        <w:t xml:space="preserve"> + must </w:t>
+      </w:r>
+      <w:r>
+        <w:t xml:space="preserve">take </w:t>
+      </w:r>
+      <w:r>
+        <w:t xml:space="preserve">note </w:t>
+      </w:r>
+      <w:r>
+        <w:t>of 5% at the other</w:t>
+      </w:r>
+      <w:r>
+        <w:t xml:space="preserve"> </w:t>
+      </w:r>
+      <w:r>
+        <w:t xml:space="preserve">end that you're not interested in so that the </w:t>
+      </w:r>
+      <w:r>
+        <w:t>CI</w:t>
+      </w:r>
+      <w:r>
+        <w:t xml:space="preserve"> </w:t>
+      </w:r>
+      <w:r>
+        <w:t>can be</w:t>
+      </w:r>
+      <w:r>
+        <w:t xml:space="preserve"> </w:t>
+      </w:r>
+      <w:r>
+        <w:t xml:space="preserve">symmetric. </w:t>
+      </w:r>
+    </w:p>
+    <w:p>
+      <w:pPr>
+        <w:pStyle w:val="ListBullet"/>
+      </w:pPr>
+      <w:r>
+        <w:t xml:space="preserve">So </w:t>
+      </w:r>
+      <w:r>
+        <w:t xml:space="preserve">w/ </w:t>
+      </w:r>
+      <w:r>
+        <w:t xml:space="preserve">a </w:t>
+      </w:r>
+      <w:r>
+        <w:t>1</w:t>
+      </w:r>
+      <w:r>
+        <w:t>-sided</w:t>
+      </w:r>
+      <w:r>
+        <w:t xml:space="preserve"> </w:t>
+      </w:r>
+      <w:r>
+        <w:t>hypothesis test, we can't say the</w:t>
+      </w:r>
+      <w:r>
+        <w:t xml:space="preserve"> </w:t>
+      </w:r>
+      <w:r>
+        <w:t xml:space="preserve">significance level </w:t>
+      </w:r>
+      <w:r>
+        <w:t xml:space="preserve">+ </w:t>
+      </w:r>
+      <w:r>
+        <w:t>confidence</w:t>
+      </w:r>
+      <w:r>
+        <w:t xml:space="preserve"> </w:t>
+      </w:r>
+      <w:r>
+        <w:t>level are complements of each</w:t>
+      </w:r>
+      <w:r>
+        <w:t xml:space="preserve"> </w:t>
+      </w:r>
+      <w:r>
+        <w:t xml:space="preserve">other </w:t>
+      </w:r>
+      <w:r>
+        <w:rPr>
+          <w:i/>
+        </w:rPr>
+        <w:t>directly</w:t>
+      </w:r>
+      <w:r>
+        <w:t xml:space="preserve">. </w:t>
+      </w:r>
+    </w:p>
+    <w:p>
+      <w:pPr>
+        <w:pStyle w:val="ListBullet"/>
+      </w:pPr>
+      <w:r>
+        <w:t>We can still use that idea though to</w:t>
+      </w:r>
+      <w:r>
+        <w:t xml:space="preserve"> </w:t>
+      </w:r>
+      <w:r>
+        <w:t>figure out how to get from one to the other</w:t>
+      </w:r>
+      <w:r>
+        <w:t xml:space="preserve"> = </w:t>
+      </w:r>
+      <w:r>
+        <w:t xml:space="preserve">the key </w:t>
+      </w:r>
+      <w:r>
+        <w:t xml:space="preserve">= </w:t>
+      </w:r>
+      <w:r>
+        <w:t xml:space="preserve">always draw your curve </w:t>
+      </w:r>
+      <w:r>
+        <w:t xml:space="preserve">+ </w:t>
+      </w:r>
+      <w:r>
+        <w:t>mark what you're interested in</w:t>
+      </w:r>
+    </w:p>
+    <w:p>
+      <w:pPr>
+        <w:pStyle w:val="ListBullet"/>
+        <w:numPr>
+          <w:ilvl w:val="0"/>
+          <w:numId w:val="0"/>
+        </w:numPr>
+        <w:ind w:left="360"/>
+      </w:pPr>
+    </w:p>
+    <w:p>
+      <w:pPr>
+        <w:pStyle w:val="ListBullet"/>
+      </w:pPr>
+      <w:r>
+        <w:lastRenderedPageBreak/>
+        <w:t>Oftentimes, you may want to use both</w:t>
+      </w:r>
+      <w:r>
+        <w:t xml:space="preserve"> </w:t>
+      </w:r>
+      <w:r>
+        <w:t xml:space="preserve">methods when </w:t>
+      </w:r>
+      <w:r>
+        <w:t xml:space="preserve">doing inference + </w:t>
+      </w:r>
+      <w:r>
+        <w:t>it doesn't make sense for</w:t>
+      </w:r>
+      <w:r>
+        <w:t xml:space="preserve"> the </w:t>
+      </w:r>
+      <w:r>
+        <w:t xml:space="preserve">methods to not agree with each other. </w:t>
+      </w:r>
+    </w:p>
+    <w:p>
+      <w:pPr>
+        <w:pStyle w:val="ListBullet"/>
+      </w:pPr>
+      <w:r>
+        <w:t xml:space="preserve">So, for the most part, if </w:t>
+      </w:r>
+      <w:r>
+        <w:t xml:space="preserve">a given significance level + </w:t>
+      </w:r>
+      <w:r>
+        <w:t>have</w:t>
+      </w:r>
+      <w:r>
+        <w:t xml:space="preserve"> </w:t>
+      </w:r>
+      <w:r>
+        <w:t>accurately determined the equivalent confidence level, the</w:t>
+      </w:r>
+      <w:r>
+        <w:t xml:space="preserve"> </w:t>
+      </w:r>
+      <w:r>
+        <w:t xml:space="preserve">results from the </w:t>
+      </w:r>
+      <w:r>
+        <w:t xml:space="preserve">2 </w:t>
+      </w:r>
+      <w:r>
+        <w:t>approaches should always equal agree</w:t>
+      </w:r>
+      <w:r>
+        <w:t xml:space="preserve"> w/ each other</w:t>
+      </w:r>
+    </w:p>
+    <w:p>
+      <w:pPr>
+        <w:pStyle w:val="ListBullet"/>
+        <w:rPr>
+          <w:b/>
+        </w:rPr>
+      </w:pPr>
+      <w:r>
+        <w:rPr>
+          <w:b/>
+        </w:rPr>
+        <w:t>2</w:t>
+      </w:r>
+      <w:r>
+        <w:rPr>
+          <w:b/>
+        </w:rPr>
+        <w:t xml:space="preserve">-sided hypothesis </w:t>
+      </w:r>
+      <w:r>
+        <w:rPr>
+          <w:b/>
+        </w:rPr>
+        <w:t xml:space="preserve">w/ </w:t>
+      </w:r>
+      <w:r>
+        <w:rPr>
+          <w:b/>
+        </w:rPr>
+        <w:t>a threshold of</w:t>
+      </w:r>
+      <w:r>
+        <w:rPr>
+          <w:b/>
+        </w:rPr>
+        <w:t xml:space="preserve"> </w:t>
+      </w:r>
+      <w:r>
+        <w:rPr>
+          <w:b/>
+        </w:rPr>
+        <w:t xml:space="preserve">alpha </w:t>
+      </w:r>
+      <w:r>
+        <w:rPr>
+          <w:b/>
+        </w:rPr>
+        <w:t>= a</w:t>
+      </w:r>
+      <w:r>
+        <w:rPr>
+          <w:b/>
+        </w:rPr>
+        <w:t xml:space="preserve"> confidence interval </w:t>
+      </w:r>
+      <w:r>
+        <w:rPr>
+          <w:b/>
+        </w:rPr>
+        <w:t xml:space="preserve">of </w:t>
+      </w:r>
+      <w:r>
+        <w:rPr>
+          <w:b/>
+        </w:rPr>
+        <w:t>1</w:t>
+      </w:r>
+      <w:r>
+        <w:rPr>
+          <w:b/>
+        </w:rPr>
+        <w:t xml:space="preserve"> - </w:t>
+      </w:r>
+      <w:r>
+        <w:rPr>
+          <w:b/>
+        </w:rPr>
+        <w:t xml:space="preserve">alpha. </w:t>
+      </w:r>
+    </w:p>
+    <w:p>
+      <w:pPr>
+        <w:pStyle w:val="ListBullet"/>
+        <w:rPr>
+          <w:b/>
+        </w:rPr>
+      </w:pPr>
+      <w:r>
+        <w:rPr>
+          <w:b/>
+        </w:rPr>
+        <w:t>1</w:t>
+      </w:r>
+      <w:r>
+        <w:rPr>
+          <w:b/>
+        </w:rPr>
+        <w:t>-sided hypothesis</w:t>
+      </w:r>
+      <w:r>
+        <w:rPr>
+          <w:b/>
+        </w:rPr>
+        <w:t xml:space="preserve"> w/</w:t>
+      </w:r>
+      <w:r>
+        <w:rPr>
+          <w:b/>
+        </w:rPr>
+        <w:t xml:space="preserve"> a threshold</w:t>
+      </w:r>
+      <w:r>
+        <w:rPr>
+          <w:b/>
+        </w:rPr>
+        <w:t xml:space="preserve"> of alpha = </w:t>
+      </w:r>
+      <w:r>
+        <w:rPr>
+          <w:b/>
+        </w:rPr>
+        <w:t xml:space="preserve">a confidence interval with 1 </w:t>
+      </w:r>
+      <w:r>
+        <w:rPr>
+          <w:b/>
+        </w:rPr>
+        <w:t xml:space="preserve">- </w:t>
+      </w:r>
+      <w:r>
+        <w:rPr>
+          <w:b/>
+        </w:rPr>
+        <w:t>2</w:t>
+      </w:r>
+      <w:r>
+        <w:rPr>
+          <w:b/>
+        </w:rPr>
+        <w:t>*</w:t>
+      </w:r>
+      <w:r>
+        <w:rPr>
+          <w:b/>
+        </w:rPr>
+        <w:t xml:space="preserve">alpha. </w:t>
+      </w:r>
+    </w:p>
+    <w:p>
+      <w:pPr>
+        <w:pStyle w:val="ListBullet"/>
+      </w:pPr>
+      <w:r>
+        <w:rPr>
+          <w:b/>
+          <w:highlight w:val="yellow"/>
+        </w:rPr>
+        <w:t>If the null is rejected, a</w:t>
+      </w:r>
+      <w:r>
+        <w:rPr>
+          <w:b/>
+          <w:highlight w:val="yellow"/>
+        </w:rPr>
+        <w:t xml:space="preserve"> CI</w:t>
+      </w:r>
+      <w:r>
+        <w:rPr>
+          <w:b/>
+          <w:highlight w:val="yellow"/>
+        </w:rPr>
+        <w:t xml:space="preserve"> that agrees </w:t>
+      </w:r>
+      <w:r>
+        <w:rPr>
+          <w:b/>
+          <w:highlight w:val="yellow"/>
+        </w:rPr>
+        <w:t>w/</w:t>
+      </w:r>
+      <w:r>
+        <w:rPr>
+          <w:b/>
+          <w:highlight w:val="yellow"/>
+        </w:rPr>
+        <w:t xml:space="preserve"> the result of the hypothesis test</w:t>
+      </w:r>
+      <w:r>
+        <w:rPr>
+          <w:b/>
+          <w:highlight w:val="yellow"/>
+        </w:rPr>
+        <w:t xml:space="preserve"> </w:t>
+      </w:r>
+      <w:r>
+        <w:rPr>
+          <w:b/>
+          <w:highlight w:val="yellow"/>
+        </w:rPr>
+        <w:t xml:space="preserve">should </w:t>
+      </w:r>
+      <w:r>
+        <w:rPr>
+          <w:b/>
+          <w:highlight w:val="yellow"/>
+        </w:rPr>
+        <w:t>NOT</w:t>
+      </w:r>
+      <w:r>
+        <w:rPr>
+          <w:b/>
+          <w:highlight w:val="yellow"/>
+        </w:rPr>
+        <w:t xml:space="preserve"> include the null value.</w:t>
+      </w:r>
+      <w:r>
+        <w:t xml:space="preserve"> </w:t>
+      </w:r>
+    </w:p>
+    <w:p>
+      <w:pPr>
+        <w:pStyle w:val="ListBullet"/>
+        <w:tabs>
+          <w:tab w:val="clear" w:pos="360"/>
+          <w:tab w:val="num" w:pos="720"/>
+        </w:tabs>
+        <w:ind w:left="720"/>
+      </w:pPr>
+      <w:r>
+        <w:t>This</w:t>
+      </w:r>
+      <w:r>
+        <w:t xml:space="preserve"> is b/ ci </w:t>
+      </w:r>
+      <w:r>
+        <w:t>you're saying you're</w:t>
+      </w:r>
+      <w:r>
+        <w:t xml:space="preserve"> </w:t>
+      </w:r>
+      <w:r>
+        <w:rPr>
+          <w:i/>
+        </w:rPr>
+        <w:t>rejecting</w:t>
+      </w:r>
+      <w:r>
+        <w:t xml:space="preserve"> </w:t>
+      </w:r>
+      <w:r>
+        <w:t xml:space="preserve">the </w:t>
+      </w:r>
+      <w:r>
+        <w:t>null</w:t>
+      </w:r>
+      <w:r>
+        <w:t xml:space="preserve"> </w:t>
+      </w:r>
+      <w:r>
+        <w:t xml:space="preserve">value, </w:t>
+      </w:r>
+      <w:r>
+        <w:t xml:space="preserve">so that value should NOT </w:t>
+      </w:r>
+      <w:r>
+        <w:t>be in</w:t>
+      </w:r>
+      <w:r>
+        <w:t xml:space="preserve"> the confidence interval</w:t>
+      </w:r>
+    </w:p>
+    <w:p>
+      <w:pPr>
+        <w:pStyle w:val="ListBullet"/>
+        <w:tabs>
+          <w:tab w:val="clear" w:pos="360"/>
+          <w:tab w:val="num" w:pos="720"/>
+        </w:tabs>
+        <w:ind w:left="720"/>
+      </w:pPr>
+      <w:r>
+        <w:t xml:space="preserve">Otherwise, you’d </w:t>
+      </w:r>
+      <w:r>
+        <w:t>be contradicting</w:t>
+      </w:r>
+      <w:r>
+        <w:t xml:space="preserve"> yourself by </w:t>
+      </w:r>
+      <w:r>
+        <w:t>saying it's a plausible value for the parameter</w:t>
+      </w:r>
+      <w:r>
+        <w:t xml:space="preserve"> </w:t>
+      </w:r>
+      <w:r>
+        <w:t xml:space="preserve">of interest. </w:t>
+      </w:r>
+    </w:p>
+    <w:p>
+      <w:pPr>
+        <w:pStyle w:val="ListBullet"/>
+        <w:rPr>
+          <w:b/>
+          <w:highlight w:val="yellow"/>
+        </w:rPr>
+      </w:pPr>
+      <w:r>
+        <w:rPr>
+          <w:b/>
+          <w:highlight w:val="yellow"/>
+        </w:rPr>
+        <w:t xml:space="preserve">If </w:t>
+      </w:r>
+      <w:r>
+        <w:rPr>
+          <w:b/>
+          <w:highlight w:val="yellow"/>
+        </w:rPr>
+        <w:t xml:space="preserve">we FAIL to reject </w:t>
+      </w:r>
+      <w:r>
+        <w:rPr>
+          <w:b/>
+          <w:highlight w:val="yellow"/>
+        </w:rPr>
+        <w:t xml:space="preserve">the null, a </w:t>
+      </w:r>
+      <w:r>
+        <w:rPr>
+          <w:b/>
+          <w:highlight w:val="yellow"/>
+        </w:rPr>
+        <w:t xml:space="preserve">CI </w:t>
+      </w:r>
+      <w:r>
+        <w:rPr>
+          <w:b/>
+          <w:highlight w:val="yellow"/>
+        </w:rPr>
+        <w:t xml:space="preserve">that agrees </w:t>
+      </w:r>
+      <w:r>
+        <w:rPr>
+          <w:b/>
+          <w:highlight w:val="yellow"/>
+        </w:rPr>
+        <w:t xml:space="preserve">w/ </w:t>
+      </w:r>
+      <w:r>
+        <w:rPr>
+          <w:b/>
+          <w:highlight w:val="yellow"/>
+        </w:rPr>
+        <w:t>the result of</w:t>
+      </w:r>
+      <w:r>
+        <w:rPr>
+          <w:b/>
+          <w:highlight w:val="yellow"/>
+        </w:rPr>
+        <w:t xml:space="preserve"> </w:t>
+      </w:r>
+      <w:r>
+        <w:rPr>
+          <w:b/>
+          <w:highlight w:val="yellow"/>
+        </w:rPr>
+        <w:t xml:space="preserve">the hypothesis test </w:t>
+      </w:r>
+      <w:r>
+        <w:rPr>
+          <w:b/>
+          <w:highlight w:val="yellow"/>
+        </w:rPr>
+        <w:t xml:space="preserve">SHOULD </w:t>
+      </w:r>
+      <w:r>
+        <w:rPr>
+          <w:b/>
+          <w:highlight w:val="yellow"/>
+        </w:rPr>
+        <w:t>include</w:t>
+      </w:r>
+      <w:r>
+        <w:rPr>
+          <w:b/>
+          <w:highlight w:val="yellow"/>
+        </w:rPr>
+        <w:t xml:space="preserve"> </w:t>
+      </w:r>
+      <w:r>
+        <w:rPr>
+          <w:b/>
+          <w:highlight w:val="yellow"/>
+        </w:rPr>
+        <w:t xml:space="preserve">the null value. </w:t>
+      </w:r>
+    </w:p>
+    <w:p>
+      <w:pPr>
+        <w:pStyle w:val="ListBullet"/>
+        <w:rPr>
+          <w:b/>
+          <w:highlight w:val="yellow"/>
+        </w:rPr>
+      </w:pPr>
+      <w:r>
+        <w:rPr>
+          <w:noProof/>
+        </w:rPr>
+        <w:drawing>
+          <wp:inline distT="0" distB="0" distL="0" distR="0" wp14:anchorId="2979FF5C" wp14:editId="52C46D36">
+            <wp:extent cx="4153891" cy="1790700"/>
+            <wp:effectExtent l="0" t="0" r="0" b="0"/>
+            <wp:docPr id="20" name="Picture 20"/>
+            <wp:cNvGraphicFramePr>
+              <a:graphicFrameLocks xmlns:a="http://schemas.openxmlformats.org/drawingml/2006/main" noChangeAspect="1"/>
+            </wp:cNvGraphicFramePr>
+            <a:graphic xmlns:a="http://schemas.openxmlformats.org/drawingml/2006/main">
+              <a:graphicData uri="http://schemas.openxmlformats.org/drawingml/2006/picture">
+                <pic:pic xmlns:pic="http://schemas.openxmlformats.org/drawingml/2006/picture">
+                  <pic:nvPicPr>
+                    <pic:cNvPr id="1" name=""/>
+                    <pic:cNvPicPr/>
+                  </pic:nvPicPr>
+                  <pic:blipFill>
+                    <a:blip r:embed="rId33"/>
+                    <a:stretch>
+                      <a:fillRect/>
+                    </a:stretch>
+                  </pic:blipFill>
+                  <pic:spPr>
+                    <a:xfrm>
+                      <a:off x="0" y="0"/>
+                      <a:ext cx="4158136" cy="1792530"/>
+                    </a:xfrm>
+                    <a:prstGeom prst="rect">
+                      <a:avLst/>
+                    </a:prstGeom>
+                  </pic:spPr>
+                </pic:pic>
+              </a:graphicData>
+            </a:graphic>
+          </wp:inline>
+        </w:drawing>
+      </w:r>
+    </w:p>
+    <w:p>
+      <w:pPr>
+        <w:pStyle w:val="ListBullet"/>
+        <w:numPr>
+          <w:ilvl w:val="0"/>
+          <w:numId w:val="0"/>
+        </w:numPr>
+      </w:pPr>
+    </w:p>
+    <w:p>
+      <w:pPr>
+        <w:pStyle w:val="ListBullet"/>
+        <w:numPr>
+          <w:ilvl w:val="0"/>
+          <w:numId w:val="0"/>
+        </w:numPr>
+        <w:jc w:val="center"/>
+        <w:rPr>
+          <w:b/>
+          <w:u w:val="single"/>
+        </w:rPr>
+      </w:pPr>
+      <w:r>
+        <w:rPr>
+          <w:b/>
+          <w:u w:val="single"/>
+        </w:rPr>
+        <w:t>Statistical vs. Practical Significance</w:t>
+      </w:r>
+      <w:r>
+        <w:rPr>
+          <w:b/>
+          <w:u w:val="single"/>
+        </w:rPr>
+        <w:br/>
+      </w:r>
+    </w:p>
+    <w:p>
+      <w:pPr>
+        <w:pStyle w:val="ListBullet"/>
+      </w:pPr>
+      <w:r>
+        <w:t xml:space="preserve">Ex: All else held equal, will a p-value be lower if n = 100 or n = 10,000 </w:t>
+      </w:r>
+      <w:r>
+        <w:sym w:font="Wingdings" w:char="F0E0"/>
+      </w:r>
+      <w:r>
+        <w:t xml:space="preserve"> 2 separate hypothesis tests w/ the same null + alternative hypotheses, sample means = exactly the same, null values = the same, b/c they're driven by the hypotheses + SSs = exactly the same as well, but sample sizes are different</w:t>
+      </w:r>
+    </w:p>
+    <w:p>
+      <w:pPr>
+        <w:pStyle w:val="ListBullet"/>
+        <w:numPr>
+          <w:ilvl w:val="0"/>
+          <w:numId w:val="0"/>
+        </w:numPr>
+        <w:ind w:left="360" w:firstLine="360"/>
+      </w:pPr>
+      <w:r>
+        <w:t xml:space="preserve">If the sample size is high, </w:t>
+      </w:r>
+      <w:r>
+        <w:rPr>
+          <w:b/>
+        </w:rPr>
+        <w:t>standard error</w:t>
+      </w:r>
+      <w:r>
+        <w:t xml:space="preserve"> will decrease b/c</w:t>
+      </w:r>
+      <w:r>
+        <w:t xml:space="preserve"> square root</w:t>
+      </w:r>
+      <w:r>
+        <w:t xml:space="preserve"> </w:t>
+      </w:r>
+      <w:r>
+        <w:t>of n</w:t>
+      </w:r>
+      <w:r>
+        <w:t xml:space="preserve"> increases</w:t>
+      </w:r>
+    </w:p>
+    <w:p>
+      <w:pPr>
+        <w:pStyle w:val="ListBullet"/>
+        <w:tabs>
+          <w:tab w:val="clear" w:pos="360"/>
+          <w:tab w:val="num" w:pos="720"/>
+        </w:tabs>
+        <w:ind w:left="720"/>
+      </w:pPr>
+      <w:r>
+        <w:t>SE</w:t>
+      </w:r>
+      <w:r>
+        <w:t xml:space="preserve"> </w:t>
+      </w:r>
+      <w:r>
+        <w:t xml:space="preserve">w/in </w:t>
+      </w:r>
+      <w:r>
+        <w:t>a hypothesis</w:t>
+      </w:r>
+      <w:r>
+        <w:t xml:space="preserve"> </w:t>
+      </w:r>
+      <w:r>
+        <w:t xml:space="preserve">testing framework shows up in the denominator of </w:t>
+      </w:r>
+      <w:r>
+        <w:t>a</w:t>
+      </w:r>
+      <w:r>
+        <w:t xml:space="preserve"> test</w:t>
+      </w:r>
+      <w:r>
+        <w:t xml:space="preserve"> </w:t>
+      </w:r>
+      <w:r>
+        <w:t xml:space="preserve">statistic. </w:t>
+      </w:r>
+    </w:p>
+    <w:p>
+      <w:pPr>
+        <w:pStyle w:val="ListBullet"/>
+        <w:tabs>
+          <w:tab w:val="clear" w:pos="360"/>
+          <w:tab w:val="num" w:pos="720"/>
+        </w:tabs>
+        <w:ind w:left="720"/>
+      </w:pPr>
+      <w:r>
+        <w:t xml:space="preserve">If </w:t>
+      </w:r>
+      <w:r>
+        <w:t>your denominator goes down, your</w:t>
+      </w:r>
+      <w:r>
+        <w:t xml:space="preserve"> </w:t>
+      </w:r>
+      <w:r>
+        <w:t>test statistic is going to go up</w:t>
+      </w:r>
+      <w:r>
+        <w:t xml:space="preserve"> +</w:t>
+      </w:r>
+      <w:r>
+        <w:t xml:space="preserve"> closer to the ends of the</w:t>
+      </w:r>
+      <w:r>
+        <w:t xml:space="preserve"> </w:t>
+      </w:r>
+      <w:r>
+        <w:t xml:space="preserve">tails </w:t>
+      </w:r>
+      <w:r>
+        <w:t xml:space="preserve">of a distribution </w:t>
+      </w:r>
+      <w:r>
+        <w:t>as opposed to closer to the center</w:t>
+      </w:r>
+    </w:p>
+    <w:p>
+      <w:pPr>
+        <w:pStyle w:val="ListBullet"/>
+        <w:tabs>
+          <w:tab w:val="clear" w:pos="360"/>
+          <w:tab w:val="num" w:pos="720"/>
+        </w:tabs>
+        <w:ind w:left="720"/>
+      </w:pPr>
+      <w:r>
+        <w:t xml:space="preserve">If </w:t>
+      </w:r>
+      <w:r>
+        <w:t>cutoff values</w:t>
+      </w:r>
+      <w:r>
+        <w:t>/test statistics</w:t>
+      </w:r>
+      <w:r>
+        <w:t xml:space="preserve"> </w:t>
+      </w:r>
+      <w:r>
+        <w:t xml:space="preserve">are actually closer to the ends </w:t>
+      </w:r>
+      <w:r>
+        <w:t>of tails,</w:t>
+      </w:r>
+      <w:r>
+        <w:t xml:space="preserve"> </w:t>
+      </w:r>
+      <w:r>
+        <w:t xml:space="preserve">then the </w:t>
+      </w:r>
+      <w:r>
+        <w:rPr>
+          <w:b/>
+        </w:rPr>
+        <w:t>p-values</w:t>
+      </w:r>
+      <w:r>
+        <w:t xml:space="preserve"> (</w:t>
+      </w:r>
+      <w:r>
+        <w:t>those tail areas</w:t>
+      </w:r>
+      <w:r>
+        <w:t xml:space="preserve">) </w:t>
+      </w:r>
+      <w:r>
+        <w:t xml:space="preserve">are going to be getting smaller </w:t>
+      </w:r>
+      <w:r>
+        <w:t xml:space="preserve">+ </w:t>
+      </w:r>
+      <w:r>
+        <w:t xml:space="preserve">smaller. </w:t>
+      </w:r>
+    </w:p>
+    <w:p>
+      <w:pPr>
+        <w:pStyle w:val="ListBullet"/>
+        <w:rPr>
+          <w:b/>
+          <w:highlight w:val="yellow"/>
+        </w:rPr>
+      </w:pPr>
+      <w:r>
+        <w:rPr>
+          <w:b/>
+          <w:highlight w:val="yellow"/>
+        </w:rPr>
+        <w:t>I</w:t>
+      </w:r>
+      <w:r>
+        <w:rPr>
+          <w:b/>
+          <w:highlight w:val="yellow"/>
+        </w:rPr>
+        <w:t xml:space="preserve">ncrease </w:t>
+      </w:r>
+      <w:proofErr w:type="spellStart"/>
+      <w:r>
+        <w:rPr>
+          <w:b/>
+          <w:highlight w:val="yellow"/>
+        </w:rPr>
+        <w:t>n</w:t>
+      </w:r>
+      <w:proofErr w:type="spellEnd"/>
+      <w:r>
+        <w:rPr>
+          <w:b/>
+          <w:highlight w:val="yellow"/>
+        </w:rPr>
+        <w:t xml:space="preserve"> </w:t>
+      </w:r>
+      <w:r>
+        <w:rPr>
+          <w:b/>
+          <w:highlight w:val="yellow"/>
+        </w:rPr>
+        <w:sym w:font="Wingdings" w:char="F0E0"/>
+      </w:r>
+      <w:r>
+        <w:rPr>
+          <w:b/>
+          <w:highlight w:val="yellow"/>
+        </w:rPr>
+        <w:t xml:space="preserve"> SE </w:t>
+      </w:r>
+      <w:r>
+        <w:rPr>
+          <w:b/>
+          <w:highlight w:val="yellow"/>
+        </w:rPr>
+        <w:t>error decreases</w:t>
+      </w:r>
+      <w:r>
+        <w:rPr>
+          <w:b/>
+          <w:highlight w:val="yellow"/>
+        </w:rPr>
+        <w:t xml:space="preserve"> </w:t>
+      </w:r>
+      <w:r>
+        <w:rPr>
+          <w:b/>
+          <w:highlight w:val="yellow"/>
+        </w:rPr>
+        <w:sym w:font="Wingdings" w:char="F0E0"/>
+      </w:r>
+      <w:r>
+        <w:rPr>
+          <w:b/>
+          <w:highlight w:val="yellow"/>
+        </w:rPr>
+        <w:t xml:space="preserve"> </w:t>
+      </w:r>
+      <w:r>
+        <w:rPr>
+          <w:b/>
+          <w:highlight w:val="yellow"/>
+        </w:rPr>
+        <w:t>test statistic increases</w:t>
+      </w:r>
+      <w:r>
+        <w:rPr>
+          <w:b/>
+          <w:highlight w:val="yellow"/>
+        </w:rPr>
+        <w:t xml:space="preserve"> </w:t>
+      </w:r>
+      <w:r>
+        <w:rPr>
+          <w:b/>
+          <w:highlight w:val="yellow"/>
+        </w:rPr>
+        <w:sym w:font="Wingdings" w:char="F0E0"/>
+      </w:r>
+      <w:r>
+        <w:rPr>
+          <w:b/>
+          <w:highlight w:val="yellow"/>
+        </w:rPr>
+        <w:t xml:space="preserve"> p-values decreasing</w:t>
+      </w:r>
+      <w:r>
+        <w:rPr>
+          <w:b/>
+          <w:highlight w:val="yellow"/>
+        </w:rPr>
+        <w:t xml:space="preserve"> </w:t>
+      </w:r>
+    </w:p>
+    <w:p>
+      <w:pPr>
+        <w:pStyle w:val="ListBullet"/>
+        <w:numPr>
+          <w:ilvl w:val="0"/>
+          <w:numId w:val="0"/>
+        </w:numPr>
+        <w:ind w:left="2520" w:firstLine="360"/>
+        <w:rPr>
+          <w:b/>
+          <w:highlight w:val="yellow"/>
+        </w:rPr>
+      </w:pPr>
+      <w:r>
+        <w:rPr>
+          <w:noProof/>
+        </w:rPr>
+        <w:drawing>
+          <wp:inline distT="0" distB="0" distL="0" distR="0" wp14:anchorId="7E26F5D1" wp14:editId="3726FC16">
+            <wp:extent cx="2495550" cy="762259"/>
+            <wp:effectExtent l="0" t="0" r="0" b="0"/>
+            <wp:docPr id="21" name="Picture 21"/>
+            <wp:cNvGraphicFramePr>
+              <a:graphicFrameLocks xmlns:a="http://schemas.openxmlformats.org/drawingml/2006/main" noChangeAspect="1"/>
+            </wp:cNvGraphicFramePr>
+            <a:graphic xmlns:a="http://schemas.openxmlformats.org/drawingml/2006/main">
+              <a:graphicData uri="http://schemas.openxmlformats.org/drawingml/2006/picture">
+                <pic:pic xmlns:pic="http://schemas.openxmlformats.org/drawingml/2006/picture">
+                  <pic:nvPicPr>
+                    <pic:cNvPr id="1" name=""/>
+                    <pic:cNvPicPr/>
+                  </pic:nvPicPr>
+                  <pic:blipFill>
+                    <a:blip r:embed="rId34"/>
+                    <a:stretch>
+                      <a:fillRect/>
+                    </a:stretch>
+                  </pic:blipFill>
+                  <pic:spPr>
+                    <a:xfrm>
+                      <a:off x="0" y="0"/>
+                      <a:ext cx="2499975" cy="763610"/>
+                    </a:xfrm>
+                    <a:prstGeom prst="rect">
+                      <a:avLst/>
+                    </a:prstGeom>
+                  </pic:spPr>
+                </pic:pic>
+              </a:graphicData>
+            </a:graphic>
+          </wp:inline>
+        </w:drawing>
+      </w:r>
+    </w:p>
+    <w:p>
+      <w:pPr>
+        <w:pStyle w:val="ListBullet"/>
+      </w:pPr>
+      <w:r>
+        <w:t>W</w:t>
+      </w:r>
+      <w:r>
+        <w:t xml:space="preserve">e know </w:t>
+      </w:r>
+      <w:r>
+        <w:t>(</w:t>
+      </w:r>
+      <w:r>
+        <w:t>using the 68, 95, 99.7% rule</w:t>
+      </w:r>
+      <w:r>
+        <w:t>)</w:t>
+      </w:r>
+      <w:r>
+        <w:t xml:space="preserve"> almost all observat</w:t>
+      </w:r>
+      <w:r>
+        <w:t xml:space="preserve">ions under the normal curve lie w/in 3 SD’s </w:t>
+      </w:r>
+      <w:r>
+        <w:t>the mean, so a z-score of 25 basically means almost no p-value</w:t>
+      </w:r>
+      <w:r>
+        <w:t xml:space="preserve"> = </w:t>
+      </w:r>
+      <w:r>
+        <w:rPr>
+          <w:b/>
+        </w:rPr>
+        <w:t xml:space="preserve">highly </w:t>
+      </w:r>
+      <w:r>
+        <w:rPr>
+          <w:b/>
+          <w:i/>
+        </w:rPr>
+        <w:t>statistically</w:t>
+      </w:r>
+      <w:r>
+        <w:rPr>
+          <w:b/>
+        </w:rPr>
+        <w:t xml:space="preserve"> </w:t>
+      </w:r>
+      <w:r>
+        <w:rPr>
+          <w:b/>
+        </w:rPr>
+        <w:t xml:space="preserve">significant </w:t>
+      </w:r>
+    </w:p>
+    <w:p>
+      <w:pPr>
+        <w:pStyle w:val="ListBullet"/>
+      </w:pPr>
+      <w:r>
+        <w:t xml:space="preserve">However, is it </w:t>
+      </w:r>
+      <w:r>
+        <w:rPr>
+          <w:b/>
+          <w:i/>
+        </w:rPr>
+        <w:t>practically</w:t>
+      </w:r>
+      <w:r>
+        <w:rPr>
+          <w:b/>
+        </w:rPr>
+        <w:t xml:space="preserve"> significant</w:t>
+      </w:r>
+      <w:r>
+        <w:t xml:space="preserve">? </w:t>
+      </w:r>
+    </w:p>
+    <w:p>
+      <w:pPr>
+        <w:pStyle w:val="ListBullet"/>
+      </w:pPr>
+      <w:r>
+        <w:rPr>
+          <w:b/>
+        </w:rPr>
+        <w:lastRenderedPageBreak/>
+        <w:t xml:space="preserve">Practical </w:t>
+      </w:r>
+      <w:r>
+        <w:rPr>
+          <w:b/>
+        </w:rPr>
+        <w:t>significance</w:t>
+      </w:r>
+      <w:r>
+        <w:rPr>
+          <w:b/>
+        </w:rPr>
+        <w:t xml:space="preserve"> = </w:t>
+      </w:r>
+      <w:r>
+        <w:t xml:space="preserve">focus on the </w:t>
+      </w:r>
+      <w:r>
+        <w:rPr>
+          <w:b/>
+          <w:highlight w:val="yellow"/>
+        </w:rPr>
+        <w:t>effect size</w:t>
+      </w:r>
+      <w:r>
+        <w:rPr>
+          <w:highlight w:val="yellow"/>
+        </w:rPr>
+        <w:t xml:space="preserve"> = </w:t>
+      </w:r>
+      <w:r>
+        <w:rPr>
+          <w:highlight w:val="yellow"/>
+        </w:rPr>
+        <w:t>difference between point estimate</w:t>
+      </w:r>
+      <w:r>
+        <w:rPr>
+          <w:highlight w:val="yellow"/>
+        </w:rPr>
+        <w:t xml:space="preserve"> </w:t>
+      </w:r>
+      <w:proofErr w:type="gramStart"/>
+      <w:r>
+        <w:rPr>
+          <w:highlight w:val="yellow"/>
+        </w:rPr>
+        <w:t>+</w:t>
+      </w:r>
+      <w:proofErr w:type="gramEnd"/>
+      <w:r>
+        <w:rPr>
+          <w:highlight w:val="yellow"/>
+        </w:rPr>
+        <w:t xml:space="preserve"> </w:t>
+      </w:r>
+      <w:r>
+        <w:rPr>
+          <w:highlight w:val="yellow"/>
+        </w:rPr>
+        <w:t>null value.</w:t>
+      </w:r>
+      <w:r>
+        <w:t xml:space="preserve"> </w:t>
+      </w:r>
+    </w:p>
+    <w:p>
+      <w:pPr>
+        <w:pStyle w:val="ListBullet"/>
+      </w:pPr>
+      <w:r>
+        <w:t>This would be the numerator in our test statistic calculation</w:t>
+      </w:r>
+    </w:p>
+    <w:p>
+      <w:pPr>
+        <w:pStyle w:val="ListBullet"/>
+      </w:pPr>
+      <w:r>
+        <w:t xml:space="preserve">In both instances </w:t>
+      </w:r>
+      <w:r>
+        <w:t xml:space="preserve">above, </w:t>
+      </w:r>
+      <w:r>
+        <w:t>we have the same exact</w:t>
+      </w:r>
+      <w:r>
+        <w:t xml:space="preserve"> </w:t>
+      </w:r>
+      <w:r>
+        <w:t>effect size</w:t>
+      </w:r>
+      <w:r>
+        <w:t xml:space="preserve"> + </w:t>
+      </w:r>
+      <w:r>
+        <w:t xml:space="preserve">it's a small effect size </w:t>
+      </w:r>
+    </w:p>
+    <w:p>
+      <w:pPr>
+        <w:pStyle w:val="ListBullet"/>
+        <w:numPr>
+          <w:ilvl w:val="0"/>
+          <w:numId w:val="0"/>
+        </w:numPr>
+        <w:ind w:left="360"/>
+      </w:pPr>
+      <w:r>
+        <w:t xml:space="preserve">Even w/ </w:t>
+      </w:r>
+      <w:r>
+        <w:t>a small effect size, which may not be practically</w:t>
+      </w:r>
+      <w:r>
+        <w:t xml:space="preserve"> significant, we’</w:t>
+      </w:r>
+      <w:r>
+        <w:t xml:space="preserve">re able to find </w:t>
+      </w:r>
+      <w:r>
+        <w:t xml:space="preserve">a </w:t>
+      </w:r>
+      <w:r>
+        <w:t>statistically significant result simply by inflating sample size</w:t>
+      </w:r>
+      <w:r>
+        <w:t xml:space="preserve"> (</w:t>
+      </w:r>
+      <w:r>
+        <w:rPr>
+          <w:i/>
+        </w:rPr>
+        <w:t>something t</w:t>
+      </w:r>
+      <w:r>
+        <w:rPr>
+          <w:i/>
+        </w:rPr>
+        <w:t>he researcher has control over</w:t>
+      </w:r>
+      <w:r>
+        <w:t>)</w:t>
+      </w:r>
+    </w:p>
+    <w:p>
+      <w:pPr>
+        <w:pStyle w:val="ListBullet"/>
+        <w:rPr>
+          <w:b/>
+          <w:highlight w:val="yellow"/>
+        </w:rPr>
+      </w:pPr>
+      <w:r>
+        <w:rPr>
+          <w:b/>
+          <w:highlight w:val="yellow"/>
+        </w:rPr>
+        <w:t>So, when you see highly statistically</w:t>
+      </w:r>
+      <w:r>
+        <w:rPr>
+          <w:b/>
+          <w:highlight w:val="yellow"/>
+        </w:rPr>
+        <w:t xml:space="preserve"> </w:t>
+      </w:r>
+      <w:r>
+        <w:rPr>
+          <w:b/>
+          <w:highlight w:val="yellow"/>
+        </w:rPr>
+        <w:t xml:space="preserve">significant results, </w:t>
+      </w:r>
+      <w:r>
+        <w:rPr>
+          <w:b/>
+          <w:highlight w:val="yellow"/>
+        </w:rPr>
+        <w:t xml:space="preserve">make sure you have a critical eye </w:t>
+      </w:r>
+      <w:r>
+        <w:rPr>
+          <w:b/>
+          <w:highlight w:val="yellow"/>
+        </w:rPr>
+        <w:t xml:space="preserve">+ </w:t>
+      </w:r>
+      <w:r>
+        <w:rPr>
+          <w:b/>
+          <w:highlight w:val="yellow"/>
+        </w:rPr>
+        <w:t xml:space="preserve">that you inquire whether effect size is reported </w:t>
+      </w:r>
+      <w:r>
+        <w:rPr>
+          <w:b/>
+          <w:highlight w:val="yellow"/>
+        </w:rPr>
+        <w:t xml:space="preserve">+ </w:t>
+      </w:r>
+      <w:r>
+        <w:rPr>
+          <w:b/>
+          <w:highlight w:val="yellow"/>
+        </w:rPr>
+        <w:t xml:space="preserve">what the sample size is </w:t>
+      </w:r>
+    </w:p>
+    <w:p>
+      <w:pPr>
+        <w:pStyle w:val="ListBullet"/>
+      </w:pPr>
+      <w:r>
+        <w:t>If</w:t>
+      </w:r>
+      <w:r>
+        <w:t xml:space="preserve"> reporting highly statistically significant</w:t>
+      </w:r>
+      <w:r>
+        <w:t xml:space="preserve"> results, </w:t>
+      </w:r>
+      <w:r>
+        <w:t>it's a good idea to let readers</w:t>
+      </w:r>
+      <w:r>
+        <w:t xml:space="preserve"> </w:t>
+      </w:r>
+      <w:r>
+        <w:t xml:space="preserve">know effect </w:t>
+      </w:r>
+      <w:r>
+        <w:t xml:space="preserve">+ </w:t>
+      </w:r>
+      <w:r>
+        <w:t>sample size so the</w:t>
+      </w:r>
+      <w:r>
+        <w:t xml:space="preserve"> </w:t>
+      </w:r>
+      <w:r>
+        <w:t>discussion is clear if a statistically significant</w:t>
+      </w:r>
+      <w:r>
+        <w:t xml:space="preserve"> </w:t>
+      </w:r>
+      <w:r>
+        <w:t xml:space="preserve">finding is </w:t>
+      </w:r>
+      <w:r>
+        <w:rPr>
+          <w:i/>
+        </w:rPr>
+        <w:t>also</w:t>
+      </w:r>
+      <w:r>
+        <w:t xml:space="preserve"> </w:t>
+      </w:r>
+      <w:r>
+        <w:t xml:space="preserve">practically significant </w:t>
+      </w:r>
+      <w:r>
+        <w:t>or not</w:t>
+      </w:r>
+    </w:p>
+    <w:p>
+      <w:pPr>
+        <w:pStyle w:val="ListBullet"/>
+      </w:pPr>
+      <w:r>
+        <w:rPr>
+          <w:b/>
+        </w:rPr>
+        <w:t>R</w:t>
+      </w:r>
+      <w:r>
+        <w:rPr>
+          <w:b/>
+        </w:rPr>
+        <w:t>eal differences between</w:t>
+      </w:r>
+      <w:r>
+        <w:rPr>
+          <w:b/>
+        </w:rPr>
+        <w:t xml:space="preserve"> </w:t>
+      </w:r>
+      <w:r>
+        <w:rPr>
+          <w:b/>
+        </w:rPr>
+        <w:t xml:space="preserve">the point estimate </w:t>
+      </w:r>
+      <w:r>
+        <w:rPr>
+          <w:b/>
+        </w:rPr>
+        <w:t>+</w:t>
+      </w:r>
+      <w:r>
+        <w:rPr>
+          <w:b/>
+        </w:rPr>
+        <w:t xml:space="preserve"> the null value are easier to detect </w:t>
+      </w:r>
+      <w:r>
+        <w:rPr>
+          <w:b/>
+        </w:rPr>
+        <w:t xml:space="preserve">w/ </w:t>
+      </w:r>
+      <w:r>
+        <w:rPr>
+          <w:b/>
+        </w:rPr>
+        <w:t>large samples</w:t>
+      </w:r>
+    </w:p>
+    <w:p>
+      <w:pPr>
+        <w:pStyle w:val="ListBullet"/>
+      </w:pPr>
+      <w:r>
+        <w:rPr>
+          <w:b/>
+        </w:rPr>
+        <w:t xml:space="preserve">However, </w:t>
+      </w:r>
+      <w:r>
+        <w:rPr>
+          <w:b/>
+        </w:rPr>
+        <w:t>very large samples result in statistical</w:t>
+      </w:r>
+      <w:r>
+        <w:rPr>
+          <w:b/>
+        </w:rPr>
+        <w:t xml:space="preserve"> </w:t>
+      </w:r>
+      <w:r>
+        <w:rPr>
+          <w:b/>
+        </w:rPr>
+        <w:t>significance even for tiny differences between the</w:t>
+      </w:r>
+      <w:r>
+        <w:rPr>
+          <w:b/>
+        </w:rPr>
+        <w:t xml:space="preserve"> </w:t>
+      </w:r>
+      <w:r>
+        <w:rPr>
+          <w:b/>
+        </w:rPr>
+        <w:t xml:space="preserve">sample mean </w:t>
+      </w:r>
+      <w:r>
+        <w:rPr>
+          <w:b/>
+        </w:rPr>
+        <w:t>+</w:t>
+      </w:r>
+      <w:r>
+        <w:rPr>
+          <w:b/>
+        </w:rPr>
+        <w:t xml:space="preserve"> the null value </w:t>
+      </w:r>
+      <w:r>
+        <w:rPr>
+          <w:b/>
+        </w:rPr>
+        <w:t>(effect size)</w:t>
+      </w:r>
+      <w:r>
+        <w:rPr>
+          <w:b/>
+        </w:rPr>
+        <w:t xml:space="preserve"> even when the difference is not</w:t>
+      </w:r>
+      <w:r>
+        <w:rPr>
+          <w:b/>
+        </w:rPr>
+        <w:t xml:space="preserve"> </w:t>
+      </w:r>
+      <w:r>
+        <w:rPr>
+          <w:b/>
+        </w:rPr>
+        <w:t xml:space="preserve">practically significant. </w:t>
+      </w:r>
+    </w:p>
+    <w:p>
+      <w:pPr>
+        <w:pStyle w:val="ListBullet"/>
+      </w:pPr>
+      <w:r>
+        <w:t xml:space="preserve">In </w:t>
+      </w:r>
+      <w:r>
+        <w:t>order to make sure findings don't suffer from this problem of being sta</w:t>
+      </w:r>
+      <w:r>
+        <w:t>tistically but not practically significant, o</w:t>
+      </w:r>
+      <w:r>
+        <w:t xml:space="preserve">ftentimes we do </w:t>
+      </w:r>
+      <w:r>
+        <w:t xml:space="preserve">some </w:t>
+      </w:r>
+      <w:r>
+        <w:rPr>
+          <w:b/>
+        </w:rPr>
+        <w:t xml:space="preserve">a </w:t>
+      </w:r>
+      <w:r>
+        <w:rPr>
+          <w:b/>
+        </w:rPr>
+        <w:t>priori analysis</w:t>
+      </w:r>
+      <w:r>
+        <w:t xml:space="preserve"> before </w:t>
+      </w:r>
+      <w:r>
+        <w:t xml:space="preserve">actually doing </w:t>
+      </w:r>
+      <w:r>
+        <w:t>data</w:t>
+      </w:r>
+      <w:r>
+        <w:t xml:space="preserve"> collection to figure out (</w:t>
+      </w:r>
+      <w:r>
+        <w:t>based on chara</w:t>
+      </w:r>
+      <w:r>
+        <w:t>cteristics of the variable you’</w:t>
+      </w:r>
+      <w:r>
+        <w:t>re studying, how many observations to</w:t>
+      </w:r>
+      <w:r>
+        <w:t xml:space="preserve"> collect)</w:t>
+      </w:r>
+    </w:p>
+    <w:p>
+      <w:pPr>
+        <w:pStyle w:val="ListBullet"/>
+      </w:pPr>
+      <w:r>
+        <w:t xml:space="preserve">Highly </w:t>
+      </w:r>
+      <w:r>
+        <w:t>recommended that</w:t>
+      </w:r>
+      <w:r>
+        <w:t xml:space="preserve"> researchers </w:t>
+      </w:r>
+      <w:r>
+        <w:t xml:space="preserve">either </w:t>
+      </w:r>
+      <w:r>
+        <w:t xml:space="preserve">should do this themselves </w:t>
+      </w:r>
+      <w:r>
+        <w:t>or consult</w:t>
+      </w:r>
+      <w:r>
+        <w:t xml:space="preserve"> w/ </w:t>
+      </w:r>
+      <w:r>
+        <w:t>statisticians, to figure out how many</w:t>
+      </w:r>
+      <w:r>
+        <w:t xml:space="preserve"> </w:t>
+      </w:r>
+      <w:r>
+        <w:t>observations to sample before they actually go into</w:t>
+      </w:r>
+      <w:r>
+        <w:t xml:space="preserve"> </w:t>
+      </w:r>
+      <w:r>
+        <w:t xml:space="preserve">doing that. </w:t>
+      </w:r>
+    </w:p>
+    <w:p>
+      <w:pPr>
+        <w:pStyle w:val="ListBullet"/>
+      </w:pPr>
+      <w:r>
+        <w:t xml:space="preserve">Last </w:t>
+      </w:r>
+      <w:r>
+        <w:t xml:space="preserve">thing you want to </w:t>
+      </w:r>
+      <w:r>
+        <w:t xml:space="preserve">do is </w:t>
+      </w:r>
+      <w:r>
+        <w:t>collect some data</w:t>
+      </w:r>
+      <w:r>
+        <w:t xml:space="preserve"> + </w:t>
+      </w:r>
+      <w:r>
+        <w:t>either don't have enough or</w:t>
+      </w:r>
+      <w:r>
+        <w:t xml:space="preserve"> </w:t>
+      </w:r>
+      <w:r>
+        <w:t xml:space="preserve">have too many observations. </w:t>
+      </w:r>
+    </w:p>
+    <w:p>
+      <w:pPr>
+        <w:pStyle w:val="ListBullet"/>
+      </w:pPr>
+      <w:r>
+        <w:t>“</w:t>
+      </w:r>
+      <w:r>
+        <w:t>To call in the statistician after the</w:t>
+      </w:r>
+      <w:r>
+        <w:t xml:space="preserve"> </w:t>
+      </w:r>
+      <w:r>
+        <w:t>experiment is done may be no more than asking him to perform a</w:t>
+      </w:r>
+      <w:r>
+        <w:t xml:space="preserve"> </w:t>
+      </w:r>
+      <w:r>
+        <w:t>post-mortem examination. He may be able to say what the experiment</w:t>
+      </w:r>
+      <w:r>
+        <w:t xml:space="preserve"> died of” </w:t>
+      </w:r>
+      <w:r>
+        <w:t xml:space="preserve">- </w:t>
+      </w:r>
+      <w:r>
+        <w:t>R.A. Fisher</w:t>
       </w:r>
     </w:p>
     <w:sectPr>

</xml_diff>